<commit_message>
Fixed File Naming Structure
- In each file name:
- if the critical word is an s or sh
- if the critical word is shifted or not shifted
- the full written out stimuli
</commit_message>
<xml_diff>
--- a/Writeups/Projects/Honors Thesis/Proposal_Honors Thesis.docx
+++ b/Writeups/Projects/Honors Thesis/Proposal_Honors Thesis.docx
@@ -242,23 +242,71 @@
           <w:sz w:val="20"/>
           <w:szCs w:val="20"/>
         </w:rPr>
-        <w:t xml:space="preserve">. This brings into question </w:t>
-      </w:r>
-      <w:r>
-        <w:rPr>
-          <w:rFonts w:ascii="Sylfaen" w:hAnsi="Sylfaen"/>
-          <w:sz w:val="20"/>
-          <w:szCs w:val="20"/>
-        </w:rPr>
-        <w:t>what the limitations of this abilit</w:t>
-      </w:r>
-      <w:r>
-        <w:rPr>
-          <w:rFonts w:ascii="Sylfaen" w:hAnsi="Sylfaen"/>
-          <w:sz w:val="20"/>
-          <w:szCs w:val="20"/>
-        </w:rPr>
-        <w:t>y may be:</w:t>
+        <w:t xml:space="preserve">. </w:t>
+      </w:r>
+      <w:r>
+        <w:rPr>
+          <w:rFonts w:ascii="Sylfaen" w:hAnsi="Sylfaen"/>
+          <w:sz w:val="20"/>
+          <w:szCs w:val="20"/>
+        </w:rPr>
+        <w:t>However, t</w:t>
+      </w:r>
+      <w:r>
+        <w:rPr>
+          <w:rFonts w:ascii="Sylfaen" w:hAnsi="Sylfaen"/>
+          <w:sz w:val="20"/>
+          <w:szCs w:val="20"/>
+        </w:rPr>
+        <w:t xml:space="preserve">his </w:t>
+      </w:r>
+      <w:r>
+        <w:rPr>
+          <w:rFonts w:ascii="Sylfaen" w:hAnsi="Sylfaen"/>
+          <w:sz w:val="20"/>
+          <w:szCs w:val="20"/>
+        </w:rPr>
+        <w:t xml:space="preserve">also </w:t>
+      </w:r>
+      <w:r>
+        <w:rPr>
+          <w:rFonts w:ascii="Sylfaen" w:hAnsi="Sylfaen"/>
+          <w:sz w:val="20"/>
+          <w:szCs w:val="20"/>
+        </w:rPr>
+        <w:t>brings into question</w:t>
+      </w:r>
+      <w:r>
+        <w:rPr>
+          <w:rFonts w:ascii="Sylfaen" w:hAnsi="Sylfaen"/>
+          <w:sz w:val="20"/>
+          <w:szCs w:val="20"/>
+        </w:rPr>
+        <w:t xml:space="preserve"> the </w:t>
+      </w:r>
+      <w:r>
+        <w:rPr>
+          <w:rFonts w:ascii="Sylfaen" w:hAnsi="Sylfaen"/>
+          <w:sz w:val="20"/>
+          <w:szCs w:val="20"/>
+        </w:rPr>
+        <w:t xml:space="preserve">potential </w:t>
+      </w:r>
+      <w:r>
+        <w:rPr>
+          <w:rFonts w:ascii="Sylfaen" w:hAnsi="Sylfaen"/>
+          <w:sz w:val="20"/>
+          <w:szCs w:val="20"/>
+        </w:rPr>
+        <w:t>limitations of this abilit</w:t>
+      </w:r>
+      <w:r>
+        <w:rPr>
+          <w:rFonts w:ascii="Sylfaen" w:hAnsi="Sylfaen"/>
+          <w:sz w:val="20"/>
+          <w:szCs w:val="20"/>
+        </w:rPr>
+        <w:t>y:</w:t>
       </w:r>
       <w:r>
         <w:rPr>
@@ -557,39 +605,39 @@
           <w:sz w:val="20"/>
           <w:szCs w:val="20"/>
         </w:rPr>
-        <w:t xml:space="preserve">and causality (e.g., accommodating a talker visibly chewing while talking) </w:t>
-      </w:r>
-      <w:r>
-        <w:rPr>
-          <w:rFonts w:ascii="Sylfaen" w:hAnsi="Sylfaen"/>
-          <w:sz w:val="20"/>
-          <w:szCs w:val="20"/>
-        </w:rPr>
-        <w:t>[</w:t>
-      </w:r>
-      <w:r>
-        <w:rPr>
-          <w:rFonts w:ascii="Sylfaen" w:hAnsi="Sylfaen"/>
-          <w:sz w:val="20"/>
-          <w:szCs w:val="20"/>
-        </w:rPr>
-        <w:t>Shawn’s paper</w:t>
-      </w:r>
-      <w:r>
-        <w:rPr>
-          <w:rFonts w:ascii="Sylfaen" w:hAnsi="Sylfaen"/>
-          <w:sz w:val="20"/>
-          <w:szCs w:val="20"/>
-        </w:rPr>
-        <w:t xml:space="preserve">] </w:t>
-      </w:r>
-      <w:r>
-        <w:rPr>
-          <w:rFonts w:ascii="Sylfaen" w:hAnsi="Sylfaen"/>
-          <w:sz w:val="20"/>
-          <w:szCs w:val="20"/>
-        </w:rPr>
-        <w:t>when learning how talkers speak</w:t>
+        <w:t>and causality (e.g., accommodating a talker visibly chewing while talking) when</w:t>
+      </w:r>
+      <w:r>
+        <w:rPr>
+          <w:rFonts w:ascii="Sylfaen" w:hAnsi="Sylfaen"/>
+          <w:sz w:val="20"/>
+          <w:szCs w:val="20"/>
+        </w:rPr>
+        <w:t xml:space="preserve"> </w:t>
+      </w:r>
+      <w:r>
+        <w:rPr>
+          <w:rFonts w:ascii="Sylfaen" w:hAnsi="Sylfaen"/>
+          <w:sz w:val="20"/>
+          <w:szCs w:val="20"/>
+        </w:rPr>
+        <w:t>learning how talkers speak</w:t>
+      </w:r>
+      <w:r>
+        <w:rPr>
+          <w:rFonts w:ascii="Sylfaen" w:hAnsi="Sylfaen"/>
+          <w:sz w:val="20"/>
+          <w:szCs w:val="20"/>
+        </w:rPr>
+        <w:t xml:space="preserve"> </w:t>
+      </w:r>
+      <w:r>
+        <w:rPr>
+          <w:rFonts w:ascii="Sylfaen" w:hAnsi="Sylfaen"/>
+          <w:sz w:val="20"/>
+          <w:szCs w:val="20"/>
+        </w:rPr>
+        <w:t>[Shawn’s paper]</w:t>
       </w:r>
       <w:r>
         <w:rPr>
@@ -629,24 +677,72 @@
           <w:sz w:val="20"/>
           <w:szCs w:val="20"/>
         </w:rPr>
-        <w:t>labeling to adapting their expectations as a form of top-down processing []. Both processes indicate that the information listener’s store may be linked to perceived relevance.</w:t>
-      </w:r>
-    </w:p>
-    <w:p>
-      <w:pPr>
-        <w:rPr>
-          <w:rFonts w:ascii="Sylfaen" w:hAnsi="Sylfaen"/>
-          <w:sz w:val="20"/>
-          <w:szCs w:val="20"/>
-        </w:rPr>
-      </w:pPr>
-      <w:r>
-        <w:rPr>
-          <w:rFonts w:ascii="Sylfaen" w:hAnsi="Sylfaen"/>
-          <w:sz w:val="20"/>
-          <w:szCs w:val="20"/>
-        </w:rPr>
-        <w:t>This assumption is echoed in the findings of Dr. Samuel’s 2016 paper. Rather than focusing on how talkers’ speech may compete in noisy environments, Dr. Samuel explored the dependency of adaptation on lexical processing. Participants were exposed to two simulated talkers, where one talker produced speech with a phonetically shifted s/</w:t>
+        <w:t xml:space="preserve">labeling to adapting their expectations as a form of top-down processing []. Both processes indicate that </w:t>
+      </w:r>
+      <w:r>
+        <w:rPr>
+          <w:rFonts w:ascii="Sylfaen" w:hAnsi="Sylfaen"/>
+          <w:sz w:val="20"/>
+          <w:szCs w:val="20"/>
+        </w:rPr>
+        <w:t>listeners may store and use information based on</w:t>
+      </w:r>
+      <w:r>
+        <w:rPr>
+          <w:rFonts w:ascii="Sylfaen" w:hAnsi="Sylfaen"/>
+          <w:sz w:val="20"/>
+          <w:szCs w:val="20"/>
+        </w:rPr>
+        <w:t xml:space="preserve"> </w:t>
+      </w:r>
+      <w:r>
+        <w:rPr>
+          <w:rFonts w:ascii="Sylfaen" w:hAnsi="Sylfaen"/>
+          <w:sz w:val="20"/>
+          <w:szCs w:val="20"/>
+        </w:rPr>
+        <w:t xml:space="preserve">its </w:t>
+      </w:r>
+      <w:r>
+        <w:rPr>
+          <w:rFonts w:ascii="Sylfaen" w:hAnsi="Sylfaen"/>
+          <w:sz w:val="20"/>
+          <w:szCs w:val="20"/>
+        </w:rPr>
+        <w:t>perceived relevance.</w:t>
+      </w:r>
+    </w:p>
+    <w:p>
+      <w:pPr>
+        <w:rPr>
+          <w:rFonts w:ascii="Sylfaen" w:hAnsi="Sylfaen"/>
+          <w:sz w:val="20"/>
+          <w:szCs w:val="20"/>
+        </w:rPr>
+      </w:pPr>
+      <w:r>
+        <w:rPr>
+          <w:rFonts w:ascii="Sylfaen" w:hAnsi="Sylfaen"/>
+          <w:sz w:val="20"/>
+          <w:szCs w:val="20"/>
+        </w:rPr>
+        <w:t>This assumption is echoed in the findings of Dr. Samuel’s 2016 paper. Rather than focusing on how talkers’ speech may compete in noisy environments, Samuel explore</w:t>
+      </w:r>
+      <w:r>
+        <w:rPr>
+          <w:rFonts w:ascii="Sylfaen" w:hAnsi="Sylfaen"/>
+          <w:sz w:val="20"/>
+          <w:szCs w:val="20"/>
+        </w:rPr>
+        <w:t>s</w:t>
+      </w:r>
+      <w:r>
+        <w:rPr>
+          <w:rFonts w:ascii="Sylfaen" w:hAnsi="Sylfaen"/>
+          <w:sz w:val="20"/>
+          <w:szCs w:val="20"/>
+        </w:rPr>
+        <w:t xml:space="preserve"> the dependency of adaptation on lexical processing. Participants were exposed to two simulated talkers, where one talker produced speech with a phonetically shifted s/</w:t>
       </w:r>
       <w:proofErr w:type="spellStart"/>
       <w:r>
@@ -680,25 +776,7 @@
           <w:sz w:val="20"/>
           <w:szCs w:val="20"/>
         </w:rPr>
-        <w:t xml:space="preserve">process the stimulus </w:t>
-      </w:r>
-      <w:proofErr w:type="gramStart"/>
-      <w:r>
-        <w:rPr>
-          <w:rFonts w:ascii="Sylfaen" w:hAnsi="Sylfaen"/>
-          <w:sz w:val="20"/>
-          <w:szCs w:val="20"/>
-        </w:rPr>
-        <w:t>in order to</w:t>
-      </w:r>
-      <w:proofErr w:type="gramEnd"/>
-      <w:r>
-        <w:rPr>
-          <w:rFonts w:ascii="Sylfaen" w:hAnsi="Sylfaen"/>
-          <w:sz w:val="20"/>
-          <w:szCs w:val="20"/>
-        </w:rPr>
-        <w:t xml:space="preserve"> recalibrate their perception of the s/</w:t>
+        <w:t>process the stimulus in order to recalibrate their perception of the s/</w:t>
       </w:r>
       <w:proofErr w:type="spellStart"/>
       <w:r>
@@ -1073,9 +1151,40 @@
           <w:sz w:val="20"/>
           <w:szCs w:val="20"/>
         </w:rPr>
-        <w:t xml:space="preserve">In this experiment, we therefore aim to simulate two distinct talkers that a listener will hear speak simultaneously. The participant will be given a task, where the correct response is contingent on the participant attending to only one of the talkers’ </w:t>
-      </w:r>
-      <w:proofErr w:type="gramStart"/>
+        <w:t xml:space="preserve">In this experiment, we therefore aim to simulate two distinct talkers that a listener will hear speak </w:t>
+      </w:r>
+      <w:r>
+        <w:rPr>
+          <w:rFonts w:ascii="Sylfaen" w:hAnsi="Sylfaen"/>
+          <w:sz w:val="20"/>
+          <w:szCs w:val="20"/>
+        </w:rPr>
+        <w:t>simultaneously</w:t>
+      </w:r>
+      <w:r>
+        <w:rPr>
+          <w:rFonts w:ascii="Sylfaen" w:hAnsi="Sylfaen"/>
+          <w:sz w:val="20"/>
+          <w:szCs w:val="20"/>
+        </w:rPr>
+        <w:t xml:space="preserve"> and</w:t>
+      </w:r>
+      <w:r>
+        <w:rPr>
+          <w:rFonts w:ascii="Sylfaen" w:hAnsi="Sylfaen"/>
+          <w:sz w:val="20"/>
+          <w:szCs w:val="20"/>
+        </w:rPr>
+        <w:t xml:space="preserve"> compare participants’ adaptation to both</w:t>
+      </w:r>
+      <w:r>
+        <w:rPr>
+          <w:rFonts w:ascii="Sylfaen" w:hAnsi="Sylfaen"/>
+          <w:sz w:val="20"/>
+          <w:szCs w:val="20"/>
+        </w:rPr>
+        <w:t xml:space="preserve">. The participant will be given a task, where the correct response is contingent on the participant attending to only one of the talkers’ </w:t>
+      </w:r>
       <w:r>
         <w:rPr>
           <w:rFonts w:ascii="Sylfaen" w:hAnsi="Sylfaen"/>
@@ -1084,7 +1193,6 @@
         </w:rPr>
         <w:t>speech</w:t>
       </w:r>
-      <w:proofErr w:type="gramEnd"/>
       <w:r>
         <w:rPr>
           <w:rFonts w:ascii="Sylfaen" w:hAnsi="Sylfaen"/>
@@ -1374,14 +1482,18 @@
         </w:numPr>
         <w:rPr>
           <w:rFonts w:ascii="Sylfaen" w:hAnsi="Sylfaen"/>
-          <w:color w:val="auto"/>
-          <w:sz w:val="20"/>
-          <w:szCs w:val="20"/>
-        </w:rPr>
-      </w:pPr>
-      <w:r>
-        <w:rPr>
-          <w:rFonts w:ascii="Sylfaen" w:hAnsi="Sylfaen"/>
+          <w:b/>
+          <w:bCs/>
+          <w:color w:val="auto"/>
+          <w:sz w:val="20"/>
+          <w:szCs w:val="20"/>
+        </w:rPr>
+      </w:pPr>
+      <w:r>
+        <w:rPr>
+          <w:rFonts w:ascii="Sylfaen" w:hAnsi="Sylfaen"/>
+          <w:b/>
+          <w:bCs/>
           <w:color w:val="auto"/>
           <w:sz w:val="20"/>
           <w:szCs w:val="20"/>
@@ -1391,6 +1503,8 @@
       <w:r>
         <w:rPr>
           <w:rFonts w:ascii="Sylfaen" w:hAnsi="Sylfaen"/>
+          <w:b/>
+          <w:bCs/>
           <w:color w:val="auto"/>
           <w:sz w:val="20"/>
           <w:szCs w:val="20"/>
@@ -1660,7 +1774,23 @@
           <w:sz w:val="20"/>
           <w:szCs w:val="20"/>
         </w:rPr>
-        <w:t xml:space="preserve">This quality prevents cross-talker contamination in adaptation, allowing </w:t>
+        <w:t>This quality prevents cross-talker contamination in adaptation, allowing</w:t>
+      </w:r>
+      <w:r>
+        <w:rPr>
+          <w:rFonts w:ascii="Sylfaen" w:hAnsi="Sylfaen"/>
+          <w:sz w:val="20"/>
+          <w:szCs w:val="20"/>
+        </w:rPr>
+        <w:t xml:space="preserve"> us</w:t>
+      </w:r>
+      <w:r>
+        <w:rPr>
+          <w:rFonts w:ascii="Sylfaen" w:hAnsi="Sylfaen"/>
+          <w:sz w:val="20"/>
+          <w:szCs w:val="20"/>
+        </w:rPr>
+        <w:t xml:space="preserve"> </w:t>
       </w:r>
       <w:r>
         <w:rPr>
@@ -1755,15 +1885,31 @@
           <w:sz w:val="20"/>
           <w:szCs w:val="20"/>
         </w:rPr>
-        <w:t xml:space="preserve">Our stimuli were adapted from </w:t>
-      </w:r>
-      <w:r>
-        <w:rPr>
-          <w:rFonts w:ascii="Sylfaen" w:hAnsi="Sylfaen"/>
-          <w:sz w:val="20"/>
-          <w:szCs w:val="20"/>
-        </w:rPr>
-        <w:t>the critical and filler items developed</w:t>
+        <w:t>Our stimuli were adapted from</w:t>
+      </w:r>
+      <w:r>
+        <w:rPr>
+          <w:rFonts w:ascii="Sylfaen" w:hAnsi="Sylfaen"/>
+          <w:sz w:val="20"/>
+          <w:szCs w:val="20"/>
+        </w:rPr>
+        <w:t xml:space="preserve"> </w:t>
+      </w:r>
+      <w:r>
+        <w:rPr>
+          <w:rFonts w:ascii="Sylfaen" w:hAnsi="Sylfaen"/>
+          <w:sz w:val="20"/>
+          <w:szCs w:val="20"/>
+        </w:rPr>
+        <w:t>those</w:t>
+      </w:r>
+      <w:r>
+        <w:rPr>
+          <w:rFonts w:ascii="Sylfaen" w:hAnsi="Sylfaen"/>
+          <w:sz w:val="20"/>
+          <w:szCs w:val="20"/>
+        </w:rPr>
+        <w:t xml:space="preserve"> developed</w:t>
       </w:r>
       <w:r>
         <w:rPr>
@@ -2051,7 +2197,23 @@
           <w:sz w:val="20"/>
           <w:szCs w:val="20"/>
         </w:rPr>
-        <w:t xml:space="preserve"> were either words or nonwords that followed the typical pattern of real words. We then</w:t>
+        <w:t xml:space="preserve"> were either nonwords that followed the typical pattern of real words</w:t>
+      </w:r>
+      <w:r>
+        <w:rPr>
+          <w:rFonts w:ascii="Sylfaen" w:hAnsi="Sylfaen"/>
+          <w:sz w:val="20"/>
+          <w:szCs w:val="20"/>
+        </w:rPr>
+        <w:t xml:space="preserve"> or real words</w:t>
+      </w:r>
+      <w:r>
+        <w:rPr>
+          <w:rFonts w:ascii="Sylfaen" w:hAnsi="Sylfaen"/>
+          <w:sz w:val="20"/>
+          <w:szCs w:val="20"/>
+        </w:rPr>
+        <w:t>. We then</w:t>
       </w:r>
       <w:r>
         <w:rPr>
@@ -2093,7 +2255,39 @@
           <w:sz w:val="20"/>
           <w:szCs w:val="20"/>
         </w:rPr>
-        <w:t xml:space="preserve"> [] to change the perceived gender of the talker [Luthra et al., 2021] and to then pair </w:t>
+        <w:t xml:space="preserve"> [] to change the gender of the </w:t>
+      </w:r>
+      <w:r>
+        <w:rPr>
+          <w:rFonts w:ascii="Sylfaen" w:hAnsi="Sylfaen"/>
+          <w:sz w:val="20"/>
+          <w:szCs w:val="20"/>
+        </w:rPr>
+        <w:t>voice [</w:t>
+      </w:r>
+      <w:r>
+        <w:rPr>
+          <w:rFonts w:ascii="Sylfaen" w:hAnsi="Sylfaen"/>
+          <w:sz w:val="20"/>
+          <w:szCs w:val="20"/>
+        </w:rPr>
+        <w:t>Luthra et al., 2021]</w:t>
+      </w:r>
+      <w:r>
+        <w:rPr>
+          <w:rFonts w:ascii="Sylfaen" w:hAnsi="Sylfaen"/>
+          <w:sz w:val="20"/>
+          <w:szCs w:val="20"/>
+        </w:rPr>
+        <w:t xml:space="preserve">, </w:t>
+      </w:r>
+      <w:r>
+        <w:rPr>
+          <w:rFonts w:ascii="Sylfaen" w:hAnsi="Sylfaen"/>
+          <w:sz w:val="20"/>
+          <w:szCs w:val="20"/>
+        </w:rPr>
+        <w:t xml:space="preserve">and to pair </w:t>
       </w:r>
       <w:r>
         <w:rPr>
@@ -2165,39 +2359,183 @@
           <w:sz w:val="20"/>
           <w:szCs w:val="20"/>
         </w:rPr>
-        <w:t>.</w:t>
-      </w:r>
-      <w:r>
-        <w:rPr>
-          <w:rFonts w:ascii="Sylfaen" w:hAnsi="Sylfaen"/>
-          <w:sz w:val="20"/>
-          <w:szCs w:val="20"/>
-        </w:rPr>
         <w:t xml:space="preserve"> </w:t>
       </w:r>
-    </w:p>
-    <w:p>
-      <w:pPr>
-        <w:rPr>
-          <w:rFonts w:ascii="Sylfaen" w:hAnsi="Sylfaen"/>
-          <w:sz w:val="20"/>
-          <w:szCs w:val="20"/>
-        </w:rPr>
-      </w:pPr>
-      <w:r>
-        <w:rPr>
-          <w:rFonts w:ascii="Sylfaen" w:hAnsi="Sylfaen"/>
+      <w:commentRangeStart w:id="8"/>
+      <w:r>
+        <w:rPr>
+          <w:rFonts w:ascii="Sylfaen" w:hAnsi="Sylfaen"/>
+          <w:sz w:val="20"/>
+          <w:szCs w:val="20"/>
+        </w:rPr>
+        <w:t>(</w:t>
+      </w:r>
+      <w:r>
+        <w:rPr>
+          <w:rFonts w:ascii="Sylfaen" w:hAnsi="Sylfaen"/>
+          <w:i/>
+          <w:iCs/>
+          <w:sz w:val="20"/>
+          <w:szCs w:val="20"/>
+        </w:rPr>
+        <w:t>figure ?</w:t>
+      </w:r>
+      <w:r>
+        <w:rPr>
+          <w:rFonts w:ascii="Sylfaen" w:hAnsi="Sylfaen"/>
+          <w:sz w:val="20"/>
+          <w:szCs w:val="20"/>
+        </w:rPr>
+        <w:t>).</w:t>
+      </w:r>
+      <w:commentRangeEnd w:id="8"/>
+      <w:r>
+        <w:rPr>
+          <w:rStyle w:val="CommentReference"/>
+        </w:rPr>
+        <w:commentReference w:id="8"/>
+      </w:r>
+    </w:p>
+    <w:p>
+      <w:pPr>
+        <w:rPr>
+          <w:rFonts w:ascii="Sylfaen" w:hAnsi="Sylfaen"/>
+          <w:sz w:val="20"/>
+          <w:szCs w:val="20"/>
+        </w:rPr>
+      </w:pPr>
+      <w:commentRangeStart w:id="9"/>
+      <w:r>
+        <w:rPr>
+          <w:rFonts w:ascii="Sylfaen" w:hAnsi="Sylfaen"/>
+          <w:noProof/>
+          <w:sz w:val="20"/>
+          <w:szCs w:val="20"/>
+        </w:rPr>
+        <mc:AlternateContent>
+          <mc:Choice Requires="wps">
+            <w:drawing>
+              <wp:anchor distT="0" distB="0" distL="114300" distR="114300" simplePos="0" relativeHeight="251665408" behindDoc="0" locked="0" layoutInCell="1" allowOverlap="1" wp14:anchorId="766A38A6" wp14:editId="496FC39D">
+                <wp:simplePos x="0" y="0"/>
+                <wp:positionH relativeFrom="column">
+                  <wp:posOffset>2228850</wp:posOffset>
+                </wp:positionH>
+                <wp:positionV relativeFrom="paragraph">
+                  <wp:posOffset>3121660</wp:posOffset>
+                </wp:positionV>
+                <wp:extent cx="4292600" cy="457200"/>
+                <wp:effectExtent l="0" t="0" r="0" b="0"/>
+                <wp:wrapNone/>
+                <wp:docPr id="2" name="Text Box 2"/>
+                <wp:cNvGraphicFramePr/>
+                <a:graphic xmlns:a="http://schemas.openxmlformats.org/drawingml/2006/main">
+                  <a:graphicData uri="http://schemas.microsoft.com/office/word/2010/wordprocessingShape">
+                    <wps:wsp>
+                      <wps:cNvSpPr txBox="1"/>
+                      <wps:spPr>
+                        <a:xfrm>
+                          <a:off x="0" y="0"/>
+                          <a:ext cx="4292600" cy="457200"/>
+                        </a:xfrm>
+                        <a:prstGeom prst="rect">
+                          <a:avLst/>
+                        </a:prstGeom>
+                        <a:solidFill>
+                          <a:schemeClr val="lt1"/>
+                        </a:solidFill>
+                        <a:ln w="6350">
+                          <a:noFill/>
+                        </a:ln>
+                      </wps:spPr>
+                      <wps:txbx>
+                        <w:txbxContent>
+                          <w:p>
+                            <w:pPr>
+                              <w:rPr>
+                                <w:rFonts w:ascii="Sylfaen" w:hAnsi="Sylfaen" w:cs="Times New Roman"/>
+                                <w:i/>
+                                <w:iCs/>
+                                <w:sz w:val="20"/>
+                                <w:szCs w:val="20"/>
+                              </w:rPr>
+                            </w:pPr>
+                            <w:r>
+                              <w:rPr>
+                                <w:rFonts w:ascii="Sylfaen" w:hAnsi="Sylfaen" w:cs="Times New Roman"/>
+                                <w:i/>
+                                <w:iCs/>
+                                <w:sz w:val="20"/>
+                                <w:szCs w:val="20"/>
+                              </w:rPr>
+                              <w:t>Figure 2:</w:t>
+                            </w:r>
+                          </w:p>
+                        </w:txbxContent>
+                      </wps:txbx>
+                      <wps:bodyPr rot="0" spcFirstLastPara="0" vertOverflow="overflow" horzOverflow="overflow" vert="horz" wrap="square" lIns="91440" tIns="45720" rIns="91440" bIns="45720" numCol="1" spcCol="0" rtlCol="0" fromWordArt="0" anchor="t" anchorCtr="0" forceAA="0" compatLnSpc="1">
+                        <a:prstTxWarp prst="textNoShape">
+                          <a:avLst/>
+                        </a:prstTxWarp>
+                        <a:noAutofit/>
+                      </wps:bodyPr>
+                    </wps:wsp>
+                  </a:graphicData>
+                </a:graphic>
+              </wp:anchor>
+            </w:drawing>
+          </mc:Choice>
+          <mc:Fallback>
+            <w:pict>
+              <v:shapetype w14:anchorId="766A38A6" id="_x0000_t202" coordsize="21600,21600" o:spt="202" path="m,l,21600r21600,l21600,xe">
+                <v:stroke joinstyle="miter"/>
+                <v:path gradientshapeok="t" o:connecttype="rect"/>
+              </v:shapetype>
+              <v:shape id="Text Box 2" o:spid="_x0000_s1026" type="#_x0000_t202" style="position:absolute;margin-left:175.5pt;margin-top:245.8pt;width:338pt;height:36pt;z-index:251665408;visibility:visible;mso-wrap-style:square;mso-wrap-distance-left:9pt;mso-wrap-distance-top:0;mso-wrap-distance-right:9pt;mso-wrap-distance-bottom:0;mso-position-horizontal:absolute;mso-position-horizontal-relative:text;mso-position-vertical:absolute;mso-position-vertical-relative:text;v-text-anchor:top" o:gfxdata="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" fillcolor="white [3201]" stroked="f" strokeweight=".5pt">
+                <v:textbox>
+                  <w:txbxContent>
+                    <w:p>
+                      <w:pPr>
+                        <w:rPr>
+                          <w:rFonts w:ascii="Sylfaen" w:hAnsi="Sylfaen" w:cs="Times New Roman"/>
+                          <w:i/>
+                          <w:iCs/>
+                          <w:sz w:val="20"/>
+                          <w:szCs w:val="20"/>
+                        </w:rPr>
+                      </w:pPr>
+                      <w:r>
+                        <w:rPr>
+                          <w:rFonts w:ascii="Sylfaen" w:hAnsi="Sylfaen" w:cs="Times New Roman"/>
+                          <w:i/>
+                          <w:iCs/>
+                          <w:sz w:val="20"/>
+                          <w:szCs w:val="20"/>
+                        </w:rPr>
+                        <w:t>Figure 2:</w:t>
+                      </w:r>
+                    </w:p>
+                  </w:txbxContent>
+                </v:textbox>
+              </v:shape>
+            </w:pict>
+          </mc:Fallback>
+        </mc:AlternateContent>
+      </w:r>
+      <w:r>
+        <w:rPr>
+          <w:rFonts w:ascii="Sylfaen" w:hAnsi="Sylfaen"/>
+          <w:noProof/>
           <w:sz w:val="20"/>
           <w:szCs w:val="20"/>
         </w:rPr>
         <w:drawing>
-          <wp:anchor distT="0" distB="0" distL="114300" distR="114300" simplePos="0" relativeHeight="251664384" behindDoc="0" locked="0" layoutInCell="1" allowOverlap="1" wp14:anchorId="50D557B1" wp14:editId="0107CAA1">
+          <wp:anchor distT="0" distB="0" distL="114300" distR="114300" simplePos="0" relativeHeight="251664384" behindDoc="0" locked="0" layoutInCell="1" allowOverlap="1" wp14:anchorId="50D557B1" wp14:editId="659C32C3">
             <wp:simplePos x="0" y="0"/>
             <wp:positionH relativeFrom="margin">
               <wp:align>right</wp:align>
             </wp:positionH>
             <wp:positionV relativeFrom="paragraph">
-              <wp:posOffset>1111250</wp:posOffset>
+              <wp:posOffset>895350</wp:posOffset>
             </wp:positionV>
             <wp:extent cx="3552825" cy="2194560"/>
             <wp:effectExtent l="0" t="0" r="9525" b="0"/>
@@ -2252,7 +2590,22 @@
           <w:sz w:val="20"/>
           <w:szCs w:val="20"/>
         </w:rPr>
-        <w:t xml:space="preserve">In each experiment, participants will first experience an exposure phase that will consist of 80 randomized trials. 20 of these trials will be critical trials, and 60 trials will be filler trials. Participants will be instructed to listen to either the female talker or the male talker, and to then perform a lexical </w:t>
+        <w:t xml:space="preserve">In each experiment, </w:t>
+      </w:r>
+      <w:commentRangeEnd w:id="9"/>
+      <w:r>
+        <w:rPr>
+          <w:rStyle w:val="CommentReference"/>
+        </w:rPr>
+        <w:commentReference w:id="9"/>
+      </w:r>
+      <w:r>
+        <w:rPr>
+          <w:rFonts w:ascii="Sylfaen" w:hAnsi="Sylfaen"/>
+          <w:sz w:val="20"/>
+          <w:szCs w:val="20"/>
+        </w:rPr>
+        <w:t xml:space="preserve">participants first experience an exposure phase that will consist of 80 randomized trials. 20 of these trials will be critical trials, and 60 trials will be filler trials. Participants will be instructed to listen to either the female talker or the male talker, and to then perform a lexical </w:t>
       </w:r>
       <w:r>
         <w:rPr>
@@ -2328,15 +2681,31 @@
           <w:sz w:val="20"/>
           <w:szCs w:val="20"/>
         </w:rPr>
-        <w:t xml:space="preserve"> and</w:t>
-      </w:r>
-      <w:r>
-        <w:rPr>
-          <w:rFonts w:ascii="Sylfaen" w:hAnsi="Sylfaen"/>
-          <w:sz w:val="20"/>
-          <w:szCs w:val="20"/>
-        </w:rPr>
-        <w:t xml:space="preserve"> perform a 2</w:t>
+        <w:t>,</w:t>
+      </w:r>
+      <w:r>
+        <w:rPr>
+          <w:rFonts w:ascii="Sylfaen" w:hAnsi="Sylfaen"/>
+          <w:sz w:val="20"/>
+          <w:szCs w:val="20"/>
+        </w:rPr>
+        <w:t xml:space="preserve"> </w:t>
+      </w:r>
+      <w:r>
+        <w:rPr>
+          <w:rFonts w:ascii="Sylfaen" w:hAnsi="Sylfaen"/>
+          <w:sz w:val="20"/>
+          <w:szCs w:val="20"/>
+        </w:rPr>
+        <w:t>during which they will</w:t>
+      </w:r>
+      <w:r>
+        <w:rPr>
+          <w:rFonts w:ascii="Sylfaen" w:hAnsi="Sylfaen"/>
+          <w:sz w:val="20"/>
+          <w:szCs w:val="20"/>
+        </w:rPr>
+        <w:t xml:space="preserve"> perform 2</w:t>
       </w:r>
       <w:r>
         <w:rPr>
@@ -2346,6 +2715,8 @@
         </w:rPr>
         <w:t xml:space="preserve">FC lexical decision tasks to determine the categorization boundary for both talkers. </w:t>
       </w:r>
+      <w:commentRangeStart w:id="10"/>
+      <w:commentRangeStart w:id="11"/>
       <w:r>
         <w:rPr>
           <w:rFonts w:ascii="Sylfaen" w:hAnsi="Sylfaen" w:cs="Times New Roman"/>
@@ -2376,7 +2747,7 @@
           <w:sz w:val="20"/>
           <w:szCs w:val="20"/>
         </w:rPr>
-        <w:t xml:space="preserve"> compare</w:t>
+        <w:t xml:space="preserve"> compare </w:t>
       </w:r>
       <w:r>
         <w:rPr>
@@ -2384,7 +2755,7 @@
           <w:sz w:val="20"/>
           <w:szCs w:val="20"/>
         </w:rPr>
-        <w:t xml:space="preserve"> </w:t>
+        <w:t xml:space="preserve">responses for both talkers </w:t>
       </w:r>
       <w:r>
         <w:rPr>
@@ -2392,87 +2763,37 @@
           <w:sz w:val="20"/>
           <w:szCs w:val="20"/>
         </w:rPr>
-        <w:t xml:space="preserve">within-subject </w:t>
-      </w:r>
-      <w:r>
-        <w:rPr>
-          <w:rFonts w:ascii="Sylfaen" w:hAnsi="Sylfaen" w:cs="Times New Roman"/>
-          <w:sz w:val="20"/>
-          <w:szCs w:val="20"/>
-        </w:rPr>
-        <w:t xml:space="preserve">how </w:t>
-      </w:r>
-      <w:r>
-        <w:rPr>
-          <w:rFonts w:ascii="Sylfaen" w:hAnsi="Sylfaen" w:cs="Times New Roman"/>
-          <w:sz w:val="20"/>
-          <w:szCs w:val="20"/>
-        </w:rPr>
-        <w:t xml:space="preserve">each </w:t>
-      </w:r>
-      <w:r>
-        <w:rPr>
-          <w:rFonts w:ascii="Sylfaen" w:hAnsi="Sylfaen" w:cs="Times New Roman"/>
-          <w:sz w:val="20"/>
-          <w:szCs w:val="20"/>
-        </w:rPr>
-        <w:t>participan</w:t>
-      </w:r>
-      <w:r>
-        <w:rPr>
-          <w:rFonts w:ascii="Sylfaen" w:hAnsi="Sylfaen" w:cs="Times New Roman"/>
-          <w:sz w:val="20"/>
-          <w:szCs w:val="20"/>
-        </w:rPr>
-        <w:t>t</w:t>
-      </w:r>
-      <w:r>
-        <w:rPr>
-          <w:rFonts w:ascii="Sylfaen" w:hAnsi="Sylfaen" w:cs="Times New Roman"/>
-          <w:sz w:val="20"/>
-          <w:szCs w:val="20"/>
-        </w:rPr>
-        <w:t xml:space="preserve"> </w:t>
-      </w:r>
-      <w:r>
-        <w:rPr>
-          <w:rFonts w:ascii="Sylfaen" w:hAnsi="Sylfaen" w:cs="Times New Roman"/>
-          <w:sz w:val="20"/>
-          <w:szCs w:val="20"/>
-        </w:rPr>
-        <w:t>responds</w:t>
-      </w:r>
-      <w:r>
-        <w:rPr>
-          <w:rFonts w:ascii="Sylfaen" w:hAnsi="Sylfaen" w:cs="Times New Roman"/>
-          <w:sz w:val="20"/>
-          <w:szCs w:val="20"/>
-        </w:rPr>
-        <w:t xml:space="preserve"> to these tasks for </w:t>
-      </w:r>
-      <w:r>
-        <w:rPr>
-          <w:rFonts w:ascii="Sylfaen" w:hAnsi="Sylfaen" w:cs="Times New Roman"/>
-          <w:sz w:val="20"/>
-          <w:szCs w:val="20"/>
-        </w:rPr>
-        <w:t>both</w:t>
-      </w:r>
-      <w:r>
-        <w:rPr>
-          <w:rFonts w:ascii="Sylfaen" w:hAnsi="Sylfaen" w:cs="Times New Roman"/>
-          <w:sz w:val="20"/>
-          <w:szCs w:val="20"/>
-        </w:rPr>
-        <w:t xml:space="preserve"> of talkers</w:t>
-      </w:r>
-      <w:r>
-        <w:rPr>
-          <w:rFonts w:ascii="Sylfaen" w:hAnsi="Sylfaen"/>
-          <w:sz w:val="20"/>
-          <w:szCs w:val="20"/>
-        </w:rPr>
-        <w:t>. If there are limits to the automaticity of speech perception, then we can expect listeners will adapt their perceived categorical boundary to align better with the attended talker’s speech compared to their adjustment for the unattended talker. Conversely, complete adaptation to both talkers could suggest that speech perception adaptation is automatically shaped by any speech in a listener’s environment.</w:t>
+        <w:t>within-subject</w:t>
+      </w:r>
+      <w:r>
+        <w:rPr>
+          <w:rFonts w:ascii="Sylfaen" w:hAnsi="Sylfaen"/>
+          <w:sz w:val="20"/>
+          <w:szCs w:val="20"/>
+        </w:rPr>
+        <w:t xml:space="preserve">. </w:t>
+      </w:r>
+      <w:commentRangeEnd w:id="10"/>
+      <w:r>
+        <w:rPr>
+          <w:rStyle w:val="CommentReference"/>
+        </w:rPr>
+        <w:commentReference w:id="10"/>
+      </w:r>
+      <w:commentRangeEnd w:id="11"/>
+      <w:r>
+        <w:rPr>
+          <w:rStyle w:val="CommentReference"/>
+        </w:rPr>
+        <w:commentReference w:id="11"/>
+      </w:r>
+      <w:r>
+        <w:rPr>
+          <w:rFonts w:ascii="Sylfaen" w:hAnsi="Sylfaen"/>
+          <w:sz w:val="20"/>
+          <w:szCs w:val="20"/>
+        </w:rPr>
+        <w:t>If there are limits to the automaticity of speech perception, then we can expect listeners will adapt their perceived categorical boundary to align better with the attended talker’s speech compared to their adjustment for the unattended talker. Conversely, complete adaptation to both talkers could suggest that speech perception adaptation is automatically shaped by any speech in a listener’s environment.</w:t>
       </w:r>
     </w:p>
     <w:p>
@@ -2496,15 +2817,6 @@
           <w:szCs w:val="20"/>
         </w:rPr>
       </w:pPr>
-      <w:r>
-        <w:rPr>
-          <w:rFonts w:ascii="Sylfaen" w:hAnsi="Sylfaen"/>
-          <w:color w:val="auto"/>
-          <w:sz w:val="20"/>
-          <w:szCs w:val="20"/>
-        </w:rPr>
-        <w:t>----</w:t>
-      </w:r>
     </w:p>
     <w:p>
       <w:pPr>
@@ -2518,7 +2830,7 @@
           <w:szCs w:val="20"/>
         </w:rPr>
       </w:pPr>
-      <w:commentRangeStart w:id="8"/>
+      <w:commentRangeStart w:id="12"/>
       <w:r>
         <w:rPr>
           <w:rFonts w:ascii="Sylfaen" w:hAnsi="Sylfaen"/>
@@ -2528,17 +2840,16 @@
           <w:sz w:val="20"/>
           <w:szCs w:val="20"/>
         </w:rPr>
-        <w:lastRenderedPageBreak/>
         <w:t>Roles</w:t>
       </w:r>
-      <w:commentRangeEnd w:id="8"/>
+      <w:commentRangeEnd w:id="12"/>
       <w:r>
         <w:rPr>
           <w:rStyle w:val="CommentReference"/>
           <w:rFonts w:asciiTheme="minorHAnsi" w:hAnsiTheme="minorHAnsi" w:cstheme="minorBidi"/>
           <w:color w:val="auto"/>
         </w:rPr>
-        <w:commentReference w:id="8"/>
+        <w:commentReference w:id="12"/>
       </w:r>
       <w:r>
         <w:rPr>
@@ -2647,7 +2958,7 @@
           <w:szCs w:val="20"/>
         </w:rPr>
       </w:pPr>
-      <w:commentRangeStart w:id="9"/>
+      <w:commentRangeStart w:id="13"/>
       <w:r>
         <w:rPr>
           <w:rFonts w:ascii="Sylfaen" w:hAnsi="Sylfaen"/>
@@ -2659,14 +2970,14 @@
         </w:rPr>
         <w:t>Timeline</w:t>
       </w:r>
-      <w:commentRangeEnd w:id="9"/>
+      <w:commentRangeEnd w:id="13"/>
       <w:r>
         <w:rPr>
           <w:rStyle w:val="CommentReference"/>
           <w:rFonts w:asciiTheme="minorHAnsi" w:hAnsiTheme="minorHAnsi" w:cstheme="minorBidi"/>
           <w:color w:val="auto"/>
         </w:rPr>
-        <w:commentReference w:id="9"/>
+        <w:commentReference w:id="13"/>
       </w:r>
       <w:r>
         <w:rPr>
@@ -2735,7 +3046,7 @@
           <w:sz w:val="20"/>
           <w:szCs w:val="20"/>
         </w:rPr>
-        <w:t xml:space="preserve"> Fellowship. Since that time, I have already crafted my question, developed a methodological design, and created my stimuli. I am currently finishing up creating lists that will be used to call the stimuli in the web-based experiment. By the beginning of the spring</w:t>
+        <w:t xml:space="preserve"> Fellowship. Since that time, I have crafted my question, developed a methodological design, and created my stimuli. I am currently finishing up creating lists that will be used to call the stimuli in the web-based experiment. By the beginning of the spring</w:t>
       </w:r>
       <w:r>
         <w:rPr>
@@ -2746,7 +3057,7 @@
         </w:rPr>
         <w:t xml:space="preserve">, I aim to have run the initial pilot experiment. From that point, my target timeline is </w:t>
       </w:r>
-      <w:commentRangeStart w:id="10"/>
+      <w:commentRangeStart w:id="14"/>
       <w:r>
         <w:rPr>
           <w:rFonts w:ascii="Sylfaen" w:hAnsi="Sylfaen"/>
@@ -2765,14 +3076,14 @@
         </w:rPr>
         <w:t xml:space="preserve"> </w:t>
       </w:r>
-      <w:commentRangeEnd w:id="10"/>
+      <w:commentRangeEnd w:id="14"/>
       <w:r>
         <w:rPr>
           <w:rStyle w:val="CommentReference"/>
           <w:rFonts w:asciiTheme="minorHAnsi" w:hAnsiTheme="minorHAnsi" w:cstheme="minorBidi"/>
           <w:color w:val="auto"/>
         </w:rPr>
-        <w:commentReference w:id="10"/>
+        <w:commentReference w:id="14"/>
       </w:r>
     </w:p>
     <w:p>
@@ -3065,7 +3376,8 @@
           <w:szCs w:val="20"/>
         </w:rPr>
       </w:pPr>
-      <w:commentRangeStart w:id="11"/>
+      <w:commentRangeStart w:id="15"/>
+      <w:commentRangeStart w:id="16"/>
       <w:r>
         <w:rPr>
           <w:rFonts w:ascii="Sylfaen" w:hAnsi="Sylfaen"/>
@@ -3077,14 +3389,23 @@
         </w:rPr>
         <w:t>References</w:t>
       </w:r>
-      <w:commentRangeEnd w:id="11"/>
+      <w:commentRangeEnd w:id="15"/>
       <w:r>
         <w:rPr>
           <w:rStyle w:val="CommentReference"/>
           <w:rFonts w:asciiTheme="minorHAnsi" w:hAnsiTheme="minorHAnsi" w:cstheme="minorBidi"/>
           <w:color w:val="auto"/>
         </w:rPr>
-        <w:commentReference w:id="11"/>
+        <w:commentReference w:id="15"/>
+      </w:r>
+      <w:commentRangeEnd w:id="16"/>
+      <w:r>
+        <w:rPr>
+          <w:rStyle w:val="CommentReference"/>
+          <w:rFonts w:asciiTheme="minorHAnsi" w:hAnsiTheme="minorHAnsi" w:cstheme="minorBidi"/>
+          <w:color w:val="auto"/>
+        </w:rPr>
+        <w:commentReference w:id="16"/>
       </w:r>
       <w:r>
         <w:rPr>
@@ -3100,19 +3421,426 @@
     </w:p>
     <w:p>
       <w:pPr>
+        <w:spacing w:after="0"/>
+        <w:rPr>
+          <w:rFonts w:ascii="Sylfaen" w:hAnsi="Sylfaen" w:cs="Times New Roman"/>
+          <w:sz w:val="18"/>
+          <w:szCs w:val="18"/>
+        </w:rPr>
+      </w:pPr>
+      <w:r>
+        <w:rPr>
+          <w:rFonts w:ascii="Sylfaen" w:hAnsi="Sylfaen" w:cs="Times New Roman"/>
+          <w:sz w:val="18"/>
+          <w:szCs w:val="18"/>
+        </w:rPr>
+        <w:t xml:space="preserve">Cummings, S. N. &amp; Theodore, R. M. (in press). Perceptual learning of multiple talkers: Detriments, characteristics, and </w:t>
+      </w:r>
+    </w:p>
+    <w:p>
+      <w:pPr>
+        <w:spacing w:after="0"/>
+        <w:ind w:firstLine="720"/>
+        <w:rPr>
+          <w:rFonts w:ascii="Sylfaen" w:hAnsi="Sylfaen" w:cs="Times New Roman"/>
+          <w:sz w:val="18"/>
+          <w:szCs w:val="18"/>
+        </w:rPr>
+      </w:pPr>
+      <w:r>
+        <w:rPr>
+          <w:rFonts w:ascii="Sylfaen" w:hAnsi="Sylfaen" w:cs="Times New Roman"/>
+          <w:sz w:val="18"/>
+          <w:szCs w:val="18"/>
+        </w:rPr>
+        <w:t xml:space="preserve">limitations. </w:t>
+      </w:r>
+      <w:r>
         <w:rPr>
           <w:rFonts w:ascii="Sylfaen" w:hAnsi="Sylfaen" w:cs="Times New Roman"/>
           <w:i/>
           <w:iCs/>
+          <w:sz w:val="18"/>
+          <w:szCs w:val="18"/>
+        </w:rPr>
+        <w:t>Attention, Perception, &amp; Psychophysics</w:t>
+      </w:r>
+      <w:r>
+        <w:rPr>
+          <w:rFonts w:ascii="Sylfaen" w:hAnsi="Sylfaen" w:cs="Times New Roman"/>
+          <w:sz w:val="18"/>
+          <w:szCs w:val="18"/>
+        </w:rPr>
+        <w:t>.</w:t>
+      </w:r>
+    </w:p>
+    <w:p>
+      <w:pPr>
+        <w:spacing w:after="0"/>
+        <w:rPr>
+          <w:rFonts w:ascii="Sylfaen" w:hAnsi="Sylfaen" w:cs="Times New Roman"/>
+          <w:sz w:val="18"/>
+          <w:szCs w:val="18"/>
+        </w:rPr>
+      </w:pPr>
+      <w:r>
+        <w:rPr>
+          <w:rFonts w:ascii="Sylfaen" w:hAnsi="Sylfaen" w:cs="Times New Roman"/>
+          <w:sz w:val="18"/>
+          <w:szCs w:val="18"/>
+        </w:rPr>
+        <w:t xml:space="preserve">Kleinschmidt, D. F., &amp; Jaeger, T. F. (2015). Robust speech perception: Recognize the familiar, generalize to the similar, and </w:t>
+      </w:r>
+    </w:p>
+    <w:p>
+      <w:pPr>
+        <w:spacing w:after="0"/>
+        <w:ind w:firstLine="720"/>
+        <w:rPr>
+          <w:rFonts w:ascii="Sylfaen" w:hAnsi="Sylfaen" w:cs="Times New Roman"/>
+          <w:sz w:val="18"/>
+          <w:szCs w:val="18"/>
+        </w:rPr>
+      </w:pPr>
+      <w:r>
+        <w:rPr>
+          <w:rFonts w:ascii="Sylfaen" w:hAnsi="Sylfaen" w:cs="Times New Roman"/>
+          <w:sz w:val="18"/>
+          <w:szCs w:val="18"/>
+        </w:rPr>
+        <w:t xml:space="preserve">adapt to the novel. </w:t>
+      </w:r>
+      <w:r>
+        <w:rPr>
+          <w:rFonts w:ascii="Sylfaen" w:hAnsi="Sylfaen" w:cs="Times New Roman"/>
+          <w:i/>
+          <w:iCs/>
+          <w:sz w:val="18"/>
+          <w:szCs w:val="18"/>
+        </w:rPr>
+        <w:t>Psychological Review</w:t>
+      </w:r>
+      <w:r>
+        <w:rPr>
+          <w:rFonts w:ascii="Sylfaen" w:hAnsi="Sylfaen" w:cs="Times New Roman"/>
+          <w:sz w:val="18"/>
+          <w:szCs w:val="18"/>
+        </w:rPr>
+        <w:t xml:space="preserve">, 122(2), 148–203. </w:t>
+      </w:r>
+      <w:hyperlink r:id="rId18" w:history="1">
+        <w:r>
+          <w:rPr>
+            <w:rStyle w:val="Hyperlink"/>
+            <w:rFonts w:ascii="Sylfaen" w:hAnsi="Sylfaen" w:cs="Times New Roman"/>
+            <w:sz w:val="18"/>
+            <w:szCs w:val="18"/>
+          </w:rPr>
+          <w:t>https://doi.org/10.1037/a0038695</w:t>
+        </w:r>
+      </w:hyperlink>
+    </w:p>
+    <w:p>
+      <w:pPr>
+        <w:spacing w:after="0"/>
+        <w:rPr>
+          <w:rFonts w:ascii="Sylfaen" w:hAnsi="Sylfaen" w:cs="Times New Roman"/>
+          <w:sz w:val="18"/>
+          <w:szCs w:val="18"/>
+        </w:rPr>
+      </w:pPr>
+      <w:proofErr w:type="spellStart"/>
+      <w:r>
+        <w:rPr>
+          <w:rFonts w:ascii="Sylfaen" w:hAnsi="Sylfaen" w:cs="Times New Roman"/>
+          <w:sz w:val="18"/>
+          <w:szCs w:val="18"/>
+        </w:rPr>
+        <w:t>Kraljic</w:t>
+      </w:r>
+      <w:proofErr w:type="spellEnd"/>
+      <w:r>
+        <w:rPr>
+          <w:rFonts w:ascii="Sylfaen" w:hAnsi="Sylfaen" w:cs="Times New Roman"/>
+          <w:sz w:val="18"/>
+          <w:szCs w:val="18"/>
+        </w:rPr>
+        <w:t xml:space="preserve">, T., &amp; Samuel, A. G. (2005). Perceptual learning for speech: Is there a return to normal? </w:t>
+      </w:r>
+      <w:r>
+        <w:rPr>
+          <w:rFonts w:ascii="Sylfaen" w:hAnsi="Sylfaen" w:cs="Times New Roman"/>
+          <w:i/>
+          <w:iCs/>
+          <w:sz w:val="18"/>
+          <w:szCs w:val="18"/>
+        </w:rPr>
+        <w:t>Cognitive Psychology</w:t>
+      </w:r>
+      <w:r>
+        <w:rPr>
+          <w:rFonts w:ascii="Sylfaen" w:hAnsi="Sylfaen" w:cs="Times New Roman"/>
+          <w:sz w:val="18"/>
+          <w:szCs w:val="18"/>
+        </w:rPr>
+        <w:t xml:space="preserve">, 51(2), </w:t>
+      </w:r>
+    </w:p>
+    <w:p>
+      <w:pPr>
+        <w:spacing w:after="0"/>
+        <w:ind w:firstLine="720"/>
+        <w:rPr>
+          <w:rFonts w:ascii="Sylfaen" w:hAnsi="Sylfaen" w:cs="Times New Roman"/>
+          <w:sz w:val="18"/>
+          <w:szCs w:val="18"/>
+        </w:rPr>
+      </w:pPr>
+      <w:r>
+        <w:rPr>
+          <w:rFonts w:ascii="Sylfaen" w:hAnsi="Sylfaen" w:cs="Times New Roman"/>
+          <w:sz w:val="18"/>
+          <w:szCs w:val="18"/>
+        </w:rPr>
+        <w:t xml:space="preserve">141–178. </w:t>
+      </w:r>
+      <w:hyperlink r:id="rId19" w:history="1">
+        <w:r>
+          <w:rPr>
+            <w:rStyle w:val="Hyperlink"/>
+            <w:rFonts w:ascii="Sylfaen" w:hAnsi="Sylfaen" w:cs="Times New Roman"/>
+            <w:sz w:val="18"/>
+            <w:szCs w:val="18"/>
+          </w:rPr>
+          <w:t>https://doi.org/10.1016/j.cogpsych.2005.05.001</w:t>
+        </w:r>
+      </w:hyperlink>
+    </w:p>
+    <w:p>
+      <w:pPr>
+        <w:spacing w:after="0"/>
+        <w:rPr>
+          <w:rFonts w:ascii="Sylfaen" w:hAnsi="Sylfaen" w:cs="Times New Roman"/>
+          <w:sz w:val="18"/>
+          <w:szCs w:val="18"/>
+        </w:rPr>
+      </w:pPr>
+      <w:r>
+        <w:rPr>
+          <w:rFonts w:ascii="Sylfaen" w:hAnsi="Sylfaen" w:cs="Times New Roman"/>
+          <w:sz w:val="18"/>
+          <w:szCs w:val="18"/>
+        </w:rPr>
+        <w:t xml:space="preserve">Luthra, S., </w:t>
+      </w:r>
+      <w:proofErr w:type="spellStart"/>
+      <w:r>
+        <w:rPr>
+          <w:rFonts w:ascii="Sylfaen" w:hAnsi="Sylfaen" w:cs="Times New Roman"/>
+          <w:sz w:val="18"/>
+          <w:szCs w:val="18"/>
+        </w:rPr>
+        <w:t>Mechtenberg</w:t>
+      </w:r>
+      <w:proofErr w:type="spellEnd"/>
+      <w:r>
+        <w:rPr>
+          <w:rFonts w:ascii="Sylfaen" w:hAnsi="Sylfaen" w:cs="Times New Roman"/>
+          <w:sz w:val="18"/>
+          <w:szCs w:val="18"/>
+        </w:rPr>
+        <w:t xml:space="preserve">, H., &amp; Myers, E. B. (2021). Perceptual learning of multiple talkers requires additional exposure. </w:t>
+      </w:r>
+    </w:p>
+    <w:p>
+      <w:pPr>
+        <w:spacing w:after="0"/>
+        <w:ind w:firstLine="720"/>
+        <w:rPr>
+          <w:rFonts w:ascii="Sylfaen" w:hAnsi="Sylfaen" w:cs="Times New Roman"/>
+          <w:sz w:val="18"/>
+          <w:szCs w:val="18"/>
+        </w:rPr>
+      </w:pPr>
+      <w:r>
+        <w:rPr>
+          <w:rFonts w:ascii="Sylfaen" w:hAnsi="Sylfaen" w:cs="Times New Roman"/>
+          <w:i/>
+          <w:iCs/>
+          <w:sz w:val="18"/>
+          <w:szCs w:val="18"/>
+        </w:rPr>
+        <w:t>Attention, Perception, &amp; Psychophysics</w:t>
+      </w:r>
+      <w:r>
+        <w:rPr>
+          <w:rFonts w:ascii="Sylfaen" w:hAnsi="Sylfaen" w:cs="Times New Roman"/>
+          <w:sz w:val="18"/>
+          <w:szCs w:val="18"/>
+        </w:rPr>
+        <w:t xml:space="preserve">, 83(5), 2217–2228. </w:t>
+      </w:r>
+      <w:hyperlink r:id="rId20" w:history="1">
+        <w:r>
+          <w:rPr>
+            <w:rStyle w:val="Hyperlink"/>
+            <w:rFonts w:ascii="Sylfaen" w:hAnsi="Sylfaen" w:cs="Times New Roman"/>
+            <w:sz w:val="18"/>
+            <w:szCs w:val="18"/>
+          </w:rPr>
+          <w:t>https://doi.org/10.3758/s13414-021-02261-w</w:t>
+        </w:r>
+      </w:hyperlink>
+    </w:p>
+    <w:p>
+      <w:pPr>
+        <w:spacing w:after="0"/>
+        <w:rPr>
+          <w:rFonts w:ascii="Sylfaen" w:hAnsi="Sylfaen" w:cs="Times New Roman"/>
+          <w:sz w:val="18"/>
+          <w:szCs w:val="18"/>
+        </w:rPr>
+      </w:pPr>
+      <w:r>
+        <w:rPr>
+          <w:rFonts w:ascii="Sylfaen" w:hAnsi="Sylfaen" w:cs="Times New Roman"/>
+          <w:sz w:val="18"/>
+          <w:szCs w:val="18"/>
+        </w:rPr>
+        <w:t xml:space="preserve">Samuel, A. G. (2016). Lexical representations are malleable for about one second: Evidence for the non-automaticity of </w:t>
+      </w:r>
+    </w:p>
+    <w:p>
+      <w:pPr>
+        <w:spacing w:after="0"/>
+        <w:ind w:firstLine="720"/>
+        <w:rPr>
+          <w:rFonts w:ascii="Sylfaen" w:hAnsi="Sylfaen" w:cs="Times New Roman"/>
+          <w:sz w:val="18"/>
+          <w:szCs w:val="18"/>
+        </w:rPr>
+      </w:pPr>
+      <w:r>
+        <w:rPr>
+          <w:rFonts w:ascii="Sylfaen" w:hAnsi="Sylfaen" w:cs="Times New Roman"/>
+          <w:sz w:val="18"/>
+          <w:szCs w:val="18"/>
+        </w:rPr>
+        <w:t xml:space="preserve">perceptual recalibration. </w:t>
+      </w:r>
+      <w:r>
+        <w:rPr>
+          <w:rFonts w:ascii="Sylfaen" w:hAnsi="Sylfaen" w:cs="Times New Roman"/>
+          <w:i/>
+          <w:iCs/>
+          <w:sz w:val="18"/>
+          <w:szCs w:val="18"/>
+        </w:rPr>
+        <w:t>Cognitive Psychology</w:t>
+      </w:r>
+      <w:r>
+        <w:rPr>
+          <w:rFonts w:ascii="Sylfaen" w:hAnsi="Sylfaen" w:cs="Times New Roman"/>
+          <w:sz w:val="18"/>
+          <w:szCs w:val="18"/>
+        </w:rPr>
+        <w:t xml:space="preserve">, 88, 88–114. </w:t>
+      </w:r>
+      <w:hyperlink r:id="rId21" w:history="1">
+        <w:r>
+          <w:rPr>
+            <w:rStyle w:val="Hyperlink"/>
+            <w:rFonts w:ascii="Sylfaen" w:hAnsi="Sylfaen" w:cs="Times New Roman"/>
+            <w:sz w:val="18"/>
+            <w:szCs w:val="18"/>
+          </w:rPr>
+          <w:t>https://doi.org/10.1016/j.cogpsych.2016.06.007</w:t>
+        </w:r>
+      </w:hyperlink>
+    </w:p>
+    <w:p>
+      <w:pPr>
+        <w:spacing w:after="0"/>
+        <w:rPr>
+          <w:rFonts w:ascii="Sylfaen" w:hAnsi="Sylfaen" w:cs="Times New Roman"/>
+          <w:i/>
+          <w:iCs/>
+          <w:sz w:val="18"/>
+          <w:szCs w:val="18"/>
+        </w:rPr>
+      </w:pPr>
+      <w:r>
+        <w:rPr>
+          <w:rFonts w:ascii="Sylfaen" w:hAnsi="Sylfaen" w:cs="Times New Roman"/>
+          <w:sz w:val="18"/>
+          <w:szCs w:val="18"/>
+        </w:rPr>
+        <w:t xml:space="preserve">Zhang, X., &amp; Samuel, A. G. (2014). Perceptual learning of speech under optimal and adverse conditions. </w:t>
+      </w:r>
+      <w:r>
+        <w:rPr>
+          <w:rFonts w:ascii="Sylfaen" w:hAnsi="Sylfaen" w:cs="Times New Roman"/>
+          <w:i/>
+          <w:iCs/>
+          <w:sz w:val="18"/>
+          <w:szCs w:val="18"/>
+        </w:rPr>
+        <w:t xml:space="preserve">Journal of </w:t>
+      </w:r>
+    </w:p>
+    <w:p>
+      <w:pPr>
+        <w:spacing w:after="0"/>
+        <w:ind w:firstLine="720"/>
+        <w:rPr>
+          <w:rFonts w:ascii="Sylfaen" w:hAnsi="Sylfaen" w:cs="Times New Roman"/>
+          <w:sz w:val="16"/>
+          <w:szCs w:val="16"/>
+        </w:rPr>
+      </w:pPr>
+      <w:r>
+        <w:rPr>
+          <w:rFonts w:ascii="Sylfaen" w:hAnsi="Sylfaen" w:cs="Times New Roman"/>
+          <w:i/>
+          <w:iCs/>
+          <w:sz w:val="18"/>
+          <w:szCs w:val="18"/>
+        </w:rPr>
+        <w:t>Experimental Psychology: Human Perception and Performance</w:t>
+      </w:r>
+      <w:r>
+        <w:rPr>
+          <w:rFonts w:ascii="Sylfaen" w:hAnsi="Sylfaen" w:cs="Times New Roman"/>
+          <w:sz w:val="18"/>
+          <w:szCs w:val="18"/>
+        </w:rPr>
+        <w:t xml:space="preserve">, 40(1), 200–217. </w:t>
+      </w:r>
+      <w:hyperlink r:id="rId22" w:history="1">
+        <w:r>
+          <w:rPr>
+            <w:rStyle w:val="Hyperlink"/>
+            <w:rFonts w:ascii="Sylfaen" w:hAnsi="Sylfaen" w:cs="Times New Roman"/>
+            <w:sz w:val="18"/>
+            <w:szCs w:val="18"/>
+          </w:rPr>
+          <w:t>https://doi.org/10.1037/a0033182</w:t>
+        </w:r>
+      </w:hyperlink>
+    </w:p>
+    <w:p>
+      <w:pPr>
+        <w:rPr>
+          <w:rFonts w:ascii="Sylfaen" w:hAnsi="Sylfaen" w:cs="Times New Roman"/>
           <w:sz w:val="20"/>
           <w:szCs w:val="20"/>
         </w:rPr>
       </w:pPr>
     </w:p>
     <w:sectPr>
-      <w:headerReference w:type="default" r:id="rId18"/>
-      <w:footerReference w:type="default" r:id="rId19"/>
-      <w:headerReference w:type="first" r:id="rId20"/>
+      <w:headerReference w:type="default" r:id="rId23"/>
+      <w:footerReference w:type="default" r:id="rId24"/>
+      <w:headerReference w:type="first" r:id="rId25"/>
       <w:pgSz w:w="12240" w:h="15840"/>
       <w:pgMar w:top="1440" w:right="1440" w:bottom="1440" w:left="1440" w:header="720" w:footer="720" w:gutter="0"/>
       <w:cols w:space="720"/>
@@ -3273,7 +4001,71 @@
       </w:r>
     </w:p>
   </w:comment>
-  <w:comment w:id="8" w:author="Sabatello, Rachel" w:date="2022-11-30T19:29:00Z" w:initials="SR">
+  <w:comment w:id="8" w:author="Sabatello, Rachel" w:date="2022-12-01T13:24:00Z" w:initials="SR">
+    <w:p>
+      <w:pPr>
+        <w:pStyle w:val="CommentText"/>
+      </w:pPr>
+      <w:r>
+        <w:rPr>
+          <w:rStyle w:val="CommentReference"/>
+        </w:rPr>
+        <w:annotationRef/>
+      </w:r>
+      <w:r>
+        <w:t>Should I include the other figure here? Is it important??</w:t>
+      </w:r>
+    </w:p>
+  </w:comment>
+  <w:comment w:id="9" w:author="Sabatello, Rachel" w:date="2022-12-01T13:26:00Z" w:initials="SR">
+    <w:p>
+      <w:pPr>
+        <w:pStyle w:val="CommentText"/>
+      </w:pPr>
+      <w:r>
+        <w:rPr>
+          <w:rStyle w:val="CommentReference"/>
+        </w:rPr>
+        <w:annotationRef/>
+      </w:r>
+      <w:r>
+        <w:t>Experimental design break-down figure?</w:t>
+      </w:r>
+    </w:p>
+  </w:comment>
+  <w:comment w:id="10" w:author="Sabatello, Rachel" w:date="2022-12-01T13:16:00Z" w:initials="SR">
+    <w:p>
+      <w:pPr>
+        <w:pStyle w:val="CommentText"/>
+      </w:pPr>
+      <w:r>
+        <w:rPr>
+          <w:rStyle w:val="CommentReference"/>
+        </w:rPr>
+        <w:annotationRef/>
+      </w:r>
+      <w:r>
+        <w:t>Using what type of analyses?</w:t>
+      </w:r>
+    </w:p>
+  </w:comment>
+  <w:comment w:id="11" w:author="Sabatello, Rachel" w:date="2022-12-01T13:16:00Z" w:initials="SR">
+    <w:p>
+      <w:pPr>
+        <w:pStyle w:val="CommentText"/>
+      </w:pPr>
+      <w:r>
+        <w:rPr>
+          <w:rStyle w:val="CommentReference"/>
+        </w:rPr>
+        <w:annotationRef/>
+      </w:r>
+      <w:r>
+        <w:t>(I want to make sure I have the terminology right here especially)</w:t>
+      </w:r>
+    </w:p>
+  </w:comment>
+  <w:comment w:id="12" w:author="Sabatello, Rachel" w:date="2022-11-30T19:29:00Z" w:initials="SR">
     <w:p>
       <w:pPr>
         <w:pStyle w:val="CommentText"/>
@@ -3293,7 +4085,7 @@
       </w:r>
     </w:p>
   </w:comment>
-  <w:comment w:id="9" w:author="Sabatello, Rachel" w:date="2022-11-30T19:29:00Z" w:initials="SR">
+  <w:comment w:id="13" w:author="Sabatello, Rachel" w:date="2022-11-30T19:29:00Z" w:initials="SR">
     <w:p>
       <w:pPr>
         <w:pStyle w:val="CommentText"/>
@@ -3313,7 +4105,7 @@
       </w:r>
     </w:p>
   </w:comment>
-  <w:comment w:id="10" w:author="Sabatello, Rachel" w:date="2022-12-01T00:19:00Z" w:initials="SR">
+  <w:comment w:id="14" w:author="Sabatello, Rachel" w:date="2022-12-01T00:19:00Z" w:initials="SR">
     <w:p>
       <w:pPr>
         <w:pStyle w:val="CommentText"/>
@@ -3329,7 +4121,7 @@
       </w:r>
     </w:p>
   </w:comment>
-  <w:comment w:id="11" w:author="Sabatello, Rachel" w:date="2022-11-30T19:29:00Z" w:initials="SR">
+  <w:comment w:id="15" w:author="Sabatello, Rachel" w:date="2022-11-30T19:29:00Z" w:initials="SR">
     <w:p>
       <w:pPr>
         <w:pStyle w:val="CommentText"/>
@@ -3346,6 +4138,22 @@
           <w:iCs/>
         </w:rPr>
         <w:t>List in alphabetical order the references cited in the proposal. Your in-text citations should have two parts: last name(s) and date of publication (e.g. Smith 1973 or Smith and Jones 1973 or Smith et al. 1973).</w:t>
+      </w:r>
+    </w:p>
+  </w:comment>
+  <w:comment w:id="16" w:author="Sabatello, Rachel" w:date="2022-12-01T13:10:00Z" w:initials="SR">
+    <w:p>
+      <w:pPr>
+        <w:pStyle w:val="CommentText"/>
+      </w:pPr>
+      <w:r>
+        <w:rPr>
+          <w:rStyle w:val="CommentReference"/>
+        </w:rPr>
+        <w:annotationRef/>
+      </w:r>
+      <w:r>
+        <w:t>Can I do the bracket with numbers thing?</w:t>
       </w:r>
     </w:p>
   </w:comment>
@@ -3362,10 +4170,15 @@
   <w15:commentEx w15:paraId="22F5240F" w15:done="0"/>
   <w15:commentEx w15:paraId="2E44B22D" w15:done="0"/>
   <w15:commentEx w15:paraId="0A91BEDE" w15:done="0"/>
+  <w15:commentEx w15:paraId="099A012F" w15:done="0"/>
+  <w15:commentEx w15:paraId="49406B2C" w15:done="0"/>
+  <w15:commentEx w15:paraId="4DBA25AB" w15:done="0"/>
+  <w15:commentEx w15:paraId="1C722CBA" w15:paraIdParent="4DBA25AB" w15:done="0"/>
   <w15:commentEx w15:paraId="17409836" w15:done="0"/>
   <w15:commentEx w15:paraId="283A7D34" w15:done="0"/>
   <w15:commentEx w15:paraId="5760745A" w15:done="0"/>
   <w15:commentEx w15:paraId="03A6009F" w15:done="0"/>
+  <w15:commentEx w15:paraId="5A338A57" w15:paraIdParent="03A6009F" w15:done="0"/>
 </w15:commentsEx>
 </file>
 
@@ -3379,10 +4192,15 @@
   <w16cex:commentExtensible w16cex:durableId="27327102" w16cex:dateUtc="2022-12-01T05:17:00Z"/>
   <w16cex:commentExtensible w16cex:durableId="27322D70" w16cex:dateUtc="2022-12-01T00:28:00Z"/>
   <w16cex:commentExtensible w16cex:durableId="27322D83" w16cex:dateUtc="2022-12-01T00:29:00Z"/>
+  <w16cex:commentExtensible w16cex:durableId="2733299F" w16cex:dateUtc="2022-12-01T18:24:00Z"/>
+  <w16cex:commentExtensible w16cex:durableId="27332A07" w16cex:dateUtc="2022-12-01T18:26:00Z"/>
+  <w16cex:commentExtensible w16cex:durableId="2733279D" w16cex:dateUtc="2022-12-01T18:16:00Z"/>
+  <w16cex:commentExtensible w16cex:durableId="273327AF" w16cex:dateUtc="2022-12-01T18:16:00Z"/>
   <w16cex:commentExtensible w16cex:durableId="27322D8F" w16cex:dateUtc="2022-12-01T00:29:00Z"/>
   <w16cex:commentExtensible w16cex:durableId="27322D99" w16cex:dateUtc="2022-12-01T00:29:00Z"/>
   <w16cex:commentExtensible w16cex:durableId="273271A1" w16cex:dateUtc="2022-12-01T05:19:00Z"/>
   <w16cex:commentExtensible w16cex:durableId="27322DB1" w16cex:dateUtc="2022-12-01T00:29:00Z"/>
+  <w16cex:commentExtensible w16cex:durableId="27332647" w16cex:dateUtc="2022-12-01T18:10:00Z"/>
 </w16cex:commentsExtensible>
 </file>
 
@@ -3396,10 +4214,15 @@
   <w16cid:commentId w16cid:paraId="22F5240F" w16cid:durableId="27327102"/>
   <w16cid:commentId w16cid:paraId="2E44B22D" w16cid:durableId="27322D70"/>
   <w16cid:commentId w16cid:paraId="0A91BEDE" w16cid:durableId="27322D83"/>
+  <w16cid:commentId w16cid:paraId="099A012F" w16cid:durableId="2733299F"/>
+  <w16cid:commentId w16cid:paraId="49406B2C" w16cid:durableId="27332A07"/>
+  <w16cid:commentId w16cid:paraId="4DBA25AB" w16cid:durableId="2733279D"/>
+  <w16cid:commentId w16cid:paraId="1C722CBA" w16cid:durableId="273327AF"/>
   <w16cid:commentId w16cid:paraId="17409836" w16cid:durableId="27322D8F"/>
   <w16cid:commentId w16cid:paraId="283A7D34" w16cid:durableId="27322D99"/>
   <w16cid:commentId w16cid:paraId="5760745A" w16cid:durableId="273271A1"/>
   <w16cid:commentId w16cid:paraId="03A6009F" w16cid:durableId="27322DB1"/>
+  <w16cid:commentId w16cid:paraId="5A338A57" w16cid:durableId="27332647"/>
 </w16cid:commentsIds>
 </file>
 
@@ -4661,6 +5484,29 @@
       <w:szCs w:val="24"/>
     </w:rPr>
   </w:style>
+  <w:style w:type="character" w:styleId="Hyperlink">
+    <w:name w:val="Hyperlink"/>
+    <w:basedOn w:val="DefaultParagraphFont"/>
+    <w:uiPriority w:val="99"/>
+    <w:unhideWhenUsed/>
+    <w:rsid w:val="00D8613C"/>
+    <w:rPr>
+      <w:color w:val="0563C1" w:themeColor="hyperlink"/>
+      <w:u w:val="single"/>
+    </w:rPr>
+  </w:style>
+  <w:style w:type="character" w:styleId="UnresolvedMention">
+    <w:name w:val="Unresolved Mention"/>
+    <w:basedOn w:val="DefaultParagraphFont"/>
+    <w:uiPriority w:val="99"/>
+    <w:semiHidden/>
+    <w:unhideWhenUsed/>
+    <w:rsid w:val="00D8613C"/>
+    <w:rPr>
+      <w:color w:val="605E5C"/>
+      <w:shd w:val="clear" w:color="auto" w:fill="E1DFDD"/>
+    </w:rPr>
+  </w:style>
 </w:styles>
 </file>
 

</xml_diff>

<commit_message>
HT proposal Revision 1 + CV
</commit_message>
<xml_diff>
--- a/Writeups/Projects/Honors Thesis/Proposal_Honors Thesis.docx
+++ b/Writeups/Projects/Honors Thesis/Proposal_Honors Thesis.docx
@@ -243,23 +243,23 @@
           <w:sz w:val="20"/>
           <w:szCs w:val="20"/>
         </w:rPr>
-        <w:t>However, t</w:t>
-      </w:r>
-      <w:r>
-        <w:rPr>
-          <w:rFonts w:ascii="Sylfaen" w:hAnsi="Sylfaen"/>
-          <w:sz w:val="20"/>
-          <w:szCs w:val="20"/>
-        </w:rPr>
-        <w:t xml:space="preserve">his </w:t>
-      </w:r>
-      <w:r>
-        <w:rPr>
-          <w:rFonts w:ascii="Sylfaen" w:hAnsi="Sylfaen"/>
-          <w:sz w:val="20"/>
-          <w:szCs w:val="20"/>
-        </w:rPr>
-        <w:t xml:space="preserve">also </w:t>
+        <w:t xml:space="preserve">However, </w:t>
+      </w:r>
+      <w:r>
+        <w:rPr>
+          <w:rFonts w:ascii="Sylfaen" w:hAnsi="Sylfaen"/>
+          <w:sz w:val="20"/>
+          <w:szCs w:val="20"/>
+        </w:rPr>
+        <w:t>our absence of awareness</w:t>
+      </w:r>
+      <w:r>
+        <w:rPr>
+          <w:rFonts w:ascii="Sylfaen" w:hAnsi="Sylfaen"/>
+          <w:sz w:val="20"/>
+          <w:szCs w:val="20"/>
+        </w:rPr>
+        <w:t xml:space="preserve"> </w:t>
       </w:r>
       <w:r>
         <w:rPr>
@@ -558,7 +558,7 @@
           <w:sz w:val="20"/>
           <w:szCs w:val="20"/>
         </w:rPr>
-        <w:t>L</w:t>
+        <w:t>A l</w:t>
       </w:r>
       <w:r>
         <w:rPr>
@@ -902,15 +902,15 @@
           <w:sz w:val="20"/>
           <w:szCs w:val="20"/>
         </w:rPr>
-        <w:t xml:space="preserve"> </w:t>
-      </w:r>
-      <w:r>
-        <w:rPr>
-          <w:rFonts w:ascii="Sylfaen" w:hAnsi="Sylfaen"/>
-          <w:sz w:val="20"/>
-          <w:szCs w:val="20"/>
-        </w:rPr>
-        <w:t>(e.g., accommodating a talker visibly chewing while talking)</w:t>
+        <w:t>—e</w:t>
+      </w:r>
+      <w:r>
+        <w:rPr>
+          <w:rFonts w:ascii="Sylfaen" w:hAnsi="Sylfaen"/>
+          <w:sz w:val="20"/>
+          <w:szCs w:val="20"/>
+        </w:rPr>
+        <w:t>.g., accommodating a talker visibly chewing while talking</w:t>
       </w:r>
       <w:r>
         <w:rPr>
@@ -1016,7 +1016,23 @@
           <w:sz w:val="20"/>
           <w:szCs w:val="20"/>
         </w:rPr>
-        <w:t>This assumption is echoed in the findings of Dr. Samuel’s 2016 paper.</w:t>
+        <w:t xml:space="preserve">This </w:t>
+      </w:r>
+      <w:r>
+        <w:rPr>
+          <w:rFonts w:ascii="Sylfaen" w:hAnsi="Sylfaen"/>
+          <w:sz w:val="20"/>
+          <w:szCs w:val="20"/>
+        </w:rPr>
+        <w:t>theory</w:t>
+      </w:r>
+      <w:r>
+        <w:rPr>
+          <w:rFonts w:ascii="Sylfaen" w:hAnsi="Sylfaen"/>
+          <w:sz w:val="20"/>
+          <w:szCs w:val="20"/>
+        </w:rPr>
+        <w:t xml:space="preserve"> is echoed in the findings of Dr. Samuel’s 2016 paper.</w:t>
       </w:r>
       <w:r>
         <w:rPr>
@@ -1032,7 +1048,23 @@
           <w:sz w:val="20"/>
           <w:szCs w:val="20"/>
         </w:rPr>
-        <w:t>his</w:t>
+        <w:t>t</w:t>
+      </w:r>
+      <w:r>
+        <w:rPr>
+          <w:rFonts w:ascii="Sylfaen" w:hAnsi="Sylfaen"/>
+          <w:sz w:val="20"/>
+          <w:szCs w:val="20"/>
+        </w:rPr>
+        <w:t>h</w:t>
+      </w:r>
+      <w:r>
+        <w:rPr>
+          <w:rFonts w:ascii="Sylfaen" w:hAnsi="Sylfaen"/>
+          <w:sz w:val="20"/>
+          <w:szCs w:val="20"/>
+        </w:rPr>
+        <w:t>eir</w:t>
       </w:r>
       <w:r>
         <w:rPr>
@@ -1244,7 +1276,15 @@
           <w:sz w:val="20"/>
           <w:szCs w:val="20"/>
         </w:rPr>
-        <w:t>/nonword</w:t>
+        <w:t xml:space="preserve"> or </w:t>
+      </w:r>
+      <w:r>
+        <w:rPr>
+          <w:rFonts w:ascii="Sylfaen" w:hAnsi="Sylfaen"/>
+          <w:sz w:val="20"/>
+          <w:szCs w:val="20"/>
+        </w:rPr>
+        <w:t>nonword</w:t>
       </w:r>
       <w:r>
         <w:rPr>
@@ -1311,7 +1351,23 @@
           <w:sz w:val="20"/>
           <w:szCs w:val="20"/>
         </w:rPr>
-        <w:t xml:space="preserve"> talker, the </w:t>
+        <w:t xml:space="preserve"> talker</w:t>
+      </w:r>
+      <w:r>
+        <w:rPr>
+          <w:rFonts w:ascii="Sylfaen" w:hAnsi="Sylfaen"/>
+          <w:sz w:val="20"/>
+          <w:szCs w:val="20"/>
+        </w:rPr>
+        <w:t>’s speech</w:t>
+      </w:r>
+      <w:r>
+        <w:rPr>
+          <w:rFonts w:ascii="Sylfaen" w:hAnsi="Sylfaen"/>
+          <w:sz w:val="20"/>
+          <w:szCs w:val="20"/>
+        </w:rPr>
+        <w:t xml:space="preserve">, the </w:t>
       </w:r>
       <w:r>
         <w:rPr>
@@ -1432,7 +1488,7 @@
           <w:sz w:val="20"/>
           <w:szCs w:val="20"/>
         </w:rPr>
-        <w:t>e</w:t>
+        <w:t>is</w:t>
       </w:r>
       <w:r>
         <w:rPr>
@@ -1473,7 +1529,23 @@
           <w:sz w:val="20"/>
           <w:szCs w:val="20"/>
         </w:rPr>
-        <w:t xml:space="preserve"> talker in Experiment 1, the participant did exhibit adaptation.</w:t>
+        <w:t xml:space="preserve"> talker</w:t>
+      </w:r>
+      <w:r>
+        <w:rPr>
+          <w:rFonts w:ascii="Sylfaen" w:hAnsi="Sylfaen"/>
+          <w:sz w:val="20"/>
+          <w:szCs w:val="20"/>
+        </w:rPr>
+        <w:t>’s speech</w:t>
+      </w:r>
+      <w:r>
+        <w:rPr>
+          <w:rFonts w:ascii="Sylfaen" w:hAnsi="Sylfaen"/>
+          <w:sz w:val="20"/>
+          <w:szCs w:val="20"/>
+        </w:rPr>
+        <w:t xml:space="preserve"> in Experiment 1, the participant did exhibit adaptation</w:t>
       </w:r>
       <w:r>
         <w:rPr>
@@ -1485,11 +1557,67 @@
       </w:r>
       <w:r>
         <w:rPr>
+          <w:rFonts w:ascii="Sylfaen" w:hAnsi="Sylfaen"/>
+          <w:sz w:val="20"/>
+          <w:szCs w:val="20"/>
+        </w:rPr>
+        <w:t>(</w:t>
+      </w:r>
+      <w:r>
+        <w:rPr>
+          <w:rFonts w:ascii="Sylfaen" w:hAnsi="Sylfaen"/>
+          <w:sz w:val="20"/>
+          <w:szCs w:val="20"/>
+        </w:rPr>
+        <w:t>Samuel</w:t>
+      </w:r>
+      <w:r>
+        <w:rPr>
+          <w:rFonts w:ascii="Sylfaen" w:hAnsi="Sylfaen"/>
+          <w:sz w:val="20"/>
+          <w:szCs w:val="20"/>
+        </w:rPr>
+        <w:t>,</w:t>
+      </w:r>
+      <w:r>
+        <w:rPr>
+          <w:rFonts w:ascii="Sylfaen" w:hAnsi="Sylfaen"/>
+          <w:sz w:val="20"/>
+          <w:szCs w:val="20"/>
+        </w:rPr>
+        <w:t xml:space="preserve"> 2016</w:t>
+      </w:r>
+      <w:r>
+        <w:rPr>
+          <w:rFonts w:ascii="Sylfaen" w:hAnsi="Sylfaen"/>
+          <w:sz w:val="20"/>
+          <w:szCs w:val="20"/>
+        </w:rPr>
+        <w:t>)</w:t>
+      </w:r>
+      <w:r>
+        <w:rPr>
+          <w:rFonts w:ascii="Sylfaen" w:hAnsi="Sylfaen"/>
+          <w:sz w:val="20"/>
+          <w:szCs w:val="20"/>
+        </w:rPr>
+        <w:t>.</w:t>
+      </w:r>
+      <w:r>
+        <w:rPr>
+          <w:rFonts w:ascii="Sylfaen" w:hAnsi="Sylfaen"/>
+          <w:sz w:val="20"/>
+          <w:szCs w:val="20"/>
+        </w:rPr>
+        <w:t xml:space="preserve"> </w:t>
+      </w:r>
+      <w:r>
+        <w:rPr>
           <w:rFonts w:ascii="Sylfaen" w:hAnsi="Sylfaen" w:cs="Average-Regular"/>
           <w:sz w:val="20"/>
           <w:szCs w:val="20"/>
         </w:rPr>
-        <w:t xml:space="preserve">By engaging in a categorization task that required information from one of the audial streams, the perceived utility of that stream was elevated. </w:t>
+        <w:t>By engaging in a categorization task that require</w:t>
       </w:r>
       <w:r>
         <w:rPr>
@@ -1497,6 +1625,86 @@
           <w:sz w:val="20"/>
           <w:szCs w:val="20"/>
         </w:rPr>
+        <w:t>s</w:t>
+      </w:r>
+      <w:r>
+        <w:rPr>
+          <w:rFonts w:ascii="Sylfaen" w:hAnsi="Sylfaen" w:cs="Average-Regular"/>
+          <w:sz w:val="20"/>
+          <w:szCs w:val="20"/>
+        </w:rPr>
+        <w:t xml:space="preserve"> information from</w:t>
+      </w:r>
+      <w:r>
+        <w:rPr>
+          <w:rFonts w:ascii="Sylfaen" w:hAnsi="Sylfaen" w:cs="Average-Regular"/>
+          <w:sz w:val="20"/>
+          <w:szCs w:val="20"/>
+        </w:rPr>
+        <w:t xml:space="preserve"> only</w:t>
+      </w:r>
+      <w:r>
+        <w:rPr>
+          <w:rFonts w:ascii="Sylfaen" w:hAnsi="Sylfaen" w:cs="Average-Regular"/>
+          <w:sz w:val="20"/>
+          <w:szCs w:val="20"/>
+        </w:rPr>
+        <w:t xml:space="preserve"> one of </w:t>
+      </w:r>
+      <w:r>
+        <w:rPr>
+          <w:rFonts w:ascii="Sylfaen" w:hAnsi="Sylfaen" w:cs="Average-Regular"/>
+          <w:sz w:val="20"/>
+          <w:szCs w:val="20"/>
+        </w:rPr>
+        <w:t>multiple competing</w:t>
+      </w:r>
+      <w:r>
+        <w:rPr>
+          <w:rFonts w:ascii="Sylfaen" w:hAnsi="Sylfaen" w:cs="Average-Regular"/>
+          <w:sz w:val="20"/>
+          <w:szCs w:val="20"/>
+        </w:rPr>
+        <w:t xml:space="preserve"> audial streams, the perceived utility of that stream </w:t>
+      </w:r>
+      <w:r>
+        <w:rPr>
+          <w:rFonts w:ascii="Sylfaen" w:hAnsi="Sylfaen" w:cs="Average-Regular"/>
+          <w:sz w:val="20"/>
+          <w:szCs w:val="20"/>
+        </w:rPr>
+        <w:t>i</w:t>
+      </w:r>
+      <w:r>
+        <w:rPr>
+          <w:rFonts w:ascii="Sylfaen" w:hAnsi="Sylfaen" w:cs="Average-Regular"/>
+          <w:sz w:val="20"/>
+          <w:szCs w:val="20"/>
+        </w:rPr>
+        <w:t>s elevated</w:t>
+      </w:r>
+      <w:r>
+        <w:rPr>
+          <w:rFonts w:ascii="Sylfaen" w:hAnsi="Sylfaen" w:cs="Average-Regular"/>
+          <w:sz w:val="20"/>
+          <w:szCs w:val="20"/>
+        </w:rPr>
+        <w:t xml:space="preserve"> over the others</w:t>
+      </w:r>
+      <w:r>
+        <w:rPr>
+          <w:rFonts w:ascii="Sylfaen" w:hAnsi="Sylfaen" w:cs="Average-Regular"/>
+          <w:sz w:val="20"/>
+          <w:szCs w:val="20"/>
+        </w:rPr>
+        <w:t xml:space="preserve">. </w:t>
+      </w:r>
+      <w:r>
+        <w:rPr>
+          <w:rFonts w:ascii="Sylfaen" w:hAnsi="Sylfaen" w:cs="Average-Regular"/>
+          <w:sz w:val="20"/>
+          <w:szCs w:val="20"/>
+        </w:rPr>
         <w:t xml:space="preserve">This </w:t>
       </w:r>
       <w:r>
@@ -1553,55 +1761,7 @@
           <w:sz w:val="20"/>
           <w:szCs w:val="20"/>
         </w:rPr>
-        <w:t xml:space="preserve"> </w:t>
-      </w:r>
-      <w:r>
-        <w:rPr>
-          <w:rFonts w:ascii="Sylfaen" w:hAnsi="Sylfaen"/>
-          <w:sz w:val="20"/>
-          <w:szCs w:val="20"/>
-        </w:rPr>
-        <w:t>(</w:t>
-      </w:r>
-      <w:r>
-        <w:rPr>
-          <w:rFonts w:ascii="Sylfaen" w:hAnsi="Sylfaen"/>
-          <w:sz w:val="20"/>
-          <w:szCs w:val="20"/>
-        </w:rPr>
-        <w:t>Samuel</w:t>
-      </w:r>
-      <w:r>
-        <w:rPr>
-          <w:rFonts w:ascii="Sylfaen" w:hAnsi="Sylfaen"/>
-          <w:sz w:val="20"/>
-          <w:szCs w:val="20"/>
-        </w:rPr>
-        <w:t>,</w:t>
-      </w:r>
-      <w:r>
-        <w:rPr>
-          <w:rFonts w:ascii="Sylfaen" w:hAnsi="Sylfaen"/>
-          <w:sz w:val="20"/>
-          <w:szCs w:val="20"/>
-        </w:rPr>
-        <w:t xml:space="preserve"> 2016</w:t>
-      </w:r>
-      <w:r>
-        <w:rPr>
-          <w:rFonts w:ascii="Sylfaen" w:hAnsi="Sylfaen"/>
-          <w:sz w:val="20"/>
-          <w:szCs w:val="20"/>
-        </w:rPr>
-        <w:t>)</w:t>
-      </w:r>
-      <w:r>
-        <w:rPr>
-          <w:rFonts w:ascii="Sylfaen" w:hAnsi="Sylfaen"/>
-          <w:sz w:val="20"/>
-          <w:szCs w:val="20"/>
-        </w:rPr>
-        <w:t xml:space="preserve">. </w:t>
+        <w:t>.</w:t>
       </w:r>
     </w:p>
     <w:p>
@@ -1754,7 +1914,39 @@
           <w:sz w:val="20"/>
           <w:szCs w:val="20"/>
         </w:rPr>
-        <w:t xml:space="preserve">. The listener will perform a lexical recognition task for one of these talkers (dubbed henceforth as the </w:t>
+        <w:t>. The listener will perform a lexical recognition task for one of these talkers (</w:t>
+      </w:r>
+      <w:r>
+        <w:rPr>
+          <w:rFonts w:ascii="Sylfaen" w:hAnsi="Sylfaen"/>
+          <w:sz w:val="20"/>
+          <w:szCs w:val="20"/>
+        </w:rPr>
+        <w:t>referr</w:t>
+      </w:r>
+      <w:r>
+        <w:rPr>
+          <w:rFonts w:ascii="Sylfaen" w:hAnsi="Sylfaen"/>
+          <w:sz w:val="20"/>
+          <w:szCs w:val="20"/>
+        </w:rPr>
+        <w:t>ed</w:t>
+      </w:r>
+      <w:r>
+        <w:rPr>
+          <w:rFonts w:ascii="Sylfaen" w:hAnsi="Sylfaen"/>
+          <w:sz w:val="20"/>
+          <w:szCs w:val="20"/>
+        </w:rPr>
+        <w:t xml:space="preserve"> to</w:t>
+      </w:r>
+      <w:r>
+        <w:rPr>
+          <w:rFonts w:ascii="Sylfaen" w:hAnsi="Sylfaen"/>
+          <w:sz w:val="20"/>
+          <w:szCs w:val="20"/>
+        </w:rPr>
+        <w:t xml:space="preserve"> as the </w:t>
       </w:r>
       <w:r>
         <w:rPr>
@@ -1774,6 +1966,22 @@
           <w:sz w:val="20"/>
           <w:szCs w:val="20"/>
         </w:rPr>
+        <w:t xml:space="preserve"> </w:t>
+      </w:r>
+      <w:r>
+        <w:rPr>
+          <w:rFonts w:ascii="Sylfaen" w:hAnsi="Sylfaen"/>
+          <w:sz w:val="20"/>
+          <w:szCs w:val="20"/>
+        </w:rPr>
+        <w:t>henceforth</w:t>
+      </w:r>
+      <w:r>
+        <w:rPr>
+          <w:rFonts w:ascii="Sylfaen" w:hAnsi="Sylfaen"/>
+          <w:sz w:val="20"/>
+          <w:szCs w:val="20"/>
+        </w:rPr>
         <w:t>),</w:t>
       </w:r>
       <w:r>
@@ -1782,7 +1990,15 @@
           <w:sz w:val="20"/>
           <w:szCs w:val="20"/>
         </w:rPr>
-        <w:t xml:space="preserve"> and</w:t>
+        <w:t xml:space="preserve"> </w:t>
+      </w:r>
+      <w:r>
+        <w:rPr>
+          <w:rFonts w:ascii="Sylfaen" w:hAnsi="Sylfaen"/>
+          <w:sz w:val="20"/>
+          <w:szCs w:val="20"/>
+        </w:rPr>
+        <w:t>and</w:t>
       </w:r>
       <w:r>
         <w:rPr>
@@ -1889,27 +2105,29 @@
       <w:r>
         <w:rPr>
           <w:rFonts w:ascii="Sylfaen" w:hAnsi="Sylfaen"/>
-          <w:sz w:val="20"/>
-          <w:szCs w:val="20"/>
-        </w:rPr>
-        <w:t xml:space="preserve"> </w:t>
-      </w:r>
-      <w:r>
-        <w:rPr>
-          <w:rFonts w:ascii="Sylfaen" w:hAnsi="Sylfaen"/>
-          <w:sz w:val="20"/>
-          <w:szCs w:val="20"/>
-        </w:rPr>
-        <w:t xml:space="preserve">and the </w:t>
-      </w:r>
-      <w:r>
-        <w:rPr>
-          <w:rFonts w:ascii="Sylfaen" w:hAnsi="Sylfaen"/>
           <w:i/>
           <w:iCs/>
           <w:sz w:val="20"/>
           <w:szCs w:val="20"/>
         </w:rPr>
+        <w:t xml:space="preserve"> </w:t>
+      </w:r>
+      <w:r>
+        <w:rPr>
+          <w:rFonts w:ascii="Sylfaen" w:hAnsi="Sylfaen"/>
+          <w:sz w:val="20"/>
+          <w:szCs w:val="20"/>
+        </w:rPr>
+        <w:t xml:space="preserve">and the </w:t>
+      </w:r>
+      <w:r>
+        <w:rPr>
+          <w:rFonts w:ascii="Sylfaen" w:hAnsi="Sylfaen"/>
+          <w:i/>
+          <w:iCs/>
+          <w:sz w:val="20"/>
+          <w:szCs w:val="20"/>
+        </w:rPr>
         <w:t xml:space="preserve">unattended talker. </w:t>
       </w:r>
       <w:r>
@@ -1918,7 +2136,23 @@
           <w:sz w:val="20"/>
           <w:szCs w:val="20"/>
         </w:rPr>
-        <w:t xml:space="preserve">If perceptual adaptation requires a listener to be attending to a talker, then we would expect </w:t>
+        <w:t>If perceptual adaptation requires a listener to be attending to</w:t>
+      </w:r>
+      <w:r>
+        <w:rPr>
+          <w:rFonts w:ascii="Sylfaen" w:hAnsi="Sylfaen"/>
+          <w:sz w:val="20"/>
+          <w:szCs w:val="20"/>
+        </w:rPr>
+        <w:t xml:space="preserve"> the</w:t>
+      </w:r>
+      <w:r>
+        <w:rPr>
+          <w:rFonts w:ascii="Sylfaen" w:hAnsi="Sylfaen"/>
+          <w:sz w:val="20"/>
+          <w:szCs w:val="20"/>
+        </w:rPr>
+        <w:t xml:space="preserve"> talker, then we would expect </w:t>
       </w:r>
       <w:r>
         <w:rPr>
@@ -2413,7 +2647,23 @@
                                 <w:sz w:val="16"/>
                                 <w:szCs w:val="16"/>
                               </w:rPr>
-                              <w:t xml:space="preserve"> Here Talker A represents the attended talker and Talker B the unattended talker. </w:t>
+                              <w:t xml:space="preserve"> Here Talker A represents the attended talker and Talker B</w:t>
+                            </w:r>
+                            <w:r>
+                              <w:rPr>
+                                <w:rFonts w:ascii="Sylfaen" w:hAnsi="Sylfaen"/>
+                                <w:sz w:val="16"/>
+                                <w:szCs w:val="16"/>
+                              </w:rPr>
+                              <w:t xml:space="preserve"> represents</w:t>
+                            </w:r>
+                            <w:r>
+                              <w:rPr>
+                                <w:rFonts w:ascii="Sylfaen" w:hAnsi="Sylfaen"/>
+                                <w:sz w:val="16"/>
+                                <w:szCs w:val="16"/>
+                              </w:rPr>
+                              <w:t xml:space="preserve"> the unattended talker. </w:t>
                             </w:r>
                           </w:p>
                         </w:txbxContent>
@@ -2624,7 +2874,23 @@
                           <w:sz w:val="16"/>
                           <w:szCs w:val="16"/>
                         </w:rPr>
-                        <w:t xml:space="preserve"> Here Talker A represents the attended talker and Talker B the unattended talker. </w:t>
+                        <w:t xml:space="preserve"> Here Talker A represents the attended talker and Talker B</w:t>
+                      </w:r>
+                      <w:r>
+                        <w:rPr>
+                          <w:rFonts w:ascii="Sylfaen" w:hAnsi="Sylfaen"/>
+                          <w:sz w:val="16"/>
+                          <w:szCs w:val="16"/>
+                        </w:rPr>
+                        <w:t xml:space="preserve"> represents</w:t>
+                      </w:r>
+                      <w:r>
+                        <w:rPr>
+                          <w:rFonts w:ascii="Sylfaen" w:hAnsi="Sylfaen"/>
+                          <w:sz w:val="16"/>
+                          <w:szCs w:val="16"/>
+                        </w:rPr>
+                        <w:t xml:space="preserve"> the unattended talker. </w:t>
                       </w:r>
                     </w:p>
                   </w:txbxContent>
@@ -2893,7 +3159,16 @@
           <w:sz w:val="20"/>
           <w:szCs w:val="20"/>
         </w:rPr>
-        <w:t>The current study would expand on the findings of Samuel 2016</w:t>
+        <w:t>This</w:t>
+      </w:r>
+      <w:r>
+        <w:rPr>
+          <w:rFonts w:ascii="Sylfaen" w:hAnsi="Sylfaen"/>
+          <w:color w:val="auto"/>
+          <w:sz w:val="20"/>
+          <w:szCs w:val="20"/>
+        </w:rPr>
+        <w:t xml:space="preserve"> study would expand on the findings of Samuel 2016</w:t>
       </w:r>
       <w:r>
         <w:rPr>
@@ -3480,7 +3755,23 @@
           <w:sz w:val="20"/>
           <w:szCs w:val="20"/>
         </w:rPr>
-        <w:t xml:space="preserve"> production. s/</w:t>
+        <w:t xml:space="preserve"> production</w:t>
+      </w:r>
+      <w:r>
+        <w:rPr>
+          <w:rFonts w:ascii="Sylfaen" w:hAnsi="Sylfaen"/>
+          <w:sz w:val="20"/>
+          <w:szCs w:val="20"/>
+        </w:rPr>
+        <w:t>s</w:t>
+      </w:r>
+      <w:r>
+        <w:rPr>
+          <w:rFonts w:ascii="Sylfaen" w:hAnsi="Sylfaen"/>
+          <w:sz w:val="20"/>
+          <w:szCs w:val="20"/>
+        </w:rPr>
+        <w:t>. s/</w:t>
       </w:r>
       <w:proofErr w:type="spellStart"/>
       <w:r>
@@ -3896,7 +4187,7 @@
           <w:sz w:val="20"/>
           <w:szCs w:val="20"/>
         </w:rPr>
-        <w:t>. Critical items included two versions</w:t>
+        <w:t>. Critical items include two versions</w:t>
       </w:r>
       <w:r>
         <w:rPr>
@@ -3928,7 +4219,7 @@
           <w:sz w:val="20"/>
           <w:szCs w:val="20"/>
         </w:rPr>
-        <w:t xml:space="preserve"> that contained an s/</w:t>
+        <w:t xml:space="preserve"> that contain an s/</w:t>
       </w:r>
       <w:proofErr w:type="spellStart"/>
       <w:r>
@@ -3946,7 +4237,7 @@
           <w:sz w:val="20"/>
           <w:szCs w:val="20"/>
         </w:rPr>
-        <w:t xml:space="preserve"> sound: one with the typical s/</w:t>
+        <w:t xml:space="preserve"> sound: one with typical s/</w:t>
       </w:r>
       <w:proofErr w:type="spellStart"/>
       <w:r>
@@ -3982,7 +4273,23 @@
           <w:sz w:val="20"/>
           <w:szCs w:val="20"/>
         </w:rPr>
-        <w:t xml:space="preserve"> sound was replaced by an ambiguous s/</w:t>
+        <w:t xml:space="preserve"> sound </w:t>
+      </w:r>
+      <w:r>
+        <w:rPr>
+          <w:rFonts w:ascii="Sylfaen" w:hAnsi="Sylfaen"/>
+          <w:sz w:val="20"/>
+          <w:szCs w:val="20"/>
+        </w:rPr>
+        <w:t>i</w:t>
+      </w:r>
+      <w:r>
+        <w:rPr>
+          <w:rFonts w:ascii="Sylfaen" w:hAnsi="Sylfaen"/>
+          <w:sz w:val="20"/>
+          <w:szCs w:val="20"/>
+        </w:rPr>
+        <w:t>s replaced by an ambiguous s/</w:t>
       </w:r>
       <w:proofErr w:type="spellStart"/>
       <w:r>
@@ -4018,7 +4325,23 @@
           <w:sz w:val="20"/>
           <w:szCs w:val="20"/>
         </w:rPr>
-        <w:t>aur” changed to “</w:t>
+        <w:t xml:space="preserve">aur” </w:t>
+      </w:r>
+      <w:r>
+        <w:rPr>
+          <w:rFonts w:ascii="Sylfaen" w:hAnsi="Sylfaen"/>
+          <w:sz w:val="20"/>
+          <w:szCs w:val="20"/>
+        </w:rPr>
+        <w:t>becoming</w:t>
+      </w:r>
+      <w:r>
+        <w:rPr>
+          <w:rFonts w:ascii="Sylfaen" w:hAnsi="Sylfaen"/>
+          <w:sz w:val="20"/>
+          <w:szCs w:val="20"/>
+        </w:rPr>
+        <w:t xml:space="preserve"> “</w:t>
       </w:r>
       <w:proofErr w:type="spellStart"/>
       <w:r>
@@ -4116,7 +4439,63 @@
           <w:sz w:val="20"/>
           <w:szCs w:val="20"/>
         </w:rPr>
-        <w:t>”). Filler items did not contain any s/</w:t>
+        <w:t xml:space="preserve">”). Filler items </w:t>
+      </w:r>
+      <w:r>
+        <w:rPr>
+          <w:rFonts w:ascii="Sylfaen" w:hAnsi="Sylfaen"/>
+          <w:sz w:val="20"/>
+          <w:szCs w:val="20"/>
+        </w:rPr>
+        <w:t xml:space="preserve">are either </w:t>
+      </w:r>
+      <w:r>
+        <w:rPr>
+          <w:rFonts w:ascii="Sylfaen" w:hAnsi="Sylfaen"/>
+          <w:sz w:val="20"/>
+          <w:szCs w:val="20"/>
+        </w:rPr>
+        <w:t xml:space="preserve">real words or </w:t>
+      </w:r>
+      <w:r>
+        <w:rPr>
+          <w:rFonts w:ascii="Sylfaen" w:hAnsi="Sylfaen"/>
+          <w:sz w:val="20"/>
+          <w:szCs w:val="20"/>
+        </w:rPr>
+        <w:t>nonwords that followed the typical pattern of real words</w:t>
+      </w:r>
+      <w:r>
+        <w:rPr>
+          <w:rFonts w:ascii="Sylfaen" w:hAnsi="Sylfaen"/>
+          <w:sz w:val="20"/>
+          <w:szCs w:val="20"/>
+        </w:rPr>
+        <w:t xml:space="preserve">. They </w:t>
+      </w:r>
+      <w:r>
+        <w:rPr>
+          <w:rFonts w:ascii="Sylfaen" w:hAnsi="Sylfaen"/>
+          <w:sz w:val="20"/>
+          <w:szCs w:val="20"/>
+        </w:rPr>
+        <w:t>d</w:t>
+      </w:r>
+      <w:r>
+        <w:rPr>
+          <w:rFonts w:ascii="Sylfaen" w:hAnsi="Sylfaen"/>
+          <w:sz w:val="20"/>
+          <w:szCs w:val="20"/>
+        </w:rPr>
+        <w:t>o</w:t>
+      </w:r>
+      <w:r>
+        <w:rPr>
+          <w:rFonts w:ascii="Sylfaen" w:hAnsi="Sylfaen"/>
+          <w:sz w:val="20"/>
+          <w:szCs w:val="20"/>
+        </w:rPr>
+        <w:t xml:space="preserve"> not contain any s/</w:t>
       </w:r>
       <w:proofErr w:type="spellStart"/>
       <w:r>
@@ -4142,31 +4521,15 @@
           <w:sz w:val="20"/>
           <w:szCs w:val="20"/>
         </w:rPr>
-        <w:t>sounds and</w:t>
-      </w:r>
-      <w:r>
-        <w:rPr>
-          <w:rFonts w:ascii="Sylfaen" w:hAnsi="Sylfaen"/>
-          <w:sz w:val="20"/>
-          <w:szCs w:val="20"/>
-        </w:rPr>
-        <w:t xml:space="preserve"> were either nonwords that followed the typical pattern of real words</w:t>
-      </w:r>
-      <w:r>
-        <w:rPr>
-          <w:rFonts w:ascii="Sylfaen" w:hAnsi="Sylfaen"/>
-          <w:sz w:val="20"/>
-          <w:szCs w:val="20"/>
-        </w:rPr>
-        <w:t xml:space="preserve"> or real words</w:t>
-      </w:r>
-      <w:r>
-        <w:rPr>
-          <w:rFonts w:ascii="Sylfaen" w:hAnsi="Sylfaen"/>
-          <w:sz w:val="20"/>
-          <w:szCs w:val="20"/>
-        </w:rPr>
-        <w:t>. We then</w:t>
+        <w:t>sounds</w:t>
+      </w:r>
+      <w:r>
+        <w:rPr>
+          <w:rFonts w:ascii="Sylfaen" w:hAnsi="Sylfaen"/>
+          <w:sz w:val="20"/>
+          <w:szCs w:val="20"/>
+        </w:rPr>
+        <w:t>. We</w:t>
       </w:r>
       <w:r>
         <w:rPr>
@@ -4208,15 +4571,23 @@
           <w:sz w:val="20"/>
           <w:szCs w:val="20"/>
         </w:rPr>
-        <w:t xml:space="preserve"> to change the gender of the </w:t>
-      </w:r>
-      <w:r>
-        <w:rPr>
-          <w:rFonts w:ascii="Sylfaen" w:hAnsi="Sylfaen"/>
-          <w:sz w:val="20"/>
-          <w:szCs w:val="20"/>
-        </w:rPr>
-        <w:t xml:space="preserve">voice </w:t>
+        <w:t xml:space="preserve"> to change the gender </w:t>
+      </w:r>
+      <w:r>
+        <w:rPr>
+          <w:rFonts w:ascii="Sylfaen" w:hAnsi="Sylfaen"/>
+          <w:sz w:val="20"/>
+          <w:szCs w:val="20"/>
+        </w:rPr>
+        <w:t>of the voice in the recording</w:t>
+      </w:r>
+      <w:r>
+        <w:rPr>
+          <w:rFonts w:ascii="Sylfaen" w:hAnsi="Sylfaen"/>
+          <w:sz w:val="20"/>
+          <w:szCs w:val="20"/>
+        </w:rPr>
+        <w:t xml:space="preserve"> </w:t>
       </w:r>
       <w:r>
         <w:rPr>
@@ -4256,7 +4627,23 @@
           <w:sz w:val="20"/>
           <w:szCs w:val="20"/>
         </w:rPr>
-        <w:t xml:space="preserve">and to pair </w:t>
+        <w:t xml:space="preserve">and </w:t>
+      </w:r>
+      <w:r>
+        <w:rPr>
+          <w:rFonts w:ascii="Sylfaen" w:hAnsi="Sylfaen"/>
+          <w:sz w:val="20"/>
+          <w:szCs w:val="20"/>
+        </w:rPr>
+        <w:t xml:space="preserve">then </w:t>
+      </w:r>
+      <w:r>
+        <w:rPr>
+          <w:rFonts w:ascii="Sylfaen" w:hAnsi="Sylfaen"/>
+          <w:sz w:val="20"/>
+          <w:szCs w:val="20"/>
+        </w:rPr>
+        <w:t xml:space="preserve">to pair </w:t>
       </w:r>
       <w:r>
         <w:rPr>
@@ -4272,7 +4659,7 @@
           <w:sz w:val="20"/>
           <w:szCs w:val="20"/>
         </w:rPr>
-        <w:t xml:space="preserve"> into stereo files where one </w:t>
+        <w:t xml:space="preserve"> into stereo files </w:t>
       </w:r>
       <w:r>
         <w:rPr>
@@ -4281,7 +4668,7 @@
           <w:szCs w:val="20"/>
         </w:rPr>
         <w:lastRenderedPageBreak/>
-        <w:t xml:space="preserve">talker is heard in the left ear of a headset and the other in the right. </w:t>
+        <w:t xml:space="preserve">where one talker is heard in the left ear of a headset and the other in the right. </w:t>
       </w:r>
       <w:r>
         <w:rPr>
@@ -4321,15 +4708,23 @@
           <w:sz w:val="20"/>
           <w:szCs w:val="20"/>
         </w:rPr>
-        <w:t>. Th</w:t>
-      </w:r>
-      <w:r>
-        <w:rPr>
-          <w:rFonts w:ascii="Sylfaen" w:hAnsi="Sylfaen"/>
-          <w:sz w:val="20"/>
-          <w:szCs w:val="20"/>
-        </w:rPr>
-        <w:t>ese factors will be counterbalanced across participants</w:t>
+        <w:t>.</w:t>
+      </w:r>
+      <w:r>
+        <w:rPr>
+          <w:rFonts w:ascii="Sylfaen" w:hAnsi="Sylfaen"/>
+          <w:sz w:val="20"/>
+          <w:szCs w:val="20"/>
+        </w:rPr>
+        <w:t xml:space="preserve"> Items, gender, and positioning f</w:t>
+      </w:r>
+      <w:r>
+        <w:rPr>
+          <w:rFonts w:ascii="Sylfaen" w:hAnsi="Sylfaen"/>
+          <w:sz w:val="20"/>
+          <w:szCs w:val="20"/>
+        </w:rPr>
+        <w:t>actors will be counterbalanced across participants</w:t>
       </w:r>
       <w:r>
         <w:rPr>
@@ -4348,75 +4743,12 @@
       </w:pPr>
       <w:r>
         <w:rPr>
-          <w:rFonts w:ascii="Sylfaen" w:hAnsi="Sylfaen"/>
-          <w:noProof/>
-          <w:sz w:val="20"/>
-          <w:szCs w:val="20"/>
-        </w:rPr>
-        <w:drawing>
-          <wp:anchor distT="0" distB="0" distL="114300" distR="114300" simplePos="0" relativeHeight="251659261" behindDoc="0" locked="0" layoutInCell="1" allowOverlap="1" wp14:anchorId="49284BB2" wp14:editId="75E1CC78">
-            <wp:simplePos x="0" y="0"/>
-            <wp:positionH relativeFrom="margin">
-              <wp:align>center</wp:align>
-            </wp:positionH>
-            <wp:positionV relativeFrom="paragraph">
-              <wp:posOffset>1980654</wp:posOffset>
-            </wp:positionV>
-            <wp:extent cx="4143375" cy="1860550"/>
-            <wp:effectExtent l="0" t="0" r="9525" b="6350"/>
-            <wp:wrapTopAndBottom/>
-            <wp:docPr id="15" name="Picture 15" descr="Diagram&#10;&#10;Description automatically generated"/>
-            <wp:cNvGraphicFramePr>
-              <a:graphicFrameLocks xmlns:a="http://schemas.openxmlformats.org/drawingml/2006/main" noChangeAspect="1"/>
-            </wp:cNvGraphicFramePr>
-            <a:graphic xmlns:a="http://schemas.openxmlformats.org/drawingml/2006/main">
-              <a:graphicData uri="http://schemas.openxmlformats.org/drawingml/2006/picture">
-                <pic:pic xmlns:pic="http://schemas.openxmlformats.org/drawingml/2006/picture">
-                  <pic:nvPicPr>
-                    <pic:cNvPr id="15" name="Picture 15" descr="Diagram&#10;&#10;Description automatically generated"/>
-                    <pic:cNvPicPr/>
-                  </pic:nvPicPr>
-                  <pic:blipFill>
-                    <a:blip r:embed="rId10" cstate="print">
-                      <a:extLst>
-                        <a:ext uri="{28A0092B-C50C-407E-A947-70E740481C1C}">
-                          <a14:useLocalDpi xmlns:a14="http://schemas.microsoft.com/office/drawing/2010/main" val="0"/>
-                        </a:ext>
-                      </a:extLst>
-                    </a:blip>
-                    <a:stretch>
-                      <a:fillRect/>
-                    </a:stretch>
-                  </pic:blipFill>
-                  <pic:spPr>
-                    <a:xfrm>
-                      <a:off x="0" y="0"/>
-                      <a:ext cx="4143375" cy="1860550"/>
-                    </a:xfrm>
-                    <a:prstGeom prst="rect">
-                      <a:avLst/>
-                    </a:prstGeom>
-                  </pic:spPr>
-                </pic:pic>
-              </a:graphicData>
-            </a:graphic>
-            <wp14:sizeRelH relativeFrom="margin">
-              <wp14:pctWidth>0</wp14:pctWidth>
-            </wp14:sizeRelH>
-            <wp14:sizeRelV relativeFrom="margin">
-              <wp14:pctHeight>0</wp14:pctHeight>
-            </wp14:sizeRelV>
-          </wp:anchor>
-        </w:drawing>
-      </w:r>
-      <w:r>
-        <w:rPr>
           <w:noProof/>
         </w:rPr>
         <mc:AlternateContent>
           <mc:Choice Requires="wps">
             <w:drawing>
-              <wp:anchor distT="0" distB="0" distL="114300" distR="114300" simplePos="0" relativeHeight="251668480" behindDoc="0" locked="0" layoutInCell="1" allowOverlap="1" wp14:anchorId="3A9BE5C5" wp14:editId="7579406A">
+              <wp:anchor distT="0" distB="0" distL="114300" distR="114300" simplePos="0" relativeHeight="251668480" behindDoc="0" locked="0" layoutInCell="1" allowOverlap="1" wp14:anchorId="3A9BE5C5" wp14:editId="5DF758E1">
                 <wp:simplePos x="0" y="0"/>
                 <wp:positionH relativeFrom="margin">
                   <wp:align>right</wp:align>
@@ -4514,7 +4846,23 @@
                                 <w:sz w:val="16"/>
                                 <w:szCs w:val="16"/>
                               </w:rPr>
-                              <w:t>: A visual example of a single trial. Participants will be instructed to either attend to the male or female talker at the beginning of the experiment (</w:t>
+                              <w:t xml:space="preserve">: A visual </w:t>
+                            </w:r>
+                            <w:r>
+                              <w:rPr>
+                                <w:rFonts w:ascii="Sylfaen" w:hAnsi="Sylfaen"/>
+                                <w:sz w:val="16"/>
+                                <w:szCs w:val="16"/>
+                              </w:rPr>
+                              <w:t>diagram</w:t>
+                            </w:r>
+                            <w:r>
+                              <w:rPr>
+                                <w:rFonts w:ascii="Sylfaen" w:hAnsi="Sylfaen"/>
+                                <w:sz w:val="16"/>
+                                <w:szCs w:val="16"/>
+                              </w:rPr>
+                              <w:t xml:space="preserve"> of a single trial. Participants will be instructed to either attend to the male or female talker at the beginning of the experiment (</w:t>
                             </w:r>
                             <w:r>
                               <w:rPr>
@@ -4737,7 +5085,23 @@
                           <w:sz w:val="16"/>
                           <w:szCs w:val="16"/>
                         </w:rPr>
-                        <w:t>: A visual example of a single trial. Participants will be instructed to either attend to the male or female talker at the beginning of the experiment (</w:t>
+                        <w:t xml:space="preserve">: A visual </w:t>
+                      </w:r>
+                      <w:r>
+                        <w:rPr>
+                          <w:rFonts w:ascii="Sylfaen" w:hAnsi="Sylfaen"/>
+                          <w:sz w:val="16"/>
+                          <w:szCs w:val="16"/>
+                        </w:rPr>
+                        <w:t>diagram</w:t>
+                      </w:r>
+                      <w:r>
+                        <w:rPr>
+                          <w:rFonts w:ascii="Sylfaen" w:hAnsi="Sylfaen"/>
+                          <w:sz w:val="16"/>
+                          <w:szCs w:val="16"/>
+                        </w:rPr>
+                        <w:t xml:space="preserve"> of a single trial. Participants will be instructed to either attend to the male or female talker at the beginning of the experiment (</w:t>
                       </w:r>
                       <w:r>
                         <w:rPr>
@@ -4891,15 +5255,15 @@
         <mc:AlternateContent>
           <mc:Choice Requires="wps">
             <w:drawing>
-              <wp:anchor distT="45720" distB="45720" distL="114300" distR="114300" simplePos="0" relativeHeight="251674624" behindDoc="0" locked="0" layoutInCell="1" allowOverlap="1" wp14:anchorId="15133A9A" wp14:editId="2FEB231A">
+              <wp:anchor distT="45720" distB="45720" distL="114300" distR="114300" simplePos="0" relativeHeight="251674624" behindDoc="0" locked="0" layoutInCell="1" allowOverlap="1" wp14:anchorId="15133A9A" wp14:editId="35260650">
                 <wp:simplePos x="0" y="0"/>
                 <wp:positionH relativeFrom="margin">
                   <wp:posOffset>3235325</wp:posOffset>
                 </wp:positionH>
                 <wp:positionV relativeFrom="paragraph">
-                  <wp:posOffset>4388485</wp:posOffset>
+                  <wp:posOffset>4414520</wp:posOffset>
                 </wp:positionV>
-                <wp:extent cx="2704465" cy="3208655"/>
+                <wp:extent cx="2704465" cy="3182620"/>
                 <wp:effectExtent l="0" t="0" r="635" b="0"/>
                 <wp:wrapSquare wrapText="bothSides"/>
                 <wp:docPr id="8" name="Text Box 2"/>
@@ -4915,7 +5279,7 @@
                       <wps:spPr bwMode="auto">
                         <a:xfrm>
                           <a:off x="0" y="0"/>
-                          <a:ext cx="2704465" cy="3208655"/>
+                          <a:ext cx="2704465" cy="3182620"/>
                         </a:xfrm>
                         <a:prstGeom prst="rect">
                           <a:avLst/>
@@ -4940,6 +5304,8 @@
                                 <w:b/>
                                 <w:bCs/>
                                 <w:color w:val="auto"/>
+                                <w:sz w:val="20"/>
+                                <w:szCs w:val="20"/>
                               </w:rPr>
                             </w:pPr>
                             <w:r>
@@ -4948,6 +5314,8 @@
                                 <w:b/>
                                 <w:bCs/>
                                 <w:color w:val="auto"/>
+                                <w:sz w:val="20"/>
+                                <w:szCs w:val="20"/>
                               </w:rPr>
                               <w:t>References</w:t>
                             </w:r>
@@ -4977,6 +5345,8 @@
                                 <w:b/>
                                 <w:bCs/>
                                 <w:color w:val="auto"/>
+                                <w:sz w:val="20"/>
+                                <w:szCs w:val="20"/>
                               </w:rPr>
                               <w:t xml:space="preserve"> </w:t>
                             </w:r>
@@ -5094,7 +5464,7 @@
                               </w:rPr>
                               <w:t xml:space="preserve">    </w:t>
                             </w:r>
-                            <w:hyperlink r:id="rId11" w:history="1">
+                            <w:hyperlink r:id="rId10" w:history="1">
                               <w:r>
                                 <w:rPr>
                                   <w:rStyle w:val="Hyperlink"/>
@@ -5219,7 +5589,7 @@
                               </w:rPr>
                               <w:t xml:space="preserve">    </w:t>
                             </w:r>
-                            <w:hyperlink r:id="rId12" w:history="1">
+                            <w:hyperlink r:id="rId11" w:history="1">
                               <w:r>
                                 <w:rPr>
                                   <w:rStyle w:val="Hyperlink"/>
@@ -5344,7 +5714,7 @@
                               </w:rPr>
                               <w:t xml:space="preserve">178. </w:t>
                             </w:r>
-                            <w:hyperlink r:id="rId13" w:history="1">
+                            <w:hyperlink r:id="rId12" w:history="1">
                               <w:r>
                                 <w:rPr>
                                   <w:rStyle w:val="Hyperlink"/>
@@ -5447,7 +5817,7 @@
                                 <w:szCs w:val="14"/>
                               </w:rPr>
                             </w:pPr>
-                            <w:hyperlink r:id="rId14" w:history="1">
+                            <w:hyperlink r:id="rId13" w:history="1">
                               <w:r>
                                 <w:rPr>
                                   <w:rStyle w:val="Hyperlink"/>
@@ -5529,7 +5899,7 @@
                               </w:rPr>
                               <w:t xml:space="preserve">, 88, 88–114. </w:t>
                             </w:r>
-                            <w:hyperlink r:id="rId15" w:history="1">
+                            <w:hyperlink r:id="rId14" w:history="1">
                               <w:r>
                                 <w:rPr>
                                   <w:rStyle w:val="Hyperlink"/>
@@ -5618,7 +5988,7 @@
           </mc:Choice>
           <mc:Fallback>
             <w:pict>
-              <v:shape w14:anchorId="15133A9A" id="Text Box 2" o:spid="_x0000_s1028" type="#_x0000_t202" style="position:absolute;margin-left:254.75pt;margin-top:345.55pt;width:212.95pt;height:252.65pt;z-index:251674624;visibility:visible;mso-wrap-style:square;mso-width-percent:0;mso-height-percent:0;mso-wrap-distance-left:9pt;mso-wrap-distance-top:3.6pt;mso-wrap-distance-right:9pt;mso-wrap-distance-bottom:3.6pt;mso-position-horizontal:absolute;mso-position-horizontal-relative:margin;mso-position-vertical:absolute;mso-position-vertical-relative:text;mso-width-percent:0;mso-height-percent:0;mso-width-relative:margin;mso-height-relative:margin;v-text-anchor:top" o:gfxdata="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" stroked="f">
+              <v:shape w14:anchorId="15133A9A" id="Text Box 2" o:spid="_x0000_s1028" type="#_x0000_t202" style="position:absolute;margin-left:254.75pt;margin-top:347.6pt;width:212.95pt;height:250.6pt;z-index:251674624;visibility:visible;mso-wrap-style:square;mso-width-percent:0;mso-height-percent:0;mso-wrap-distance-left:9pt;mso-wrap-distance-top:3.6pt;mso-wrap-distance-right:9pt;mso-wrap-distance-bottom:3.6pt;mso-position-horizontal:absolute;mso-position-horizontal-relative:margin;mso-position-vertical:absolute;mso-position-vertical-relative:text;mso-width-percent:0;mso-height-percent:0;mso-width-relative:margin;mso-height-relative:margin;v-text-anchor:top" o:gfxdata="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" stroked="f">
                 <v:textbox>
                   <w:txbxContent>
                     <w:p>
@@ -5629,6 +5999,8 @@
                           <w:b/>
                           <w:bCs/>
                           <w:color w:val="auto"/>
+                          <w:sz w:val="20"/>
+                          <w:szCs w:val="20"/>
                         </w:rPr>
                       </w:pPr>
                       <w:r>
@@ -5637,6 +6009,8 @@
                           <w:b/>
                           <w:bCs/>
                           <w:color w:val="auto"/>
+                          <w:sz w:val="20"/>
+                          <w:szCs w:val="20"/>
                         </w:rPr>
                         <w:t>References</w:t>
                       </w:r>
@@ -5666,6 +6040,8 @@
                           <w:b/>
                           <w:bCs/>
                           <w:color w:val="auto"/>
+                          <w:sz w:val="20"/>
+                          <w:szCs w:val="20"/>
                         </w:rPr>
                         <w:t xml:space="preserve"> </w:t>
                       </w:r>
@@ -5783,7 +6159,7 @@
                         </w:rPr>
                         <w:t xml:space="preserve">    </w:t>
                       </w:r>
-                      <w:hyperlink r:id="rId16" w:history="1">
+                      <w:hyperlink r:id="rId15" w:history="1">
                         <w:r>
                           <w:rPr>
                             <w:rStyle w:val="Hyperlink"/>
@@ -5908,7 +6284,7 @@
                         </w:rPr>
                         <w:t xml:space="preserve">    </w:t>
                       </w:r>
-                      <w:hyperlink r:id="rId17" w:history="1">
+                      <w:hyperlink r:id="rId16" w:history="1">
                         <w:r>
                           <w:rPr>
                             <w:rStyle w:val="Hyperlink"/>
@@ -6033,7 +6409,7 @@
                         </w:rPr>
                         <w:t xml:space="preserve">178. </w:t>
                       </w:r>
-                      <w:hyperlink r:id="rId18" w:history="1">
+                      <w:hyperlink r:id="rId17" w:history="1">
                         <w:r>
                           <w:rPr>
                             <w:rStyle w:val="Hyperlink"/>
@@ -6136,7 +6512,7 @@
                           <w:szCs w:val="14"/>
                         </w:rPr>
                       </w:pPr>
-                      <w:hyperlink r:id="rId19" w:history="1">
+                      <w:hyperlink r:id="rId18" w:history="1">
                         <w:r>
                           <w:rPr>
                             <w:rStyle w:val="Hyperlink"/>
@@ -6218,7 +6594,7 @@
                         </w:rPr>
                         <w:t xml:space="preserve">, 88, 88–114. </w:t>
                       </w:r>
-                      <w:hyperlink r:id="rId20" w:history="1">
+                      <w:hyperlink r:id="rId19" w:history="1">
                         <w:r>
                           <w:rPr>
                             <w:rStyle w:val="Hyperlink"/>
@@ -6295,6 +6671,69 @@
             </w:pict>
           </mc:Fallback>
         </mc:AlternateContent>
+      </w:r>
+      <w:r>
+        <w:rPr>
+          <w:rFonts w:ascii="Sylfaen" w:hAnsi="Sylfaen"/>
+          <w:noProof/>
+          <w:sz w:val="20"/>
+          <w:szCs w:val="20"/>
+        </w:rPr>
+        <w:drawing>
+          <wp:anchor distT="0" distB="0" distL="114300" distR="114300" simplePos="0" relativeHeight="251659261" behindDoc="0" locked="0" layoutInCell="1" allowOverlap="1" wp14:anchorId="49284BB2" wp14:editId="704E7BBC">
+            <wp:simplePos x="0" y="0"/>
+            <wp:positionH relativeFrom="margin">
+              <wp:align>center</wp:align>
+            </wp:positionH>
+            <wp:positionV relativeFrom="paragraph">
+              <wp:posOffset>1980654</wp:posOffset>
+            </wp:positionV>
+            <wp:extent cx="4143375" cy="1860550"/>
+            <wp:effectExtent l="0" t="0" r="9525" b="6350"/>
+            <wp:wrapTopAndBottom/>
+            <wp:docPr id="15" name="Picture 15" descr="Diagram&#10;&#10;Description automatically generated"/>
+            <wp:cNvGraphicFramePr>
+              <a:graphicFrameLocks xmlns:a="http://schemas.openxmlformats.org/drawingml/2006/main" noChangeAspect="1"/>
+            </wp:cNvGraphicFramePr>
+            <a:graphic xmlns:a="http://schemas.openxmlformats.org/drawingml/2006/main">
+              <a:graphicData uri="http://schemas.openxmlformats.org/drawingml/2006/picture">
+                <pic:pic xmlns:pic="http://schemas.openxmlformats.org/drawingml/2006/picture">
+                  <pic:nvPicPr>
+                    <pic:cNvPr id="15" name="Picture 15" descr="Diagram&#10;&#10;Description automatically generated"/>
+                    <pic:cNvPicPr/>
+                  </pic:nvPicPr>
+                  <pic:blipFill>
+                    <a:blip r:embed="rId20" cstate="print">
+                      <a:extLst>
+                        <a:ext uri="{28A0092B-C50C-407E-A947-70E740481C1C}">
+                          <a14:useLocalDpi xmlns:a14="http://schemas.microsoft.com/office/drawing/2010/main" val="0"/>
+                        </a:ext>
+                      </a:extLst>
+                    </a:blip>
+                    <a:stretch>
+                      <a:fillRect/>
+                    </a:stretch>
+                  </pic:blipFill>
+                  <pic:spPr>
+                    <a:xfrm>
+                      <a:off x="0" y="0"/>
+                      <a:ext cx="4143375" cy="1860550"/>
+                    </a:xfrm>
+                    <a:prstGeom prst="rect">
+                      <a:avLst/>
+                    </a:prstGeom>
+                  </pic:spPr>
+                </pic:pic>
+              </a:graphicData>
+            </a:graphic>
+            <wp14:sizeRelH relativeFrom="margin">
+              <wp14:pctWidth>0</wp14:pctWidth>
+            </wp14:sizeRelH>
+            <wp14:sizeRelV relativeFrom="margin">
+              <wp14:pctHeight>0</wp14:pctHeight>
+            </wp14:sizeRelV>
+          </wp:anchor>
+        </w:drawing>
       </w:r>
       <w:r>
         <w:rPr>
@@ -6429,7 +6868,23 @@
           <w:sz w:val="20"/>
           <w:szCs w:val="20"/>
         </w:rPr>
-        <w:t xml:space="preserve">In each experiment, participants first experience an exposure phase that will consist of 80 randomized trials. 20 of these trials will be critical trials, and 60 trials will be filler trials. Participants will be instructed to listen to either the female talker or the male talker, and to then perform a lexical </w:t>
+        <w:t xml:space="preserve">In each experiment, participants first experience an exposure phase that will consist of 80 randomized trials. 20 of these trials will be critical trials, and 60 trials will be filler trials. Participants will be instructed to </w:t>
+      </w:r>
+      <w:r>
+        <w:rPr>
+          <w:rFonts w:ascii="Sylfaen" w:hAnsi="Sylfaen"/>
+          <w:sz w:val="20"/>
+          <w:szCs w:val="20"/>
+        </w:rPr>
+        <w:t>attend</w:t>
+      </w:r>
+      <w:r>
+        <w:rPr>
+          <w:rFonts w:ascii="Sylfaen" w:hAnsi="Sylfaen"/>
+          <w:sz w:val="20"/>
+          <w:szCs w:val="20"/>
+        </w:rPr>
+        <w:t xml:space="preserve"> to either the female talker or the male talker, and to then perform a lexical </w:t>
       </w:r>
       <w:r>
         <w:rPr>
@@ -6446,6 +6901,22 @@
           <w:szCs w:val="20"/>
         </w:rPr>
         <w:t xml:space="preserve">task </w:t>
+      </w:r>
+      <w:r>
+        <w:rPr>
+          <w:rFonts w:ascii="Sylfaen" w:hAnsi="Sylfaen"/>
+          <w:sz w:val="20"/>
+          <w:szCs w:val="20"/>
+        </w:rPr>
+        <w:t>(</w:t>
+      </w:r>
+      <w:r>
+        <w:rPr>
+          <w:rFonts w:ascii="Sylfaen" w:hAnsi="Sylfaen"/>
+          <w:sz w:val="20"/>
+          <w:szCs w:val="20"/>
+        </w:rPr>
+        <w:t>see</w:t>
       </w:r>
       <w:r>
         <w:rPr>
@@ -6455,7 +6926,7 @@
           <w:sz w:val="20"/>
           <w:szCs w:val="20"/>
         </w:rPr>
-        <w:t>(</w:t>
+        <w:t xml:space="preserve"> F</w:t>
       </w:r>
       <w:r>
         <w:rPr>
@@ -6465,16 +6936,6 @@
           <w:sz w:val="20"/>
           <w:szCs w:val="20"/>
         </w:rPr>
-        <w:t>see F</w:t>
-      </w:r>
-      <w:r>
-        <w:rPr>
-          <w:rFonts w:ascii="Sylfaen" w:hAnsi="Sylfaen"/>
-          <w:i/>
-          <w:iCs/>
-          <w:sz w:val="20"/>
-          <w:szCs w:val="20"/>
-        </w:rPr>
         <w:t>igure 2).</w:t>
       </w:r>
       <w:r>
@@ -6483,16 +6944,58 @@
           <w:sz w:val="20"/>
           <w:szCs w:val="20"/>
         </w:rPr>
-        <w:t xml:space="preserve"> Participants will then be exposed to a</w:t>
-      </w:r>
-      <w:r>
-        <w:rPr>
-          <w:rFonts w:ascii="Sylfaen" w:hAnsi="Sylfaen"/>
-          <w:sz w:val="20"/>
-          <w:szCs w:val="20"/>
-        </w:rPr>
-        <w:t xml:space="preserve"> 72-trial</w:t>
-      </w:r>
+        <w:t xml:space="preserve"> Participants will then </w:t>
+      </w:r>
+      <w:r>
+        <w:rPr>
+          <w:rFonts w:ascii="Sylfaen" w:hAnsi="Sylfaen"/>
+          <w:sz w:val="20"/>
+          <w:szCs w:val="20"/>
+        </w:rPr>
+        <w:t>experience</w:t>
+      </w:r>
+      <w:r>
+        <w:rPr>
+          <w:rFonts w:ascii="Sylfaen" w:hAnsi="Sylfaen"/>
+          <w:sz w:val="20"/>
+          <w:szCs w:val="20"/>
+        </w:rPr>
+        <w:t xml:space="preserve"> a</w:t>
+      </w:r>
+      <w:r>
+        <w:rPr>
+          <w:rFonts w:ascii="Sylfaen" w:hAnsi="Sylfaen"/>
+          <w:sz w:val="20"/>
+          <w:szCs w:val="20"/>
+        </w:rPr>
+        <w:t xml:space="preserve"> </w:t>
+      </w:r>
+      <w:proofErr w:type="gramStart"/>
+      <w:r>
+        <w:rPr>
+          <w:rFonts w:ascii="Sylfaen" w:hAnsi="Sylfaen"/>
+          <w:sz w:val="20"/>
+          <w:szCs w:val="20"/>
+        </w:rPr>
+        <w:t>72</w:t>
+      </w:r>
+      <w:r>
+        <w:rPr>
+          <w:rFonts w:ascii="Sylfaen" w:hAnsi="Sylfaen"/>
+          <w:sz w:val="20"/>
+          <w:szCs w:val="20"/>
+        </w:rPr>
+        <w:t xml:space="preserve"> </w:t>
+      </w:r>
+      <w:r>
+        <w:rPr>
+          <w:rFonts w:ascii="Sylfaen" w:hAnsi="Sylfaen"/>
+          <w:sz w:val="20"/>
+          <w:szCs w:val="20"/>
+        </w:rPr>
+        <w:t>trial</w:t>
+      </w:r>
+      <w:proofErr w:type="gramEnd"/>
       <w:r>
         <w:rPr>
           <w:rFonts w:ascii="Sylfaen" w:hAnsi="Sylfaen"/>
@@ -6621,7 +7124,7 @@
           <w:sz w:val="20"/>
           <w:szCs w:val="20"/>
         </w:rPr>
-        <w:t xml:space="preserve">e will </w:t>
+        <w:t xml:space="preserve">e will compare </w:t>
       </w:r>
       <w:r>
         <w:rPr>
@@ -6629,7 +7132,7 @@
           <w:sz w:val="20"/>
           <w:szCs w:val="20"/>
         </w:rPr>
-        <w:t>then</w:t>
+        <w:t xml:space="preserve">the </w:t>
       </w:r>
       <w:r>
         <w:rPr>
@@ -6637,7 +7140,7 @@
           <w:sz w:val="20"/>
           <w:szCs w:val="20"/>
         </w:rPr>
-        <w:t xml:space="preserve"> compare </w:t>
+        <w:t xml:space="preserve">responses for both talkers </w:t>
       </w:r>
       <w:r>
         <w:rPr>
@@ -6645,7 +7148,7 @@
           <w:sz w:val="20"/>
           <w:szCs w:val="20"/>
         </w:rPr>
-        <w:t xml:space="preserve">responses for both talkers </w:t>
+        <w:t>within-</w:t>
       </w:r>
       <w:r>
         <w:rPr>
@@ -6653,7 +7156,7 @@
           <w:sz w:val="20"/>
           <w:szCs w:val="20"/>
         </w:rPr>
-        <w:t>within-subject</w:t>
+        <w:t>participant</w:t>
       </w:r>
       <w:r>
         <w:rPr>

</xml_diff>

<commit_message>
More HTP Revisions - Roles
</commit_message>
<xml_diff>
--- a/Writeups/Projects/Honors Thesis/Proposal_Honors Thesis.docx
+++ b/Writeups/Projects/Honors Thesis/Proposal_Honors Thesis.docx
@@ -2615,7 +2615,7 @@
         </w:rPr>
         <w:lastRenderedPageBreak/>
         <w:drawing>
-          <wp:anchor distT="0" distB="0" distL="114300" distR="114300" simplePos="0" relativeHeight="251660286" behindDoc="0" locked="0" layoutInCell="1" allowOverlap="1" wp14:anchorId="7CA3FC3F" wp14:editId="4ACA393D">
+          <wp:anchor distT="0" distB="0" distL="114300" distR="114300" simplePos="0" relativeHeight="251660286" behindDoc="0" locked="0" layoutInCell="1" allowOverlap="1" wp14:anchorId="7CA3FC3F" wp14:editId="727C31F4">
             <wp:simplePos x="0" y="0"/>
             <wp:positionH relativeFrom="margin">
               <wp:align>center</wp:align>
@@ -5063,754 +5063,319 @@
       </w:pPr>
       <w:r>
         <w:rPr>
-          <w:rFonts w:ascii="Sylfaen" w:hAnsi="Sylfaen" w:cs="Times New Roman"/>
-          <w:i/>
-          <w:iCs/>
           <w:noProof/>
-          <w:sz w:val="14"/>
-          <w:szCs w:val="14"/>
         </w:rPr>
         <mc:AlternateContent>
           <mc:Choice Requires="wps">
             <w:drawing>
-              <wp:anchor distT="45720" distB="45720" distL="114300" distR="114300" simplePos="0" relativeHeight="251674624" behindDoc="0" locked="0" layoutInCell="1" allowOverlap="1" wp14:anchorId="15133A9A" wp14:editId="102089C7">
+              <wp:anchor distT="0" distB="0" distL="114300" distR="114300" simplePos="0" relativeHeight="251657211" behindDoc="0" locked="0" layoutInCell="1" allowOverlap="1" wp14:anchorId="3A9BE5C5" wp14:editId="0987226E">
                 <wp:simplePos x="0" y="0"/>
                 <wp:positionH relativeFrom="margin">
                   <wp:align>right</wp:align>
                 </wp:positionH>
                 <wp:positionV relativeFrom="paragraph">
-                  <wp:posOffset>4404995</wp:posOffset>
+                  <wp:posOffset>3756025</wp:posOffset>
                 </wp:positionV>
-                <wp:extent cx="2701290" cy="3197225"/>
-                <wp:effectExtent l="0" t="0" r="3810" b="3175"/>
+                <wp:extent cx="5939790" cy="609600"/>
+                <wp:effectExtent l="0" t="0" r="3810" b="0"/>
                 <wp:wrapSquare wrapText="bothSides"/>
-                <wp:docPr id="8" name="Text Box 2"/>
-                <wp:cNvGraphicFramePr>
-                  <a:graphicFrameLocks xmlns:a="http://schemas.openxmlformats.org/drawingml/2006/main"/>
-                </wp:cNvGraphicFramePr>
+                <wp:docPr id="4" name="Text Box 4"/>
+                <wp:cNvGraphicFramePr/>
                 <a:graphic xmlns:a="http://schemas.openxmlformats.org/drawingml/2006/main">
                   <a:graphicData uri="http://schemas.microsoft.com/office/word/2010/wordprocessingShape">
                     <wps:wsp>
-                      <wps:cNvSpPr txBox="1">
-                        <a:spLocks noChangeArrowheads="1"/>
-                      </wps:cNvSpPr>
-                      <wps:spPr bwMode="auto">
+                      <wps:cNvSpPr txBox="1"/>
+                      <wps:spPr>
                         <a:xfrm>
                           <a:off x="0" y="0"/>
-                          <a:ext cx="2701290" cy="3197225"/>
+                          <a:ext cx="5939790" cy="609600"/>
                         </a:xfrm>
                         <a:prstGeom prst="rect">
                           <a:avLst/>
                         </a:prstGeom>
                         <a:solidFill>
-                          <a:srgbClr val="FFFFFF"/>
+                          <a:prstClr val="white"/>
                         </a:solidFill>
-                        <a:ln w="9525">
+                        <a:ln>
                           <a:noFill/>
-                          <a:miter lim="800000"/>
-                          <a:headEnd/>
-                          <a:tailEnd/>
                         </a:ln>
                       </wps:spPr>
                       <wps:txbx>
                         <w:txbxContent>
                           <w:p>
                             <w:pPr>
-                              <w:pStyle w:val="Default"/>
+                              <w:pStyle w:val="Caption"/>
                               <w:rPr>
                                 <w:rFonts w:ascii="Sylfaen" w:hAnsi="Sylfaen"/>
-                                <w:b/>
-                                <w:bCs/>
-                                <w:color w:val="auto"/>
-                                <w:sz w:val="20"/>
-                                <w:szCs w:val="20"/>
+                                <w:noProof/>
                               </w:rPr>
                             </w:pPr>
                             <w:r>
                               <w:rPr>
                                 <w:rFonts w:ascii="Sylfaen" w:hAnsi="Sylfaen"/>
-                                <w:b/>
-                                <w:bCs/>
-                                <w:color w:val="auto"/>
-                                <w:sz w:val="20"/>
-                                <w:szCs w:val="20"/>
-                              </w:rPr>
-                              <w:t xml:space="preserve">References </w:t>
+                                <w:sz w:val="16"/>
+                                <w:szCs w:val="16"/>
+                              </w:rPr>
+                              <w:t xml:space="preserve">Figure </w:t>
+                            </w:r>
+                            <w:r>
+                              <w:rPr>
+                                <w:rFonts w:ascii="Sylfaen" w:hAnsi="Sylfaen"/>
+                                <w:sz w:val="16"/>
+                                <w:szCs w:val="16"/>
+                              </w:rPr>
+                              <w:fldChar w:fldCharType="begin"/>
+                            </w:r>
+                            <w:r>
+                              <w:rPr>
+                                <w:rFonts w:ascii="Sylfaen" w:hAnsi="Sylfaen"/>
+                                <w:sz w:val="16"/>
+                                <w:szCs w:val="16"/>
+                              </w:rPr>
+                              <w:instrText xml:space="preserve"> SEQ Figure \* ARABIC </w:instrText>
+                            </w:r>
+                            <w:r>
+                              <w:rPr>
+                                <w:rFonts w:ascii="Sylfaen" w:hAnsi="Sylfaen"/>
+                                <w:sz w:val="16"/>
+                                <w:szCs w:val="16"/>
+                              </w:rPr>
+                              <w:fldChar w:fldCharType="separate"/>
+                            </w:r>
+                            <w:r>
+                              <w:rPr>
+                                <w:rFonts w:ascii="Sylfaen" w:hAnsi="Sylfaen"/>
+                                <w:noProof/>
+                                <w:sz w:val="16"/>
+                                <w:szCs w:val="16"/>
+                              </w:rPr>
+                              <w:t>2</w:t>
+                            </w:r>
+                            <w:r>
+                              <w:rPr>
+                                <w:rFonts w:ascii="Sylfaen" w:hAnsi="Sylfaen"/>
+                                <w:noProof/>
+                                <w:sz w:val="16"/>
+                                <w:szCs w:val="16"/>
+                              </w:rPr>
+                              <w:fldChar w:fldCharType="end"/>
+                            </w:r>
+                            <w:r>
+                              <w:rPr>
+                                <w:rFonts w:ascii="Sylfaen" w:hAnsi="Sylfaen"/>
+                                <w:sz w:val="16"/>
+                                <w:szCs w:val="16"/>
+                              </w:rPr>
+                              <w:t xml:space="preserve">: A visual </w:t>
+                            </w:r>
+                            <w:r>
+                              <w:rPr>
+                                <w:rFonts w:ascii="Sylfaen" w:hAnsi="Sylfaen"/>
+                                <w:sz w:val="16"/>
+                                <w:szCs w:val="16"/>
+                              </w:rPr>
+                              <w:t>diagram</w:t>
+                            </w:r>
+                            <w:r>
+                              <w:rPr>
+                                <w:rFonts w:ascii="Sylfaen" w:hAnsi="Sylfaen"/>
+                                <w:sz w:val="16"/>
+                                <w:szCs w:val="16"/>
+                              </w:rPr>
+                              <w:t xml:space="preserve"> of a single trial. Participants will be instructed to attend to </w:t>
+                            </w:r>
+                            <w:r>
+                              <w:rPr>
+                                <w:rFonts w:ascii="Sylfaen" w:hAnsi="Sylfaen"/>
+                                <w:sz w:val="16"/>
+                                <w:szCs w:val="16"/>
+                              </w:rPr>
+                              <w:t xml:space="preserve">either </w:t>
+                            </w:r>
+                            <w:r>
+                              <w:rPr>
+                                <w:rFonts w:ascii="Sylfaen" w:hAnsi="Sylfaen"/>
+                                <w:sz w:val="16"/>
+                                <w:szCs w:val="16"/>
+                              </w:rPr>
+                              <w:t>the male or female talker at the beginning of the experiment (</w:t>
+                            </w:r>
+                            <w:r>
+                              <w:rPr>
+                                <w:rFonts w:ascii="Sylfaen" w:hAnsi="Sylfaen"/>
+                                <w:sz w:val="16"/>
+                                <w:szCs w:val="16"/>
+                              </w:rPr>
+                              <w:t>l</w:t>
+                            </w:r>
+                            <w:r>
+                              <w:rPr>
+                                <w:rFonts w:ascii="Sylfaen" w:hAnsi="Sylfaen"/>
+                                <w:sz w:val="16"/>
+                                <w:szCs w:val="16"/>
+                              </w:rPr>
+                              <w:t>eft,</w:t>
+                            </w:r>
+                            <w:r>
+                              <w:rPr>
+                                <w:rFonts w:ascii="Sylfaen" w:hAnsi="Sylfaen"/>
+                                <w:sz w:val="16"/>
+                                <w:szCs w:val="16"/>
+                              </w:rPr>
+                              <w:t xml:space="preserve"> </w:t>
+                            </w:r>
+                            <w:r>
+                              <w:rPr>
+                                <w:rFonts w:ascii="Sylfaen" w:hAnsi="Sylfaen"/>
+                                <w:sz w:val="16"/>
+                                <w:szCs w:val="16"/>
+                              </w:rPr>
+                              <w:t xml:space="preserve">green box). Each </w:t>
+                            </w:r>
+                            <w:r>
+                              <w:rPr>
+                                <w:rFonts w:ascii="Sylfaen" w:hAnsi="Sylfaen"/>
+                                <w:color w:val="44546A"/>
+                                <w:sz w:val="16"/>
+                                <w:szCs w:val="16"/>
+                              </w:rPr>
+                              <w:t>subsequent</w:t>
+                            </w:r>
+                            <w:r>
+                              <w:rPr>
+                                <w:rFonts w:ascii="Sylfaen" w:hAnsi="Sylfaen"/>
+                                <w:sz w:val="16"/>
+                                <w:szCs w:val="16"/>
+                              </w:rPr>
+                              <w:t xml:space="preserve"> exposure trial will feature two talkers, either in a </w:t>
+                            </w:r>
+                            <w:r>
+                              <w:rPr>
+                                <w:rFonts w:ascii="Sylfaen" w:hAnsi="Sylfaen"/>
+                                <w:sz w:val="16"/>
+                                <w:szCs w:val="16"/>
+                              </w:rPr>
+                              <w:t xml:space="preserve">critical trial (top) </w:t>
+                            </w:r>
+                            <w:r>
+                              <w:rPr>
+                                <w:rFonts w:ascii="Sylfaen" w:hAnsi="Sylfaen" w:cs="Times New Roman"/>
+                                <w:sz w:val="16"/>
+                                <w:szCs w:val="16"/>
+                              </w:rPr>
+                              <w:t>where both talkers produce a word that contains a s/sh sound</w:t>
+                            </w:r>
+                            <w:r>
+                              <w:rPr>
+                                <w:rFonts w:ascii="Sylfaen" w:hAnsi="Sylfaen" w:cs="Times New Roman"/>
+                                <w:sz w:val="16"/>
+                                <w:szCs w:val="16"/>
+                              </w:rPr>
+                              <w:t xml:space="preserve">, or a </w:t>
+                            </w:r>
+                            <w:r>
+                              <w:rPr>
+                                <w:rFonts w:ascii="Sylfaen" w:hAnsi="Sylfaen"/>
+                                <w:sz w:val="16"/>
+                                <w:szCs w:val="16"/>
+                              </w:rPr>
+                              <w:t>filler trial (</w:t>
+                            </w:r>
+                            <w:r>
+                              <w:rPr>
+                                <w:rFonts w:ascii="Sylfaen" w:hAnsi="Sylfaen"/>
+                                <w:sz w:val="16"/>
+                                <w:szCs w:val="16"/>
+                              </w:rPr>
+                              <w:t>bottom</w:t>
+                            </w:r>
+                            <w:r>
+                              <w:rPr>
+                                <w:rFonts w:ascii="Sylfaen" w:hAnsi="Sylfaen" w:cs="Times New Roman"/>
+                                <w:sz w:val="16"/>
+                                <w:szCs w:val="16"/>
+                              </w:rPr>
+                              <w:t>) where one talker produces a word and the other a nonword</w:t>
+                            </w:r>
+                            <w:r>
+                              <w:rPr>
+                                <w:rFonts w:ascii="Sylfaen" w:hAnsi="Sylfaen" w:cs="Times New Roman"/>
+                                <w:sz w:val="16"/>
+                                <w:szCs w:val="16"/>
+                              </w:rPr>
+                              <w:t xml:space="preserve">. </w:t>
+                            </w:r>
+                            <w:r>
+                              <w:rPr>
+                                <w:rFonts w:ascii="Sylfaen" w:hAnsi="Sylfaen" w:cs="Times New Roman"/>
+                                <w:sz w:val="16"/>
+                                <w:szCs w:val="16"/>
+                              </w:rPr>
+                              <w:t xml:space="preserve">The participant must then select if the </w:t>
+                            </w:r>
+                            <w:r>
+                              <w:rPr>
+                                <w:rFonts w:ascii="Sylfaen" w:hAnsi="Sylfaen" w:cs="Times New Roman"/>
+                                <w:sz w:val="16"/>
+                                <w:szCs w:val="16"/>
+                              </w:rPr>
+                              <w:t>A</w:t>
+                            </w:r>
+                            <w:r>
+                              <w:rPr>
+                                <w:rFonts w:ascii="Sylfaen" w:hAnsi="Sylfaen" w:cs="Times New Roman"/>
+                                <w:sz w:val="16"/>
+                                <w:szCs w:val="16"/>
+                              </w:rPr>
+                              <w:t xml:space="preserve">ttended </w:t>
+                            </w:r>
+                            <w:r>
+                              <w:rPr>
+                                <w:rFonts w:ascii="Sylfaen" w:hAnsi="Sylfaen" w:cs="Times New Roman"/>
+                                <w:sz w:val="16"/>
+                                <w:szCs w:val="16"/>
+                              </w:rPr>
+                              <w:t>T</w:t>
+                            </w:r>
+                            <w:r>
+                              <w:rPr>
+                                <w:rFonts w:ascii="Sylfaen" w:hAnsi="Sylfaen" w:cs="Times New Roman"/>
+                                <w:sz w:val="16"/>
+                                <w:szCs w:val="16"/>
+                              </w:rPr>
+                              <w:t>alker produced a word or a nonword</w:t>
+                            </w:r>
+                            <w:r>
+                              <w:rPr>
+                                <w:rFonts w:ascii="Sylfaen" w:hAnsi="Sylfaen" w:cs="Times New Roman"/>
+                                <w:sz w:val="16"/>
+                                <w:szCs w:val="16"/>
+                              </w:rPr>
+                              <w:t xml:space="preserve"> for each exposure trial</w:t>
+                            </w:r>
+                            <w:r>
+                              <w:rPr>
+                                <w:rFonts w:ascii="Sylfaen" w:hAnsi="Sylfaen" w:cs="Times New Roman"/>
+                                <w:sz w:val="16"/>
+                                <w:szCs w:val="16"/>
+                              </w:rPr>
+                              <w:t xml:space="preserve"> (right)</w:t>
+                            </w:r>
+                            <w:r>
+                              <w:rPr>
+                                <w:rFonts w:ascii="Sylfaen" w:hAnsi="Sylfaen" w:cs="Times New Roman"/>
+                                <w:sz w:val="16"/>
+                                <w:szCs w:val="16"/>
+                              </w:rPr>
+                              <w:t>.</w:t>
                             </w:r>
                           </w:p>
-                          <w:p>
-                            <w:pPr>
-                              <w:pStyle w:val="Default"/>
-                              <w:rPr>
-                                <w:rFonts w:ascii="Sylfaen" w:hAnsi="Sylfaen"/>
-                                <w:b/>
-                                <w:bCs/>
-                                <w:color w:val="auto"/>
-                                <w:sz w:val="4"/>
-                                <w:szCs w:val="4"/>
-                              </w:rPr>
-                            </w:pPr>
-                          </w:p>
-                          <w:p>
-                            <w:pPr>
-                              <w:spacing w:after="0"/>
-                              <w:rPr>
-                                <w:rFonts w:ascii="Sylfaen" w:hAnsi="Sylfaen" w:cs="Times New Roman"/>
-                                <w:sz w:val="12"/>
-                                <w:szCs w:val="12"/>
-                              </w:rPr>
-                            </w:pPr>
-                            <w:r>
-                              <w:rPr>
-                                <w:rFonts w:ascii="Sylfaen" w:hAnsi="Sylfaen" w:cs="Times New Roman"/>
-                                <w:sz w:val="12"/>
-                                <w:szCs w:val="12"/>
-                              </w:rPr>
-                              <w:t>Corretge, Ramon (20</w:t>
-                            </w:r>
-                            <w:r>
-                              <w:rPr>
-                                <w:rFonts w:ascii="Sylfaen" w:hAnsi="Sylfaen" w:cs="Times New Roman"/>
-                                <w:sz w:val="12"/>
-                                <w:szCs w:val="12"/>
-                              </w:rPr>
-                              <w:t>22</w:t>
-                            </w:r>
-                            <w:r>
-                              <w:rPr>
-                                <w:rFonts w:ascii="Sylfaen" w:hAnsi="Sylfaen" w:cs="Times New Roman"/>
-                                <w:sz w:val="12"/>
-                                <w:szCs w:val="12"/>
-                              </w:rPr>
-                              <w:t xml:space="preserve">). </w:t>
-                            </w:r>
-                            <w:r>
-                              <w:rPr>
-                                <w:rFonts w:ascii="Sylfaen" w:hAnsi="Sylfaen" w:cs="Times New Roman"/>
-                                <w:sz w:val="12"/>
-                                <w:szCs w:val="12"/>
-                              </w:rPr>
-                              <w:t xml:space="preserve">Praat Vocal Toolkit. </w:t>
-                            </w:r>
-                            <w:r>
-                              <w:rPr>
-                                <w:rFonts w:ascii="Sylfaen" w:hAnsi="Sylfaen" w:cs="Times New Roman"/>
-                                <w:sz w:val="12"/>
-                                <w:szCs w:val="12"/>
-                              </w:rPr>
-                              <w:t xml:space="preserve">   </w:t>
-                            </w:r>
-                          </w:p>
-                          <w:p>
-                            <w:pPr>
-                              <w:spacing w:after="0"/>
-                              <w:rPr>
-                                <w:rFonts w:ascii="Sylfaen" w:hAnsi="Sylfaen" w:cs="Times New Roman"/>
-                                <w:sz w:val="12"/>
-                                <w:szCs w:val="12"/>
-                              </w:rPr>
-                            </w:pPr>
-                            <w:r>
-                              <w:rPr>
-                                <w:rFonts w:ascii="Sylfaen" w:hAnsi="Sylfaen" w:cs="Times New Roman"/>
-                                <w:sz w:val="12"/>
-                                <w:szCs w:val="12"/>
-                              </w:rPr>
-                              <w:t xml:space="preserve">      </w:t>
-                            </w:r>
-                            <w:r>
-                              <w:rPr>
-                                <w:rFonts w:ascii="Sylfaen" w:hAnsi="Sylfaen" w:cs="Times New Roman"/>
-                                <w:sz w:val="12"/>
-                                <w:szCs w:val="12"/>
-                              </w:rPr>
-                              <w:t>https://www.praatvocaltoolkit.com</w:t>
-                            </w:r>
-                          </w:p>
-                          <w:p>
-                            <w:pPr>
-                              <w:spacing w:after="0"/>
-                              <w:rPr>
-                                <w:rFonts w:ascii="Sylfaen" w:hAnsi="Sylfaen" w:cs="Times New Roman"/>
-                                <w:sz w:val="12"/>
-                                <w:szCs w:val="12"/>
-                              </w:rPr>
-                            </w:pPr>
-                            <w:r>
-                              <w:rPr>
-                                <w:rFonts w:ascii="Sylfaen" w:hAnsi="Sylfaen" w:cs="Times New Roman"/>
-                                <w:sz w:val="12"/>
-                                <w:szCs w:val="12"/>
-                              </w:rPr>
-                              <w:t xml:space="preserve">Cummings, S. N., &amp; Theodore, R. M. (2022). Perceptual learning of </w:t>
-                            </w:r>
-                          </w:p>
-                          <w:p>
-                            <w:pPr>
-                              <w:spacing w:after="0"/>
-                              <w:rPr>
-                                <w:rFonts w:ascii="Sylfaen" w:hAnsi="Sylfaen" w:cs="Times New Roman"/>
-                                <w:sz w:val="12"/>
-                                <w:szCs w:val="12"/>
-                              </w:rPr>
-                            </w:pPr>
-                            <w:r>
-                              <w:rPr>
-                                <w:rFonts w:ascii="Sylfaen" w:hAnsi="Sylfaen" w:cs="Times New Roman"/>
-                                <w:sz w:val="12"/>
-                                <w:szCs w:val="12"/>
-                              </w:rPr>
-                              <w:t xml:space="preserve">    multiple talkers: Determinants, characteristics, and limitations.     </w:t>
-                            </w:r>
-                          </w:p>
-                          <w:p>
-                            <w:pPr>
-                              <w:spacing w:after="0"/>
-                              <w:rPr>
-                                <w:rFonts w:ascii="Sylfaen" w:hAnsi="Sylfaen" w:cs="Times New Roman"/>
-                                <w:sz w:val="12"/>
-                                <w:szCs w:val="12"/>
-                              </w:rPr>
-                            </w:pPr>
-                            <w:r>
-                              <w:rPr>
-                                <w:rFonts w:ascii="Sylfaen" w:hAnsi="Sylfaen" w:cs="Times New Roman"/>
-                                <w:sz w:val="12"/>
-                                <w:szCs w:val="12"/>
-                              </w:rPr>
-                              <w:t xml:space="preserve">    </w:t>
-                            </w:r>
-                            <w:r>
-                              <w:rPr>
-                                <w:rFonts w:ascii="Sylfaen" w:hAnsi="Sylfaen" w:cs="Times New Roman"/>
-                                <w:i/>
-                                <w:iCs/>
-                                <w:sz w:val="12"/>
-                                <w:szCs w:val="12"/>
-                              </w:rPr>
-                              <w:t>Attention, perception &amp; psychophysics</w:t>
-                            </w:r>
-                            <w:r>
-                              <w:rPr>
-                                <w:rFonts w:ascii="Sylfaen" w:hAnsi="Sylfaen" w:cs="Times New Roman"/>
-                                <w:sz w:val="12"/>
-                                <w:szCs w:val="12"/>
-                              </w:rPr>
-                              <w:t xml:space="preserve">, 84(7), 2335–2359.    </w:t>
-                            </w:r>
-                          </w:p>
-                          <w:p>
-                            <w:pPr>
-                              <w:spacing w:after="0"/>
-                              <w:rPr>
-                                <w:rFonts w:ascii="Sylfaen" w:hAnsi="Sylfaen" w:cs="Times New Roman"/>
-                                <w:sz w:val="12"/>
-                                <w:szCs w:val="12"/>
-                              </w:rPr>
-                            </w:pPr>
-                            <w:r>
-                              <w:rPr>
-                                <w:rFonts w:ascii="Sylfaen" w:hAnsi="Sylfaen" w:cs="Times New Roman"/>
-                                <w:sz w:val="12"/>
-                                <w:szCs w:val="12"/>
-                              </w:rPr>
-                              <w:t xml:space="preserve">    </w:t>
-                            </w:r>
-                            <w:hyperlink r:id="rId10" w:history="1">
-                              <w:r>
-                                <w:rPr>
-                                  <w:rStyle w:val="Hyperlink"/>
-                                  <w:rFonts w:ascii="Sylfaen" w:hAnsi="Sylfaen" w:cs="Times New Roman"/>
-                                  <w:sz w:val="12"/>
-                                  <w:szCs w:val="12"/>
-                                </w:rPr>
-                                <w:t>https://doi.org/10.3758/s13414-022-02556-6</w:t>
-                              </w:r>
-                            </w:hyperlink>
-                          </w:p>
-                          <w:p>
-                            <w:pPr>
-                              <w:spacing w:after="0"/>
-                              <w:rPr>
-                                <w:rFonts w:ascii="Sylfaen" w:hAnsi="Sylfaen" w:cs="Times New Roman"/>
-                                <w:sz w:val="12"/>
-                                <w:szCs w:val="12"/>
-                              </w:rPr>
-                            </w:pPr>
-                            <w:r>
-                              <w:rPr>
-                                <w:rFonts w:ascii="Sylfaen" w:hAnsi="Sylfaen" w:cs="Times New Roman"/>
-                                <w:sz w:val="12"/>
-                                <w:szCs w:val="12"/>
-                              </w:rPr>
-                              <w:t xml:space="preserve">Kleinschmidt, D. F., &amp; Jaeger, T. F. (2015). Robust speech </w:t>
-                            </w:r>
-                          </w:p>
-                          <w:p>
-                            <w:pPr>
-                              <w:spacing w:after="0"/>
-                              <w:rPr>
-                                <w:rFonts w:ascii="Sylfaen" w:hAnsi="Sylfaen" w:cs="Times New Roman"/>
-                                <w:sz w:val="12"/>
-                                <w:szCs w:val="12"/>
-                              </w:rPr>
-                            </w:pPr>
-                            <w:r>
-                              <w:rPr>
-                                <w:rFonts w:ascii="Sylfaen" w:hAnsi="Sylfaen" w:cs="Times New Roman"/>
-                                <w:sz w:val="12"/>
-                                <w:szCs w:val="12"/>
-                              </w:rPr>
-                              <w:t xml:space="preserve">    </w:t>
-                            </w:r>
-                            <w:r>
-                              <w:rPr>
-                                <w:rFonts w:ascii="Sylfaen" w:hAnsi="Sylfaen" w:cs="Times New Roman"/>
-                                <w:sz w:val="12"/>
-                                <w:szCs w:val="12"/>
-                              </w:rPr>
-                              <w:t xml:space="preserve">perception: Recognize the familiar, generalize to the similar, and </w:t>
-                            </w:r>
-                          </w:p>
-                          <w:p>
-                            <w:pPr>
-                              <w:spacing w:after="0"/>
-                              <w:rPr>
-                                <w:rFonts w:ascii="Sylfaen" w:hAnsi="Sylfaen" w:cs="Times New Roman"/>
-                                <w:sz w:val="12"/>
-                                <w:szCs w:val="12"/>
-                              </w:rPr>
-                            </w:pPr>
-                            <w:r>
-                              <w:rPr>
-                                <w:rFonts w:ascii="Sylfaen" w:hAnsi="Sylfaen" w:cs="Times New Roman"/>
-                                <w:sz w:val="12"/>
-                                <w:szCs w:val="12"/>
-                              </w:rPr>
-                              <w:t xml:space="preserve">    </w:t>
-                            </w:r>
-                            <w:r>
-                              <w:rPr>
-                                <w:rFonts w:ascii="Sylfaen" w:hAnsi="Sylfaen" w:cs="Times New Roman"/>
-                                <w:sz w:val="12"/>
-                                <w:szCs w:val="12"/>
-                              </w:rPr>
-                              <w:t xml:space="preserve">adapt to the novel. </w:t>
-                            </w:r>
-                            <w:r>
-                              <w:rPr>
-                                <w:rFonts w:ascii="Sylfaen" w:hAnsi="Sylfaen" w:cs="Times New Roman"/>
-                                <w:i/>
-                                <w:iCs/>
-                                <w:sz w:val="12"/>
-                                <w:szCs w:val="12"/>
-                              </w:rPr>
-                              <w:t>Psychological Review</w:t>
-                            </w:r>
-                            <w:r>
-                              <w:rPr>
-                                <w:rFonts w:ascii="Sylfaen" w:hAnsi="Sylfaen" w:cs="Times New Roman"/>
-                                <w:sz w:val="12"/>
-                                <w:szCs w:val="12"/>
-                              </w:rPr>
-                              <w:t xml:space="preserve">, 122(2), 148–203. </w:t>
-                            </w:r>
-                          </w:p>
-                          <w:p>
-                            <w:pPr>
-                              <w:spacing w:after="0"/>
-                              <w:rPr>
-                                <w:rFonts w:ascii="Sylfaen" w:hAnsi="Sylfaen" w:cs="Times New Roman"/>
-                                <w:sz w:val="12"/>
-                                <w:szCs w:val="12"/>
-                              </w:rPr>
-                            </w:pPr>
-                            <w:r>
-                              <w:rPr>
-                                <w:rFonts w:ascii="Sylfaen" w:hAnsi="Sylfaen" w:cs="Times New Roman"/>
-                                <w:sz w:val="12"/>
-                                <w:szCs w:val="12"/>
-                              </w:rPr>
-                              <w:t xml:space="preserve">    </w:t>
-                            </w:r>
-                            <w:hyperlink r:id="rId11" w:history="1">
-                              <w:r>
-                                <w:rPr>
-                                  <w:rStyle w:val="Hyperlink"/>
-                                  <w:rFonts w:ascii="Sylfaen" w:hAnsi="Sylfaen" w:cs="Times New Roman"/>
-                                  <w:sz w:val="12"/>
-                                  <w:szCs w:val="12"/>
-                                </w:rPr>
-                                <w:t>https://doi.org/10.1037/a0038695</w:t>
-                              </w:r>
-                            </w:hyperlink>
-                          </w:p>
-                          <w:p>
-                            <w:pPr>
-                              <w:spacing w:after="0"/>
-                              <w:rPr>
-                                <w:rFonts w:ascii="Sylfaen" w:hAnsi="Sylfaen" w:cs="Times New Roman"/>
-                                <w:sz w:val="12"/>
-                                <w:szCs w:val="12"/>
-                              </w:rPr>
-                            </w:pPr>
-                            <w:r>
-                              <w:rPr>
-                                <w:rFonts w:ascii="Sylfaen" w:hAnsi="Sylfaen" w:cs="Times New Roman"/>
-                                <w:sz w:val="12"/>
-                                <w:szCs w:val="12"/>
-                              </w:rPr>
-                              <w:t xml:space="preserve">Kraljic, T., &amp; Samuel, A. G. (2005). Perceptual learning for speech: </w:t>
-                            </w:r>
-                          </w:p>
-                          <w:p>
-                            <w:pPr>
-                              <w:spacing w:after="0"/>
-                              <w:rPr>
-                                <w:rFonts w:ascii="Sylfaen" w:hAnsi="Sylfaen" w:cs="Times New Roman"/>
-                                <w:sz w:val="12"/>
-                                <w:szCs w:val="12"/>
-                              </w:rPr>
-                            </w:pPr>
-                            <w:r>
-                              <w:rPr>
-                                <w:rFonts w:ascii="Sylfaen" w:hAnsi="Sylfaen" w:cs="Times New Roman"/>
-                                <w:sz w:val="12"/>
-                                <w:szCs w:val="12"/>
-                              </w:rPr>
-                              <w:t xml:space="preserve">    </w:t>
-                            </w:r>
-                            <w:r>
-                              <w:rPr>
-                                <w:rFonts w:ascii="Sylfaen" w:hAnsi="Sylfaen" w:cs="Times New Roman"/>
-                                <w:sz w:val="12"/>
-                                <w:szCs w:val="12"/>
-                              </w:rPr>
-                              <w:t xml:space="preserve">Is there a return to normal? </w:t>
-                            </w:r>
-                            <w:r>
-                              <w:rPr>
-                                <w:rFonts w:ascii="Sylfaen" w:hAnsi="Sylfaen" w:cs="Times New Roman"/>
-                                <w:i/>
-                                <w:iCs/>
-                                <w:sz w:val="12"/>
-                                <w:szCs w:val="12"/>
-                              </w:rPr>
-                              <w:t>Cognitive Psychology</w:t>
-                            </w:r>
-                            <w:r>
-                              <w:rPr>
-                                <w:rFonts w:ascii="Sylfaen" w:hAnsi="Sylfaen" w:cs="Times New Roman"/>
-                                <w:sz w:val="12"/>
-                                <w:szCs w:val="12"/>
-                              </w:rPr>
-                              <w:t>, 51(2), 141–</w:t>
-                            </w:r>
-                          </w:p>
-                          <w:p>
-                            <w:pPr>
-                              <w:spacing w:after="0"/>
-                              <w:rPr>
-                                <w:rStyle w:val="Hyperlink"/>
-                                <w:rFonts w:ascii="Sylfaen" w:hAnsi="Sylfaen" w:cs="Times New Roman"/>
-                                <w:sz w:val="12"/>
-                                <w:szCs w:val="12"/>
-                              </w:rPr>
-                            </w:pPr>
-                            <w:r>
-                              <w:rPr>
-                                <w:rFonts w:ascii="Sylfaen" w:hAnsi="Sylfaen" w:cs="Times New Roman"/>
-                                <w:sz w:val="12"/>
-                                <w:szCs w:val="12"/>
-                              </w:rPr>
-                              <w:t xml:space="preserve">    </w:t>
-                            </w:r>
-                            <w:r>
-                              <w:rPr>
-                                <w:rFonts w:ascii="Sylfaen" w:hAnsi="Sylfaen" w:cs="Times New Roman"/>
-                                <w:sz w:val="12"/>
-                                <w:szCs w:val="12"/>
-                              </w:rPr>
-                              <w:t xml:space="preserve">178. </w:t>
-                            </w:r>
-                            <w:hyperlink r:id="rId12" w:history="1">
-                              <w:r>
-                                <w:rPr>
-                                  <w:rStyle w:val="Hyperlink"/>
-                                  <w:rFonts w:ascii="Sylfaen" w:hAnsi="Sylfaen" w:cs="Times New Roman"/>
-                                  <w:sz w:val="12"/>
-                                  <w:szCs w:val="12"/>
-                                </w:rPr>
-                                <w:t>https://doi.org/10.1016/j.cogpsych.2005.05.001</w:t>
-                              </w:r>
-                            </w:hyperlink>
-                          </w:p>
-                          <w:p>
-                            <w:pPr>
-                              <w:spacing w:after="0"/>
-                              <w:rPr>
-                                <w:rFonts w:ascii="Sylfaen" w:hAnsi="Sylfaen" w:cs="Times New Roman"/>
-                                <w:sz w:val="12"/>
-                                <w:szCs w:val="12"/>
-                              </w:rPr>
-                            </w:pPr>
-                            <w:r>
-                              <w:rPr>
-                                <w:rFonts w:ascii="Sylfaen" w:hAnsi="Sylfaen" w:cs="Times New Roman"/>
-                                <w:sz w:val="12"/>
-                                <w:szCs w:val="12"/>
-                              </w:rPr>
-                              <w:t xml:space="preserve">Kraljic, T., &amp; Samuel, A. G. (2011). Perceptual learning evidence </w:t>
-                            </w:r>
-                          </w:p>
-                          <w:p>
-                            <w:pPr>
-                              <w:spacing w:after="0"/>
-                              <w:rPr>
-                                <w:rFonts w:ascii="Sylfaen" w:hAnsi="Sylfaen" w:cs="Times New Roman"/>
-                                <w:sz w:val="12"/>
-                                <w:szCs w:val="12"/>
-                              </w:rPr>
-                            </w:pPr>
-                            <w:r>
-                              <w:rPr>
-                                <w:rFonts w:ascii="Sylfaen" w:hAnsi="Sylfaen" w:cs="Times New Roman"/>
-                                <w:sz w:val="12"/>
-                                <w:szCs w:val="12"/>
-                              </w:rPr>
-                              <w:t xml:space="preserve">     for contextually-specific representations. Cognition, 121(3),    </w:t>
-                            </w:r>
-                          </w:p>
-                          <w:p>
-                            <w:pPr>
-                              <w:spacing w:after="0"/>
-                              <w:rPr>
-                                <w:rFonts w:ascii="Sylfaen" w:hAnsi="Sylfaen" w:cs="Times New Roman"/>
-                                <w:sz w:val="12"/>
-                                <w:szCs w:val="12"/>
-                              </w:rPr>
-                            </w:pPr>
-                            <w:r>
-                              <w:rPr>
-                                <w:rFonts w:ascii="Sylfaen" w:hAnsi="Sylfaen" w:cs="Times New Roman"/>
-                                <w:sz w:val="12"/>
-                                <w:szCs w:val="12"/>
-                              </w:rPr>
-                              <w:t xml:space="preserve">     459-465.</w:t>
-                            </w:r>
-                          </w:p>
-                          <w:p>
-                            <w:pPr>
-                              <w:spacing w:after="0"/>
-                              <w:rPr>
-                                <w:rFonts w:ascii="Sylfaen" w:hAnsi="Sylfaen" w:cs="Times New Roman"/>
-                                <w:sz w:val="12"/>
-                                <w:szCs w:val="12"/>
-                              </w:rPr>
-                            </w:pPr>
-                            <w:r>
-                              <w:rPr>
-                                <w:rFonts w:ascii="Sylfaen" w:hAnsi="Sylfaen" w:cs="Times New Roman"/>
-                                <w:sz w:val="12"/>
-                                <w:szCs w:val="12"/>
-                              </w:rPr>
-                              <w:t xml:space="preserve">Luthra, S., Mechtenberg, H., &amp; Myers, E. B. (2021). Perceptual </w:t>
-                            </w:r>
-                          </w:p>
-                          <w:p>
-                            <w:pPr>
-                              <w:spacing w:after="0"/>
-                              <w:ind w:left="140"/>
-                              <w:rPr>
-                                <w:rFonts w:ascii="Sylfaen" w:hAnsi="Sylfaen" w:cs="Times New Roman"/>
-                                <w:sz w:val="12"/>
-                                <w:szCs w:val="12"/>
-                              </w:rPr>
-                            </w:pPr>
-                            <w:r>
-                              <w:rPr>
-                                <w:rFonts w:ascii="Sylfaen" w:hAnsi="Sylfaen" w:cs="Times New Roman"/>
-                                <w:sz w:val="12"/>
-                                <w:szCs w:val="12"/>
-                              </w:rPr>
-                              <w:t xml:space="preserve">learning of multiple talkers requires additional exposure. </w:t>
-                            </w:r>
-                            <w:r>
-                              <w:rPr>
-                                <w:rFonts w:ascii="Sylfaen" w:hAnsi="Sylfaen" w:cs="Times New Roman"/>
-                                <w:i/>
-                                <w:iCs/>
-                                <w:sz w:val="12"/>
-                                <w:szCs w:val="12"/>
-                              </w:rPr>
-                              <w:t>Attention, Perception, &amp; Psychophysics</w:t>
-                            </w:r>
-                            <w:r>
-                              <w:rPr>
-                                <w:rFonts w:ascii="Sylfaen" w:hAnsi="Sylfaen" w:cs="Times New Roman"/>
-                                <w:sz w:val="12"/>
-                                <w:szCs w:val="12"/>
-                              </w:rPr>
-                              <w:t xml:space="preserve">, 83(5), 2217–2228. </w:t>
-                            </w:r>
-                            <w:r>
-                              <w:rPr>
-                                <w:rFonts w:ascii="Sylfaen" w:hAnsi="Sylfaen" w:cs="Times New Roman"/>
-                                <w:sz w:val="12"/>
-                                <w:szCs w:val="12"/>
-                              </w:rPr>
-                              <w:t xml:space="preserve">   </w:t>
-                            </w:r>
-                          </w:p>
-                          <w:p>
-                            <w:pPr>
-                              <w:spacing w:after="0"/>
-                              <w:ind w:firstLine="140"/>
-                              <w:rPr>
-                                <w:rFonts w:ascii="Sylfaen" w:hAnsi="Sylfaen" w:cs="Times New Roman"/>
-                                <w:sz w:val="12"/>
-                                <w:szCs w:val="12"/>
-                              </w:rPr>
-                            </w:pPr>
-                            <w:hyperlink r:id="rId13" w:history="1">
-                              <w:r>
-                                <w:rPr>
-                                  <w:rStyle w:val="Hyperlink"/>
-                                  <w:rFonts w:ascii="Sylfaen" w:hAnsi="Sylfaen" w:cs="Times New Roman"/>
-                                  <w:sz w:val="12"/>
-                                  <w:szCs w:val="12"/>
-                                </w:rPr>
-                                <w:t>https://doi.org/10.3758/s13414-021-02261-w</w:t>
-                              </w:r>
-                            </w:hyperlink>
-                          </w:p>
-                          <w:p>
-                            <w:pPr>
-                              <w:spacing w:after="0"/>
-                              <w:rPr>
-                                <w:rFonts w:ascii="Sylfaen" w:hAnsi="Sylfaen" w:cs="Times New Roman"/>
-                                <w:sz w:val="12"/>
-                                <w:szCs w:val="12"/>
-                              </w:rPr>
-                            </w:pPr>
-                            <w:r>
-                              <w:rPr>
-                                <w:rFonts w:ascii="Sylfaen" w:hAnsi="Sylfaen" w:cs="Times New Roman"/>
-                                <w:sz w:val="12"/>
-                                <w:szCs w:val="12"/>
-                              </w:rPr>
-                              <w:t xml:space="preserve">Samuel, A. G. (2016). Lexical representations are malleable for </w:t>
-                            </w:r>
-                          </w:p>
-                          <w:p>
-                            <w:pPr>
-                              <w:spacing w:after="0"/>
-                              <w:ind w:left="140"/>
-                              <w:rPr>
-                                <w:rFonts w:ascii="Sylfaen" w:hAnsi="Sylfaen" w:cs="Times New Roman"/>
-                                <w:sz w:val="12"/>
-                                <w:szCs w:val="12"/>
-                              </w:rPr>
-                            </w:pPr>
-                            <w:r>
-                              <w:rPr>
-                                <w:rFonts w:ascii="Sylfaen" w:hAnsi="Sylfaen" w:cs="Times New Roman"/>
-                                <w:sz w:val="12"/>
-                                <w:szCs w:val="12"/>
-                              </w:rPr>
-                              <w:t xml:space="preserve">about on second: Evidence for the non-automaticity of perceptual recalibration. </w:t>
-                            </w:r>
-                            <w:r>
-                              <w:rPr>
-                                <w:rFonts w:ascii="Sylfaen" w:hAnsi="Sylfaen" w:cs="Times New Roman"/>
-                                <w:i/>
-                                <w:iCs/>
-                                <w:sz w:val="12"/>
-                                <w:szCs w:val="12"/>
-                              </w:rPr>
-                              <w:t>Cognitive Psychology</w:t>
-                            </w:r>
-                            <w:r>
-                              <w:rPr>
-                                <w:rFonts w:ascii="Sylfaen" w:hAnsi="Sylfaen" w:cs="Times New Roman"/>
-                                <w:sz w:val="12"/>
-                                <w:szCs w:val="12"/>
-                              </w:rPr>
-                              <w:t xml:space="preserve">, 88, 88–114. </w:t>
-                            </w:r>
-                            <w:hyperlink r:id="rId14" w:history="1">
-                              <w:r>
-                                <w:rPr>
-                                  <w:rStyle w:val="Hyperlink"/>
-                                  <w:rFonts w:ascii="Sylfaen" w:hAnsi="Sylfaen" w:cs="Times New Roman"/>
-                                  <w:sz w:val="12"/>
-                                  <w:szCs w:val="12"/>
-                                </w:rPr>
-                                <w:t>https://doi.org/10.1016/j.cogpsych.2016.06.007</w:t>
-                              </w:r>
-                            </w:hyperlink>
-                          </w:p>
-                          <w:p>
-                            <w:pPr>
-                              <w:spacing w:after="0"/>
-                              <w:rPr>
-                                <w:rFonts w:ascii="Sylfaen" w:hAnsi="Sylfaen" w:cs="Times New Roman"/>
-                                <w:sz w:val="12"/>
-                                <w:szCs w:val="12"/>
-                              </w:rPr>
-                            </w:pPr>
-                            <w:r>
-                              <w:rPr>
-                                <w:rFonts w:ascii="Sylfaen" w:hAnsi="Sylfaen" w:cs="Times New Roman"/>
-                                <w:sz w:val="12"/>
-                                <w:szCs w:val="12"/>
-                              </w:rPr>
-                              <w:t xml:space="preserve">Zhang, X., &amp; Samuel, A. G. (2014). Perceptual learning of speech </w:t>
-                            </w:r>
-                          </w:p>
-                          <w:p>
-                            <w:pPr>
-                              <w:spacing w:after="0"/>
-                              <w:ind w:left="140"/>
-                              <w:rPr>
-                                <w:rFonts w:ascii="Sylfaen" w:hAnsi="Sylfaen" w:cs="Times New Roman"/>
-                                <w:i/>
-                                <w:iCs/>
-                                <w:sz w:val="12"/>
-                                <w:szCs w:val="12"/>
-                              </w:rPr>
-                            </w:pPr>
-                            <w:r>
-                              <w:rPr>
-                                <w:rFonts w:ascii="Sylfaen" w:hAnsi="Sylfaen" w:cs="Times New Roman"/>
-                                <w:sz w:val="12"/>
-                                <w:szCs w:val="12"/>
-                              </w:rPr>
-                              <w:t xml:space="preserve">under optimal and adverse conditions. </w:t>
-                            </w:r>
-                            <w:r>
-                              <w:rPr>
-                                <w:rFonts w:ascii="Sylfaen" w:hAnsi="Sylfaen" w:cs="Times New Roman"/>
-                                <w:i/>
-                                <w:iCs/>
-                                <w:sz w:val="12"/>
-                                <w:szCs w:val="12"/>
-                              </w:rPr>
-                              <w:t>Journal of Experimental Psychology: Human Perception and Performance</w:t>
-                            </w:r>
-                            <w:r>
-                              <w:rPr>
-                                <w:rFonts w:ascii="Sylfaen" w:hAnsi="Sylfaen" w:cs="Times New Roman"/>
-                                <w:sz w:val="12"/>
-                                <w:szCs w:val="12"/>
-                              </w:rPr>
-                              <w:t>, 40(1), 200–217. https://doi.org/10.1037/a0033182</w:t>
-                            </w:r>
-                          </w:p>
-                          <w:p/>
                         </w:txbxContent>
                       </wps:txbx>
-                      <wps:bodyPr rot="0" vert="horz" wrap="square" lIns="91440" tIns="45720" rIns="91440" bIns="45720" anchor="t" anchorCtr="0">
+                      <wps:bodyPr rot="0" spcFirstLastPara="0" vertOverflow="overflow" horzOverflow="overflow" vert="horz" wrap="square" lIns="0" tIns="0" rIns="0" bIns="0" numCol="1" spcCol="0" rtlCol="0" fromWordArt="0" anchor="t" anchorCtr="0" forceAA="0" compatLnSpc="1">
+                        <a:prstTxWarp prst="textNoShape">
+                          <a:avLst/>
+                        </a:prstTxWarp>
                         <a:noAutofit/>
                       </wps:bodyPr>
                     </wps:wsp>
@@ -5827,703 +5392,277 @@
           </mc:Choice>
           <mc:Fallback>
             <w:pict>
-              <v:shape w14:anchorId="15133A9A" id="Text Box 2" o:spid="_x0000_s1027" type="#_x0000_t202" style="position:absolute;margin-left:161.5pt;margin-top:346.85pt;width:212.7pt;height:251.75pt;z-index:251674624;visibility:visible;mso-wrap-style:square;mso-width-percent:0;mso-height-percent:0;mso-wrap-distance-left:9pt;mso-wrap-distance-top:3.6pt;mso-wrap-distance-right:9pt;mso-wrap-distance-bottom:3.6pt;mso-position-horizontal:right;mso-position-horizontal-relative:margin;mso-position-vertical:absolute;mso-position-vertical-relative:text;mso-width-percent:0;mso-height-percent:0;mso-width-relative:margin;mso-height-relative:margin;v-text-anchor:top" o:gfxdata="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" stroked="f">
-                <v:textbox>
+              <v:shape w14:anchorId="3A9BE5C5" id="Text Box 4" o:spid="_x0000_s1027" type="#_x0000_t202" style="position:absolute;margin-left:416.5pt;margin-top:295.75pt;width:467.7pt;height:48pt;z-index:251657211;visibility:visible;mso-wrap-style:square;mso-width-percent:0;mso-height-percent:0;mso-wrap-distance-left:9pt;mso-wrap-distance-top:0;mso-wrap-distance-right:9pt;mso-wrap-distance-bottom:0;mso-position-horizontal:right;mso-position-horizontal-relative:margin;mso-position-vertical:absolute;mso-position-vertical-relative:text;mso-width-percent:0;mso-height-percent:0;mso-width-relative:margin;mso-height-relative:margin;v-text-anchor:top" o:gfxdata="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" stroked="f">
+                <v:textbox inset="0,0,0,0">
                   <w:txbxContent>
                     <w:p>
                       <w:pPr>
-                        <w:pStyle w:val="Default"/>
+                        <w:pStyle w:val="Caption"/>
                         <w:rPr>
                           <w:rFonts w:ascii="Sylfaen" w:hAnsi="Sylfaen"/>
-                          <w:b/>
-                          <w:bCs/>
-                          <w:color w:val="auto"/>
-                          <w:sz w:val="20"/>
-                          <w:szCs w:val="20"/>
+                          <w:noProof/>
                         </w:rPr>
                       </w:pPr>
                       <w:r>
                         <w:rPr>
                           <w:rFonts w:ascii="Sylfaen" w:hAnsi="Sylfaen"/>
-                          <w:b/>
-                          <w:bCs/>
-                          <w:color w:val="auto"/>
-                          <w:sz w:val="20"/>
-                          <w:szCs w:val="20"/>
-                        </w:rPr>
-                        <w:t xml:space="preserve">References </w:t>
+                          <w:sz w:val="16"/>
+                          <w:szCs w:val="16"/>
+                        </w:rPr>
+                        <w:t xml:space="preserve">Figure </w:t>
+                      </w:r>
+                      <w:r>
+                        <w:rPr>
+                          <w:rFonts w:ascii="Sylfaen" w:hAnsi="Sylfaen"/>
+                          <w:sz w:val="16"/>
+                          <w:szCs w:val="16"/>
+                        </w:rPr>
+                        <w:fldChar w:fldCharType="begin"/>
+                      </w:r>
+                      <w:r>
+                        <w:rPr>
+                          <w:rFonts w:ascii="Sylfaen" w:hAnsi="Sylfaen"/>
+                          <w:sz w:val="16"/>
+                          <w:szCs w:val="16"/>
+                        </w:rPr>
+                        <w:instrText xml:space="preserve"> SEQ Figure \* ARABIC </w:instrText>
+                      </w:r>
+                      <w:r>
+                        <w:rPr>
+                          <w:rFonts w:ascii="Sylfaen" w:hAnsi="Sylfaen"/>
+                          <w:sz w:val="16"/>
+                          <w:szCs w:val="16"/>
+                        </w:rPr>
+                        <w:fldChar w:fldCharType="separate"/>
+                      </w:r>
+                      <w:r>
+                        <w:rPr>
+                          <w:rFonts w:ascii="Sylfaen" w:hAnsi="Sylfaen"/>
+                          <w:noProof/>
+                          <w:sz w:val="16"/>
+                          <w:szCs w:val="16"/>
+                        </w:rPr>
+                        <w:t>2</w:t>
+                      </w:r>
+                      <w:r>
+                        <w:rPr>
+                          <w:rFonts w:ascii="Sylfaen" w:hAnsi="Sylfaen"/>
+                          <w:noProof/>
+                          <w:sz w:val="16"/>
+                          <w:szCs w:val="16"/>
+                        </w:rPr>
+                        <w:fldChar w:fldCharType="end"/>
+                      </w:r>
+                      <w:r>
+                        <w:rPr>
+                          <w:rFonts w:ascii="Sylfaen" w:hAnsi="Sylfaen"/>
+                          <w:sz w:val="16"/>
+                          <w:szCs w:val="16"/>
+                        </w:rPr>
+                        <w:t xml:space="preserve">: A visual </w:t>
+                      </w:r>
+                      <w:r>
+                        <w:rPr>
+                          <w:rFonts w:ascii="Sylfaen" w:hAnsi="Sylfaen"/>
+                          <w:sz w:val="16"/>
+                          <w:szCs w:val="16"/>
+                        </w:rPr>
+                        <w:t>diagram</w:t>
+                      </w:r>
+                      <w:r>
+                        <w:rPr>
+                          <w:rFonts w:ascii="Sylfaen" w:hAnsi="Sylfaen"/>
+                          <w:sz w:val="16"/>
+                          <w:szCs w:val="16"/>
+                        </w:rPr>
+                        <w:t xml:space="preserve"> of a single trial. Participants will be instructed to attend to </w:t>
+                      </w:r>
+                      <w:r>
+                        <w:rPr>
+                          <w:rFonts w:ascii="Sylfaen" w:hAnsi="Sylfaen"/>
+                          <w:sz w:val="16"/>
+                          <w:szCs w:val="16"/>
+                        </w:rPr>
+                        <w:t xml:space="preserve">either </w:t>
+                      </w:r>
+                      <w:r>
+                        <w:rPr>
+                          <w:rFonts w:ascii="Sylfaen" w:hAnsi="Sylfaen"/>
+                          <w:sz w:val="16"/>
+                          <w:szCs w:val="16"/>
+                        </w:rPr>
+                        <w:t>the male or female talker at the beginning of the experiment (</w:t>
+                      </w:r>
+                      <w:r>
+                        <w:rPr>
+                          <w:rFonts w:ascii="Sylfaen" w:hAnsi="Sylfaen"/>
+                          <w:sz w:val="16"/>
+                          <w:szCs w:val="16"/>
+                        </w:rPr>
+                        <w:t>l</w:t>
+                      </w:r>
+                      <w:r>
+                        <w:rPr>
+                          <w:rFonts w:ascii="Sylfaen" w:hAnsi="Sylfaen"/>
+                          <w:sz w:val="16"/>
+                          <w:szCs w:val="16"/>
+                        </w:rPr>
+                        <w:t>eft,</w:t>
+                      </w:r>
+                      <w:r>
+                        <w:rPr>
+                          <w:rFonts w:ascii="Sylfaen" w:hAnsi="Sylfaen"/>
+                          <w:sz w:val="16"/>
+                          <w:szCs w:val="16"/>
+                        </w:rPr>
+                        <w:t xml:space="preserve"> </w:t>
+                      </w:r>
+                      <w:r>
+                        <w:rPr>
+                          <w:rFonts w:ascii="Sylfaen" w:hAnsi="Sylfaen"/>
+                          <w:sz w:val="16"/>
+                          <w:szCs w:val="16"/>
+                        </w:rPr>
+                        <w:t xml:space="preserve">green box). Each </w:t>
+                      </w:r>
+                      <w:r>
+                        <w:rPr>
+                          <w:rFonts w:ascii="Sylfaen" w:hAnsi="Sylfaen"/>
+                          <w:color w:val="44546A"/>
+                          <w:sz w:val="16"/>
+                          <w:szCs w:val="16"/>
+                        </w:rPr>
+                        <w:t>subsequent</w:t>
+                      </w:r>
+                      <w:r>
+                        <w:rPr>
+                          <w:rFonts w:ascii="Sylfaen" w:hAnsi="Sylfaen"/>
+                          <w:sz w:val="16"/>
+                          <w:szCs w:val="16"/>
+                        </w:rPr>
+                        <w:t xml:space="preserve"> exposure trial will feature two talkers, either in a </w:t>
+                      </w:r>
+                      <w:r>
+                        <w:rPr>
+                          <w:rFonts w:ascii="Sylfaen" w:hAnsi="Sylfaen"/>
+                          <w:sz w:val="16"/>
+                          <w:szCs w:val="16"/>
+                        </w:rPr>
+                        <w:t xml:space="preserve">critical trial (top) </w:t>
+                      </w:r>
+                      <w:r>
+                        <w:rPr>
+                          <w:rFonts w:ascii="Sylfaen" w:hAnsi="Sylfaen" w:cs="Times New Roman"/>
+                          <w:sz w:val="16"/>
+                          <w:szCs w:val="16"/>
+                        </w:rPr>
+                        <w:t>where both talkers produce a word that contains a s/sh sound</w:t>
+                      </w:r>
+                      <w:r>
+                        <w:rPr>
+                          <w:rFonts w:ascii="Sylfaen" w:hAnsi="Sylfaen" w:cs="Times New Roman"/>
+                          <w:sz w:val="16"/>
+                          <w:szCs w:val="16"/>
+                        </w:rPr>
+                        <w:t xml:space="preserve">, or a </w:t>
+                      </w:r>
+                      <w:r>
+                        <w:rPr>
+                          <w:rFonts w:ascii="Sylfaen" w:hAnsi="Sylfaen"/>
+                          <w:sz w:val="16"/>
+                          <w:szCs w:val="16"/>
+                        </w:rPr>
+                        <w:t>filler trial (</w:t>
+                      </w:r>
+                      <w:r>
+                        <w:rPr>
+                          <w:rFonts w:ascii="Sylfaen" w:hAnsi="Sylfaen"/>
+                          <w:sz w:val="16"/>
+                          <w:szCs w:val="16"/>
+                        </w:rPr>
+                        <w:t>bottom</w:t>
+                      </w:r>
+                      <w:r>
+                        <w:rPr>
+                          <w:rFonts w:ascii="Sylfaen" w:hAnsi="Sylfaen" w:cs="Times New Roman"/>
+                          <w:sz w:val="16"/>
+                          <w:szCs w:val="16"/>
+                        </w:rPr>
+                        <w:t>) where one talker produces a word and the other a nonword</w:t>
+                      </w:r>
+                      <w:r>
+                        <w:rPr>
+                          <w:rFonts w:ascii="Sylfaen" w:hAnsi="Sylfaen" w:cs="Times New Roman"/>
+                          <w:sz w:val="16"/>
+                          <w:szCs w:val="16"/>
+                        </w:rPr>
+                        <w:t xml:space="preserve">. </w:t>
+                      </w:r>
+                      <w:r>
+                        <w:rPr>
+                          <w:rFonts w:ascii="Sylfaen" w:hAnsi="Sylfaen" w:cs="Times New Roman"/>
+                          <w:sz w:val="16"/>
+                          <w:szCs w:val="16"/>
+                        </w:rPr>
+                        <w:t xml:space="preserve">The participant must then select if the </w:t>
+                      </w:r>
+                      <w:r>
+                        <w:rPr>
+                          <w:rFonts w:ascii="Sylfaen" w:hAnsi="Sylfaen" w:cs="Times New Roman"/>
+                          <w:sz w:val="16"/>
+                          <w:szCs w:val="16"/>
+                        </w:rPr>
+                        <w:t>A</w:t>
+                      </w:r>
+                      <w:r>
+                        <w:rPr>
+                          <w:rFonts w:ascii="Sylfaen" w:hAnsi="Sylfaen" w:cs="Times New Roman"/>
+                          <w:sz w:val="16"/>
+                          <w:szCs w:val="16"/>
+                        </w:rPr>
+                        <w:t xml:space="preserve">ttended </w:t>
+                      </w:r>
+                      <w:r>
+                        <w:rPr>
+                          <w:rFonts w:ascii="Sylfaen" w:hAnsi="Sylfaen" w:cs="Times New Roman"/>
+                          <w:sz w:val="16"/>
+                          <w:szCs w:val="16"/>
+                        </w:rPr>
+                        <w:t>T</w:t>
+                      </w:r>
+                      <w:r>
+                        <w:rPr>
+                          <w:rFonts w:ascii="Sylfaen" w:hAnsi="Sylfaen" w:cs="Times New Roman"/>
+                          <w:sz w:val="16"/>
+                          <w:szCs w:val="16"/>
+                        </w:rPr>
+                        <w:t>alker produced a word or a nonword</w:t>
+                      </w:r>
+                      <w:r>
+                        <w:rPr>
+                          <w:rFonts w:ascii="Sylfaen" w:hAnsi="Sylfaen" w:cs="Times New Roman"/>
+                          <w:sz w:val="16"/>
+                          <w:szCs w:val="16"/>
+                        </w:rPr>
+                        <w:t xml:space="preserve"> for each exposure trial</w:t>
+                      </w:r>
+                      <w:r>
+                        <w:rPr>
+                          <w:rFonts w:ascii="Sylfaen" w:hAnsi="Sylfaen" w:cs="Times New Roman"/>
+                          <w:sz w:val="16"/>
+                          <w:szCs w:val="16"/>
+                        </w:rPr>
+                        <w:t xml:space="preserve"> (right)</w:t>
+                      </w:r>
+                      <w:r>
+                        <w:rPr>
+                          <w:rFonts w:ascii="Sylfaen" w:hAnsi="Sylfaen" w:cs="Times New Roman"/>
+                          <w:sz w:val="16"/>
+                          <w:szCs w:val="16"/>
+                        </w:rPr>
+                        <w:t>.</w:t>
                       </w:r>
                     </w:p>
-                    <w:p>
-                      <w:pPr>
-                        <w:pStyle w:val="Default"/>
-                        <w:rPr>
-                          <w:rFonts w:ascii="Sylfaen" w:hAnsi="Sylfaen"/>
-                          <w:b/>
-                          <w:bCs/>
-                          <w:color w:val="auto"/>
-                          <w:sz w:val="4"/>
-                          <w:szCs w:val="4"/>
-                        </w:rPr>
-                      </w:pPr>
-                    </w:p>
-                    <w:p>
-                      <w:pPr>
-                        <w:spacing w:after="0"/>
-                        <w:rPr>
-                          <w:rFonts w:ascii="Sylfaen" w:hAnsi="Sylfaen" w:cs="Times New Roman"/>
-                          <w:sz w:val="12"/>
-                          <w:szCs w:val="12"/>
-                        </w:rPr>
-                      </w:pPr>
-                      <w:r>
-                        <w:rPr>
-                          <w:rFonts w:ascii="Sylfaen" w:hAnsi="Sylfaen" w:cs="Times New Roman"/>
-                          <w:sz w:val="12"/>
-                          <w:szCs w:val="12"/>
-                        </w:rPr>
-                        <w:t>Corretge, Ramon (20</w:t>
-                      </w:r>
-                      <w:r>
-                        <w:rPr>
-                          <w:rFonts w:ascii="Sylfaen" w:hAnsi="Sylfaen" w:cs="Times New Roman"/>
-                          <w:sz w:val="12"/>
-                          <w:szCs w:val="12"/>
-                        </w:rPr>
-                        <w:t>22</w:t>
-                      </w:r>
-                      <w:r>
-                        <w:rPr>
-                          <w:rFonts w:ascii="Sylfaen" w:hAnsi="Sylfaen" w:cs="Times New Roman"/>
-                          <w:sz w:val="12"/>
-                          <w:szCs w:val="12"/>
-                        </w:rPr>
-                        <w:t xml:space="preserve">). </w:t>
-                      </w:r>
-                      <w:r>
-                        <w:rPr>
-                          <w:rFonts w:ascii="Sylfaen" w:hAnsi="Sylfaen" w:cs="Times New Roman"/>
-                          <w:sz w:val="12"/>
-                          <w:szCs w:val="12"/>
-                        </w:rPr>
-                        <w:t xml:space="preserve">Praat Vocal Toolkit. </w:t>
-                      </w:r>
-                      <w:r>
-                        <w:rPr>
-                          <w:rFonts w:ascii="Sylfaen" w:hAnsi="Sylfaen" w:cs="Times New Roman"/>
-                          <w:sz w:val="12"/>
-                          <w:szCs w:val="12"/>
-                        </w:rPr>
-                        <w:t xml:space="preserve">   </w:t>
-                      </w:r>
-                    </w:p>
-                    <w:p>
-                      <w:pPr>
-                        <w:spacing w:after="0"/>
-                        <w:rPr>
-                          <w:rFonts w:ascii="Sylfaen" w:hAnsi="Sylfaen" w:cs="Times New Roman"/>
-                          <w:sz w:val="12"/>
-                          <w:szCs w:val="12"/>
-                        </w:rPr>
-                      </w:pPr>
-                      <w:r>
-                        <w:rPr>
-                          <w:rFonts w:ascii="Sylfaen" w:hAnsi="Sylfaen" w:cs="Times New Roman"/>
-                          <w:sz w:val="12"/>
-                          <w:szCs w:val="12"/>
-                        </w:rPr>
-                        <w:t xml:space="preserve">      </w:t>
-                      </w:r>
-                      <w:r>
-                        <w:rPr>
-                          <w:rFonts w:ascii="Sylfaen" w:hAnsi="Sylfaen" w:cs="Times New Roman"/>
-                          <w:sz w:val="12"/>
-                          <w:szCs w:val="12"/>
-                        </w:rPr>
-                        <w:t>https://www.praatvocaltoolkit.com</w:t>
-                      </w:r>
-                    </w:p>
-                    <w:p>
-                      <w:pPr>
-                        <w:spacing w:after="0"/>
-                        <w:rPr>
-                          <w:rFonts w:ascii="Sylfaen" w:hAnsi="Sylfaen" w:cs="Times New Roman"/>
-                          <w:sz w:val="12"/>
-                          <w:szCs w:val="12"/>
-                        </w:rPr>
-                      </w:pPr>
-                      <w:r>
-                        <w:rPr>
-                          <w:rFonts w:ascii="Sylfaen" w:hAnsi="Sylfaen" w:cs="Times New Roman"/>
-                          <w:sz w:val="12"/>
-                          <w:szCs w:val="12"/>
-                        </w:rPr>
-                        <w:t xml:space="preserve">Cummings, S. N., &amp; Theodore, R. M. (2022). Perceptual learning of </w:t>
-                      </w:r>
-                    </w:p>
-                    <w:p>
-                      <w:pPr>
-                        <w:spacing w:after="0"/>
-                        <w:rPr>
-                          <w:rFonts w:ascii="Sylfaen" w:hAnsi="Sylfaen" w:cs="Times New Roman"/>
-                          <w:sz w:val="12"/>
-                          <w:szCs w:val="12"/>
-                        </w:rPr>
-                      </w:pPr>
-                      <w:r>
-                        <w:rPr>
-                          <w:rFonts w:ascii="Sylfaen" w:hAnsi="Sylfaen" w:cs="Times New Roman"/>
-                          <w:sz w:val="12"/>
-                          <w:szCs w:val="12"/>
-                        </w:rPr>
-                        <w:t xml:space="preserve">    multiple talkers: Determinants, characteristics, and limitations.     </w:t>
-                      </w:r>
-                    </w:p>
-                    <w:p>
-                      <w:pPr>
-                        <w:spacing w:after="0"/>
-                        <w:rPr>
-                          <w:rFonts w:ascii="Sylfaen" w:hAnsi="Sylfaen" w:cs="Times New Roman"/>
-                          <w:sz w:val="12"/>
-                          <w:szCs w:val="12"/>
-                        </w:rPr>
-                      </w:pPr>
-                      <w:r>
-                        <w:rPr>
-                          <w:rFonts w:ascii="Sylfaen" w:hAnsi="Sylfaen" w:cs="Times New Roman"/>
-                          <w:sz w:val="12"/>
-                          <w:szCs w:val="12"/>
-                        </w:rPr>
-                        <w:t xml:space="preserve">    </w:t>
-                      </w:r>
-                      <w:r>
-                        <w:rPr>
-                          <w:rFonts w:ascii="Sylfaen" w:hAnsi="Sylfaen" w:cs="Times New Roman"/>
-                          <w:i/>
-                          <w:iCs/>
-                          <w:sz w:val="12"/>
-                          <w:szCs w:val="12"/>
-                        </w:rPr>
-                        <w:t>Attention, perception &amp; psychophysics</w:t>
-                      </w:r>
-                      <w:r>
-                        <w:rPr>
-                          <w:rFonts w:ascii="Sylfaen" w:hAnsi="Sylfaen" w:cs="Times New Roman"/>
-                          <w:sz w:val="12"/>
-                          <w:szCs w:val="12"/>
-                        </w:rPr>
-                        <w:t xml:space="preserve">, 84(7), 2335–2359.    </w:t>
-                      </w:r>
-                    </w:p>
-                    <w:p>
-                      <w:pPr>
-                        <w:spacing w:after="0"/>
-                        <w:rPr>
-                          <w:rFonts w:ascii="Sylfaen" w:hAnsi="Sylfaen" w:cs="Times New Roman"/>
-                          <w:sz w:val="12"/>
-                          <w:szCs w:val="12"/>
-                        </w:rPr>
-                      </w:pPr>
-                      <w:r>
-                        <w:rPr>
-                          <w:rFonts w:ascii="Sylfaen" w:hAnsi="Sylfaen" w:cs="Times New Roman"/>
-                          <w:sz w:val="12"/>
-                          <w:szCs w:val="12"/>
-                        </w:rPr>
-                        <w:t xml:space="preserve">    </w:t>
-                      </w:r>
-                      <w:hyperlink r:id="rId15" w:history="1">
-                        <w:r>
-                          <w:rPr>
-                            <w:rStyle w:val="Hyperlink"/>
-                            <w:rFonts w:ascii="Sylfaen" w:hAnsi="Sylfaen" w:cs="Times New Roman"/>
-                            <w:sz w:val="12"/>
-                            <w:szCs w:val="12"/>
-                          </w:rPr>
-                          <w:t>https://doi.org/10.3758/s13414-022-02556-6</w:t>
-                        </w:r>
-                      </w:hyperlink>
-                    </w:p>
-                    <w:p>
-                      <w:pPr>
-                        <w:spacing w:after="0"/>
-                        <w:rPr>
-                          <w:rFonts w:ascii="Sylfaen" w:hAnsi="Sylfaen" w:cs="Times New Roman"/>
-                          <w:sz w:val="12"/>
-                          <w:szCs w:val="12"/>
-                        </w:rPr>
-                      </w:pPr>
-                      <w:r>
-                        <w:rPr>
-                          <w:rFonts w:ascii="Sylfaen" w:hAnsi="Sylfaen" w:cs="Times New Roman"/>
-                          <w:sz w:val="12"/>
-                          <w:szCs w:val="12"/>
-                        </w:rPr>
-                        <w:t xml:space="preserve">Kleinschmidt, D. F., &amp; Jaeger, T. F. (2015). Robust speech </w:t>
-                      </w:r>
-                    </w:p>
-                    <w:p>
-                      <w:pPr>
-                        <w:spacing w:after="0"/>
-                        <w:rPr>
-                          <w:rFonts w:ascii="Sylfaen" w:hAnsi="Sylfaen" w:cs="Times New Roman"/>
-                          <w:sz w:val="12"/>
-                          <w:szCs w:val="12"/>
-                        </w:rPr>
-                      </w:pPr>
-                      <w:r>
-                        <w:rPr>
-                          <w:rFonts w:ascii="Sylfaen" w:hAnsi="Sylfaen" w:cs="Times New Roman"/>
-                          <w:sz w:val="12"/>
-                          <w:szCs w:val="12"/>
-                        </w:rPr>
-                        <w:t xml:space="preserve">    </w:t>
-                      </w:r>
-                      <w:r>
-                        <w:rPr>
-                          <w:rFonts w:ascii="Sylfaen" w:hAnsi="Sylfaen" w:cs="Times New Roman"/>
-                          <w:sz w:val="12"/>
-                          <w:szCs w:val="12"/>
-                        </w:rPr>
-                        <w:t xml:space="preserve">perception: Recognize the familiar, generalize to the similar, and </w:t>
-                      </w:r>
-                    </w:p>
-                    <w:p>
-                      <w:pPr>
-                        <w:spacing w:after="0"/>
-                        <w:rPr>
-                          <w:rFonts w:ascii="Sylfaen" w:hAnsi="Sylfaen" w:cs="Times New Roman"/>
-                          <w:sz w:val="12"/>
-                          <w:szCs w:val="12"/>
-                        </w:rPr>
-                      </w:pPr>
-                      <w:r>
-                        <w:rPr>
-                          <w:rFonts w:ascii="Sylfaen" w:hAnsi="Sylfaen" w:cs="Times New Roman"/>
-                          <w:sz w:val="12"/>
-                          <w:szCs w:val="12"/>
-                        </w:rPr>
-                        <w:t xml:space="preserve">    </w:t>
-                      </w:r>
-                      <w:r>
-                        <w:rPr>
-                          <w:rFonts w:ascii="Sylfaen" w:hAnsi="Sylfaen" w:cs="Times New Roman"/>
-                          <w:sz w:val="12"/>
-                          <w:szCs w:val="12"/>
-                        </w:rPr>
-                        <w:t xml:space="preserve">adapt to the novel. </w:t>
-                      </w:r>
-                      <w:r>
-                        <w:rPr>
-                          <w:rFonts w:ascii="Sylfaen" w:hAnsi="Sylfaen" w:cs="Times New Roman"/>
-                          <w:i/>
-                          <w:iCs/>
-                          <w:sz w:val="12"/>
-                          <w:szCs w:val="12"/>
-                        </w:rPr>
-                        <w:t>Psychological Review</w:t>
-                      </w:r>
-                      <w:r>
-                        <w:rPr>
-                          <w:rFonts w:ascii="Sylfaen" w:hAnsi="Sylfaen" w:cs="Times New Roman"/>
-                          <w:sz w:val="12"/>
-                          <w:szCs w:val="12"/>
-                        </w:rPr>
-                        <w:t xml:space="preserve">, 122(2), 148–203. </w:t>
-                      </w:r>
-                    </w:p>
-                    <w:p>
-                      <w:pPr>
-                        <w:spacing w:after="0"/>
-                        <w:rPr>
-                          <w:rFonts w:ascii="Sylfaen" w:hAnsi="Sylfaen" w:cs="Times New Roman"/>
-                          <w:sz w:val="12"/>
-                          <w:szCs w:val="12"/>
-                        </w:rPr>
-                      </w:pPr>
-                      <w:r>
-                        <w:rPr>
-                          <w:rFonts w:ascii="Sylfaen" w:hAnsi="Sylfaen" w:cs="Times New Roman"/>
-                          <w:sz w:val="12"/>
-                          <w:szCs w:val="12"/>
-                        </w:rPr>
-                        <w:t xml:space="preserve">    </w:t>
-                      </w:r>
-                      <w:hyperlink r:id="rId16" w:history="1">
-                        <w:r>
-                          <w:rPr>
-                            <w:rStyle w:val="Hyperlink"/>
-                            <w:rFonts w:ascii="Sylfaen" w:hAnsi="Sylfaen" w:cs="Times New Roman"/>
-                            <w:sz w:val="12"/>
-                            <w:szCs w:val="12"/>
-                          </w:rPr>
-                          <w:t>https://doi.org/10.1037/a0038695</w:t>
-                        </w:r>
-                      </w:hyperlink>
-                    </w:p>
-                    <w:p>
-                      <w:pPr>
-                        <w:spacing w:after="0"/>
-                        <w:rPr>
-                          <w:rFonts w:ascii="Sylfaen" w:hAnsi="Sylfaen" w:cs="Times New Roman"/>
-                          <w:sz w:val="12"/>
-                          <w:szCs w:val="12"/>
-                        </w:rPr>
-                      </w:pPr>
-                      <w:r>
-                        <w:rPr>
-                          <w:rFonts w:ascii="Sylfaen" w:hAnsi="Sylfaen" w:cs="Times New Roman"/>
-                          <w:sz w:val="12"/>
-                          <w:szCs w:val="12"/>
-                        </w:rPr>
-                        <w:t xml:space="preserve">Kraljic, T., &amp; Samuel, A. G. (2005). Perceptual learning for speech: </w:t>
-                      </w:r>
-                    </w:p>
-                    <w:p>
-                      <w:pPr>
-                        <w:spacing w:after="0"/>
-                        <w:rPr>
-                          <w:rFonts w:ascii="Sylfaen" w:hAnsi="Sylfaen" w:cs="Times New Roman"/>
-                          <w:sz w:val="12"/>
-                          <w:szCs w:val="12"/>
-                        </w:rPr>
-                      </w:pPr>
-                      <w:r>
-                        <w:rPr>
-                          <w:rFonts w:ascii="Sylfaen" w:hAnsi="Sylfaen" w:cs="Times New Roman"/>
-                          <w:sz w:val="12"/>
-                          <w:szCs w:val="12"/>
-                        </w:rPr>
-                        <w:t xml:space="preserve">    </w:t>
-                      </w:r>
-                      <w:r>
-                        <w:rPr>
-                          <w:rFonts w:ascii="Sylfaen" w:hAnsi="Sylfaen" w:cs="Times New Roman"/>
-                          <w:sz w:val="12"/>
-                          <w:szCs w:val="12"/>
-                        </w:rPr>
-                        <w:t xml:space="preserve">Is there a return to normal? </w:t>
-                      </w:r>
-                      <w:r>
-                        <w:rPr>
-                          <w:rFonts w:ascii="Sylfaen" w:hAnsi="Sylfaen" w:cs="Times New Roman"/>
-                          <w:i/>
-                          <w:iCs/>
-                          <w:sz w:val="12"/>
-                          <w:szCs w:val="12"/>
-                        </w:rPr>
-                        <w:t>Cognitive Psychology</w:t>
-                      </w:r>
-                      <w:r>
-                        <w:rPr>
-                          <w:rFonts w:ascii="Sylfaen" w:hAnsi="Sylfaen" w:cs="Times New Roman"/>
-                          <w:sz w:val="12"/>
-                          <w:szCs w:val="12"/>
-                        </w:rPr>
-                        <w:t>, 51(2), 141–</w:t>
-                      </w:r>
-                    </w:p>
-                    <w:p>
-                      <w:pPr>
-                        <w:spacing w:after="0"/>
-                        <w:rPr>
-                          <w:rStyle w:val="Hyperlink"/>
-                          <w:rFonts w:ascii="Sylfaen" w:hAnsi="Sylfaen" w:cs="Times New Roman"/>
-                          <w:sz w:val="12"/>
-                          <w:szCs w:val="12"/>
-                        </w:rPr>
-                      </w:pPr>
-                      <w:r>
-                        <w:rPr>
-                          <w:rFonts w:ascii="Sylfaen" w:hAnsi="Sylfaen" w:cs="Times New Roman"/>
-                          <w:sz w:val="12"/>
-                          <w:szCs w:val="12"/>
-                        </w:rPr>
-                        <w:t xml:space="preserve">    </w:t>
-                      </w:r>
-                      <w:r>
-                        <w:rPr>
-                          <w:rFonts w:ascii="Sylfaen" w:hAnsi="Sylfaen" w:cs="Times New Roman"/>
-                          <w:sz w:val="12"/>
-                          <w:szCs w:val="12"/>
-                        </w:rPr>
-                        <w:t xml:space="preserve">178. </w:t>
-                      </w:r>
-                      <w:hyperlink r:id="rId17" w:history="1">
-                        <w:r>
-                          <w:rPr>
-                            <w:rStyle w:val="Hyperlink"/>
-                            <w:rFonts w:ascii="Sylfaen" w:hAnsi="Sylfaen" w:cs="Times New Roman"/>
-                            <w:sz w:val="12"/>
-                            <w:szCs w:val="12"/>
-                          </w:rPr>
-                          <w:t>https://doi.org/10.1016/j.cogpsych.2005.05.001</w:t>
-                        </w:r>
-                      </w:hyperlink>
-                    </w:p>
-                    <w:p>
-                      <w:pPr>
-                        <w:spacing w:after="0"/>
-                        <w:rPr>
-                          <w:rFonts w:ascii="Sylfaen" w:hAnsi="Sylfaen" w:cs="Times New Roman"/>
-                          <w:sz w:val="12"/>
-                          <w:szCs w:val="12"/>
-                        </w:rPr>
-                      </w:pPr>
-                      <w:r>
-                        <w:rPr>
-                          <w:rFonts w:ascii="Sylfaen" w:hAnsi="Sylfaen" w:cs="Times New Roman"/>
-                          <w:sz w:val="12"/>
-                          <w:szCs w:val="12"/>
-                        </w:rPr>
-                        <w:t xml:space="preserve">Kraljic, T., &amp; Samuel, A. G. (2011). Perceptual learning evidence </w:t>
-                      </w:r>
-                    </w:p>
-                    <w:p>
-                      <w:pPr>
-                        <w:spacing w:after="0"/>
-                        <w:rPr>
-                          <w:rFonts w:ascii="Sylfaen" w:hAnsi="Sylfaen" w:cs="Times New Roman"/>
-                          <w:sz w:val="12"/>
-                          <w:szCs w:val="12"/>
-                        </w:rPr>
-                      </w:pPr>
-                      <w:r>
-                        <w:rPr>
-                          <w:rFonts w:ascii="Sylfaen" w:hAnsi="Sylfaen" w:cs="Times New Roman"/>
-                          <w:sz w:val="12"/>
-                          <w:szCs w:val="12"/>
-                        </w:rPr>
-                        <w:t xml:space="preserve">     for contextually-specific representations. Cognition, 121(3),    </w:t>
-                      </w:r>
-                    </w:p>
-                    <w:p>
-                      <w:pPr>
-                        <w:spacing w:after="0"/>
-                        <w:rPr>
-                          <w:rFonts w:ascii="Sylfaen" w:hAnsi="Sylfaen" w:cs="Times New Roman"/>
-                          <w:sz w:val="12"/>
-                          <w:szCs w:val="12"/>
-                        </w:rPr>
-                      </w:pPr>
-                      <w:r>
-                        <w:rPr>
-                          <w:rFonts w:ascii="Sylfaen" w:hAnsi="Sylfaen" w:cs="Times New Roman"/>
-                          <w:sz w:val="12"/>
-                          <w:szCs w:val="12"/>
-                        </w:rPr>
-                        <w:t xml:space="preserve">     459-465.</w:t>
-                      </w:r>
-                    </w:p>
-                    <w:p>
-                      <w:pPr>
-                        <w:spacing w:after="0"/>
-                        <w:rPr>
-                          <w:rFonts w:ascii="Sylfaen" w:hAnsi="Sylfaen" w:cs="Times New Roman"/>
-                          <w:sz w:val="12"/>
-                          <w:szCs w:val="12"/>
-                        </w:rPr>
-                      </w:pPr>
-                      <w:r>
-                        <w:rPr>
-                          <w:rFonts w:ascii="Sylfaen" w:hAnsi="Sylfaen" w:cs="Times New Roman"/>
-                          <w:sz w:val="12"/>
-                          <w:szCs w:val="12"/>
-                        </w:rPr>
-                        <w:t xml:space="preserve">Luthra, S., Mechtenberg, H., &amp; Myers, E. B. (2021). Perceptual </w:t>
-                      </w:r>
-                    </w:p>
-                    <w:p>
-                      <w:pPr>
-                        <w:spacing w:after="0"/>
-                        <w:ind w:left="140"/>
-                        <w:rPr>
-                          <w:rFonts w:ascii="Sylfaen" w:hAnsi="Sylfaen" w:cs="Times New Roman"/>
-                          <w:sz w:val="12"/>
-                          <w:szCs w:val="12"/>
-                        </w:rPr>
-                      </w:pPr>
-                      <w:r>
-                        <w:rPr>
-                          <w:rFonts w:ascii="Sylfaen" w:hAnsi="Sylfaen" w:cs="Times New Roman"/>
-                          <w:sz w:val="12"/>
-                          <w:szCs w:val="12"/>
-                        </w:rPr>
-                        <w:t xml:space="preserve">learning of multiple talkers requires additional exposure. </w:t>
-                      </w:r>
-                      <w:r>
-                        <w:rPr>
-                          <w:rFonts w:ascii="Sylfaen" w:hAnsi="Sylfaen" w:cs="Times New Roman"/>
-                          <w:i/>
-                          <w:iCs/>
-                          <w:sz w:val="12"/>
-                          <w:szCs w:val="12"/>
-                        </w:rPr>
-                        <w:t>Attention, Perception, &amp; Psychophysics</w:t>
-                      </w:r>
-                      <w:r>
-                        <w:rPr>
-                          <w:rFonts w:ascii="Sylfaen" w:hAnsi="Sylfaen" w:cs="Times New Roman"/>
-                          <w:sz w:val="12"/>
-                          <w:szCs w:val="12"/>
-                        </w:rPr>
-                        <w:t xml:space="preserve">, 83(5), 2217–2228. </w:t>
-                      </w:r>
-                      <w:r>
-                        <w:rPr>
-                          <w:rFonts w:ascii="Sylfaen" w:hAnsi="Sylfaen" w:cs="Times New Roman"/>
-                          <w:sz w:val="12"/>
-                          <w:szCs w:val="12"/>
-                        </w:rPr>
-                        <w:t xml:space="preserve">   </w:t>
-                      </w:r>
-                    </w:p>
-                    <w:p>
-                      <w:pPr>
-                        <w:spacing w:after="0"/>
-                        <w:ind w:firstLine="140"/>
-                        <w:rPr>
-                          <w:rFonts w:ascii="Sylfaen" w:hAnsi="Sylfaen" w:cs="Times New Roman"/>
-                          <w:sz w:val="12"/>
-                          <w:szCs w:val="12"/>
-                        </w:rPr>
-                      </w:pPr>
-                      <w:hyperlink r:id="rId18" w:history="1">
-                        <w:r>
-                          <w:rPr>
-                            <w:rStyle w:val="Hyperlink"/>
-                            <w:rFonts w:ascii="Sylfaen" w:hAnsi="Sylfaen" w:cs="Times New Roman"/>
-                            <w:sz w:val="12"/>
-                            <w:szCs w:val="12"/>
-                          </w:rPr>
-                          <w:t>https://doi.org/10.3758/s13414-021-02261-w</w:t>
-                        </w:r>
-                      </w:hyperlink>
-                    </w:p>
-                    <w:p>
-                      <w:pPr>
-                        <w:spacing w:after="0"/>
-                        <w:rPr>
-                          <w:rFonts w:ascii="Sylfaen" w:hAnsi="Sylfaen" w:cs="Times New Roman"/>
-                          <w:sz w:val="12"/>
-                          <w:szCs w:val="12"/>
-                        </w:rPr>
-                      </w:pPr>
-                      <w:r>
-                        <w:rPr>
-                          <w:rFonts w:ascii="Sylfaen" w:hAnsi="Sylfaen" w:cs="Times New Roman"/>
-                          <w:sz w:val="12"/>
-                          <w:szCs w:val="12"/>
-                        </w:rPr>
-                        <w:t xml:space="preserve">Samuel, A. G. (2016). Lexical representations are malleable for </w:t>
-                      </w:r>
-                    </w:p>
-                    <w:p>
-                      <w:pPr>
-                        <w:spacing w:after="0"/>
-                        <w:ind w:left="140"/>
-                        <w:rPr>
-                          <w:rFonts w:ascii="Sylfaen" w:hAnsi="Sylfaen" w:cs="Times New Roman"/>
-                          <w:sz w:val="12"/>
-                          <w:szCs w:val="12"/>
-                        </w:rPr>
-                      </w:pPr>
-                      <w:r>
-                        <w:rPr>
-                          <w:rFonts w:ascii="Sylfaen" w:hAnsi="Sylfaen" w:cs="Times New Roman"/>
-                          <w:sz w:val="12"/>
-                          <w:szCs w:val="12"/>
-                        </w:rPr>
-                        <w:t xml:space="preserve">about on second: Evidence for the non-automaticity of perceptual recalibration. </w:t>
-                      </w:r>
-                      <w:r>
-                        <w:rPr>
-                          <w:rFonts w:ascii="Sylfaen" w:hAnsi="Sylfaen" w:cs="Times New Roman"/>
-                          <w:i/>
-                          <w:iCs/>
-                          <w:sz w:val="12"/>
-                          <w:szCs w:val="12"/>
-                        </w:rPr>
-                        <w:t>Cognitive Psychology</w:t>
-                      </w:r>
-                      <w:r>
-                        <w:rPr>
-                          <w:rFonts w:ascii="Sylfaen" w:hAnsi="Sylfaen" w:cs="Times New Roman"/>
-                          <w:sz w:val="12"/>
-                          <w:szCs w:val="12"/>
-                        </w:rPr>
-                        <w:t xml:space="preserve">, 88, 88–114. </w:t>
-                      </w:r>
-                      <w:hyperlink r:id="rId19" w:history="1">
-                        <w:r>
-                          <w:rPr>
-                            <w:rStyle w:val="Hyperlink"/>
-                            <w:rFonts w:ascii="Sylfaen" w:hAnsi="Sylfaen" w:cs="Times New Roman"/>
-                            <w:sz w:val="12"/>
-                            <w:szCs w:val="12"/>
-                          </w:rPr>
-                          <w:t>https://doi.org/10.1016/j.cogpsych.2016.06.007</w:t>
-                        </w:r>
-                      </w:hyperlink>
-                    </w:p>
-                    <w:p>
-                      <w:pPr>
-                        <w:spacing w:after="0"/>
-                        <w:rPr>
-                          <w:rFonts w:ascii="Sylfaen" w:hAnsi="Sylfaen" w:cs="Times New Roman"/>
-                          <w:sz w:val="12"/>
-                          <w:szCs w:val="12"/>
-                        </w:rPr>
-                      </w:pPr>
-                      <w:r>
-                        <w:rPr>
-                          <w:rFonts w:ascii="Sylfaen" w:hAnsi="Sylfaen" w:cs="Times New Roman"/>
-                          <w:sz w:val="12"/>
-                          <w:szCs w:val="12"/>
-                        </w:rPr>
-                        <w:t xml:space="preserve">Zhang, X., &amp; Samuel, A. G. (2014). Perceptual learning of speech </w:t>
-                      </w:r>
-                    </w:p>
-                    <w:p>
-                      <w:pPr>
-                        <w:spacing w:after="0"/>
-                        <w:ind w:left="140"/>
-                        <w:rPr>
-                          <w:rFonts w:ascii="Sylfaen" w:hAnsi="Sylfaen" w:cs="Times New Roman"/>
-                          <w:i/>
-                          <w:iCs/>
-                          <w:sz w:val="12"/>
-                          <w:szCs w:val="12"/>
-                        </w:rPr>
-                      </w:pPr>
-                      <w:r>
-                        <w:rPr>
-                          <w:rFonts w:ascii="Sylfaen" w:hAnsi="Sylfaen" w:cs="Times New Roman"/>
-                          <w:sz w:val="12"/>
-                          <w:szCs w:val="12"/>
-                        </w:rPr>
-                        <w:t xml:space="preserve">under optimal and adverse conditions. </w:t>
-                      </w:r>
-                      <w:r>
-                        <w:rPr>
-                          <w:rFonts w:ascii="Sylfaen" w:hAnsi="Sylfaen" w:cs="Times New Roman"/>
-                          <w:i/>
-                          <w:iCs/>
-                          <w:sz w:val="12"/>
-                          <w:szCs w:val="12"/>
-                        </w:rPr>
-                        <w:t>Journal of Experimental Psychology: Human Perception and Performance</w:t>
-                      </w:r>
-                      <w:r>
-                        <w:rPr>
-                          <w:rFonts w:ascii="Sylfaen" w:hAnsi="Sylfaen" w:cs="Times New Roman"/>
-                          <w:sz w:val="12"/>
-                          <w:szCs w:val="12"/>
-                        </w:rPr>
-                        <w:t>, 40(1), 200–217. https://doi.org/10.1037/a0033182</w:t>
-                      </w:r>
-                    </w:p>
-                    <w:p/>
                   </w:txbxContent>
                 </v:textbox>
                 <w10:wrap type="square" anchorx="margin"/>
@@ -6539,10 +5678,73 @@
           <w:sz w:val="20"/>
           <w:szCs w:val="20"/>
         </w:rPr>
+        <w:drawing>
+          <wp:anchor distT="0" distB="0" distL="114300" distR="114300" simplePos="0" relativeHeight="251659261" behindDoc="0" locked="0" layoutInCell="1" allowOverlap="1" wp14:anchorId="49284BB2" wp14:editId="517135A6">
+            <wp:simplePos x="0" y="0"/>
+            <wp:positionH relativeFrom="margin">
+              <wp:align>center</wp:align>
+            </wp:positionH>
+            <wp:positionV relativeFrom="paragraph">
+              <wp:posOffset>1898015</wp:posOffset>
+            </wp:positionV>
+            <wp:extent cx="4143375" cy="1860550"/>
+            <wp:effectExtent l="0" t="0" r="9525" b="6350"/>
+            <wp:wrapTopAndBottom/>
+            <wp:docPr id="15" name="Picture 15" descr="Diagram&#10;&#10;Description automatically generated"/>
+            <wp:cNvGraphicFramePr>
+              <a:graphicFrameLocks xmlns:a="http://schemas.openxmlformats.org/drawingml/2006/main" noChangeAspect="1"/>
+            </wp:cNvGraphicFramePr>
+            <a:graphic xmlns:a="http://schemas.openxmlformats.org/drawingml/2006/main">
+              <a:graphicData uri="http://schemas.openxmlformats.org/drawingml/2006/picture">
+                <pic:pic xmlns:pic="http://schemas.openxmlformats.org/drawingml/2006/picture">
+                  <pic:nvPicPr>
+                    <pic:cNvPr id="15" name="Picture 15" descr="Diagram&#10;&#10;Description automatically generated"/>
+                    <pic:cNvPicPr/>
+                  </pic:nvPicPr>
+                  <pic:blipFill>
+                    <a:blip r:embed="rId10" cstate="print">
+                      <a:extLst>
+                        <a:ext uri="{28A0092B-C50C-407E-A947-70E740481C1C}">
+                          <a14:useLocalDpi xmlns:a14="http://schemas.microsoft.com/office/drawing/2010/main" val="0"/>
+                        </a:ext>
+                      </a:extLst>
+                    </a:blip>
+                    <a:stretch>
+                      <a:fillRect/>
+                    </a:stretch>
+                  </pic:blipFill>
+                  <pic:spPr>
+                    <a:xfrm>
+                      <a:off x="0" y="0"/>
+                      <a:ext cx="4143375" cy="1860550"/>
+                    </a:xfrm>
+                    <a:prstGeom prst="rect">
+                      <a:avLst/>
+                    </a:prstGeom>
+                  </pic:spPr>
+                </pic:pic>
+              </a:graphicData>
+            </a:graphic>
+            <wp14:sizeRelH relativeFrom="margin">
+              <wp14:pctWidth>0</wp14:pctWidth>
+            </wp14:sizeRelH>
+            <wp14:sizeRelV relativeFrom="margin">
+              <wp14:pctHeight>0</wp14:pctHeight>
+            </wp14:sizeRelV>
+          </wp:anchor>
+        </w:drawing>
+      </w:r>
+      <w:r>
+        <w:rPr>
+          <w:rFonts w:ascii="Sylfaen" w:hAnsi="Sylfaen"/>
+          <w:noProof/>
+          <w:sz w:val="20"/>
+          <w:szCs w:val="20"/>
+        </w:rPr>
         <mc:AlternateContent>
           <mc:Choice Requires="wps">
             <w:drawing>
-              <wp:anchor distT="45720" distB="45720" distL="114300" distR="114300" simplePos="0" relativeHeight="251671552" behindDoc="0" locked="0" layoutInCell="1" allowOverlap="1" wp14:anchorId="4F9C5701" wp14:editId="13BEF469">
+              <wp:anchor distT="45720" distB="45720" distL="114300" distR="114300" simplePos="0" relativeHeight="251671552" behindDoc="0" locked="0" layoutInCell="1" allowOverlap="1" wp14:anchorId="4F9C5701" wp14:editId="7E9D0BCE">
                 <wp:simplePos x="0" y="0"/>
                 <wp:positionH relativeFrom="margin">
                   <wp:posOffset>-101600</wp:posOffset>
@@ -6636,7 +5838,7 @@
           </mc:Choice>
           <mc:Fallback>
             <w:pict>
-              <v:shape w14:anchorId="4F9C5701" id="_x0000_s1028" type="#_x0000_t202" style="position:absolute;margin-left:-8pt;margin-top:147.85pt;width:148pt;height:24.55pt;z-index:251671552;visibility:visible;mso-wrap-style:square;mso-width-percent:0;mso-height-percent:0;mso-wrap-distance-left:9pt;mso-wrap-distance-top:3.6pt;mso-wrap-distance-right:9pt;mso-wrap-distance-bottom:3.6pt;mso-position-horizontal:absolute;mso-position-horizontal-relative:margin;mso-position-vertical:absolute;mso-position-vertical-relative:text;mso-width-percent:0;mso-height-percent:0;mso-width-relative:margin;mso-height-relative:margin;v-text-anchor:top" o:gfxdata="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" stroked="f">
+              <v:shape w14:anchorId="4F9C5701" id="Text Box 2" o:spid="_x0000_s1028" type="#_x0000_t202" style="position:absolute;margin-left:-8pt;margin-top:147.85pt;width:148pt;height:24.55pt;z-index:251671552;visibility:visible;mso-wrap-style:square;mso-width-percent:0;mso-height-percent:0;mso-wrap-distance-left:9pt;mso-wrap-distance-top:3.6pt;mso-wrap-distance-right:9pt;mso-wrap-distance-bottom:3.6pt;mso-position-horizontal:absolute;mso-position-horizontal-relative:margin;mso-position-vertical:absolute;mso-position-vertical-relative:text;mso-width-percent:0;mso-height-percent:0;mso-width-relative:margin;mso-height-relative:margin;v-text-anchor:top" o:gfxdata="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" stroked="f">
                 <v:textbox>
                   <w:txbxContent>
                     <w:p>
@@ -6683,327 +5885,1094 @@
       </w:r>
       <w:r>
         <w:rPr>
+          <w:rFonts w:ascii="Sylfaen" w:hAnsi="Sylfaen"/>
+          <w:sz w:val="20"/>
+          <w:szCs w:val="20"/>
+        </w:rPr>
+        <w:t xml:space="preserve">In each experiment, participants first experience an exposure phase that will consist of 80 randomized trials. 20 of these trials will be critical trials, and 60 trials will be filler trials. Participants will be instructed to </w:t>
+      </w:r>
+      <w:r>
+        <w:rPr>
+          <w:rFonts w:ascii="Sylfaen" w:hAnsi="Sylfaen"/>
+          <w:sz w:val="20"/>
+          <w:szCs w:val="20"/>
+        </w:rPr>
+        <w:t>attend</w:t>
+      </w:r>
+      <w:r>
+        <w:rPr>
+          <w:rFonts w:ascii="Sylfaen" w:hAnsi="Sylfaen"/>
+          <w:sz w:val="20"/>
+          <w:szCs w:val="20"/>
+        </w:rPr>
+        <w:t xml:space="preserve"> to either the female talker or the male talker, and to then perform a lexical </w:t>
+      </w:r>
+      <w:r>
+        <w:rPr>
+          <w:rFonts w:ascii="Sylfaen" w:hAnsi="Sylfaen"/>
+          <w:sz w:val="20"/>
+          <w:szCs w:val="20"/>
+        </w:rPr>
+        <w:t xml:space="preserve">recognition </w:t>
+      </w:r>
+      <w:r>
+        <w:rPr>
+          <w:rFonts w:ascii="Sylfaen" w:hAnsi="Sylfaen"/>
+          <w:sz w:val="20"/>
+          <w:szCs w:val="20"/>
+        </w:rPr>
+        <w:t xml:space="preserve">task </w:t>
+      </w:r>
+      <w:r>
+        <w:rPr>
+          <w:rFonts w:ascii="Sylfaen" w:hAnsi="Sylfaen"/>
+          <w:sz w:val="20"/>
+          <w:szCs w:val="20"/>
+        </w:rPr>
+        <w:t>(</w:t>
+      </w:r>
+      <w:r>
+        <w:rPr>
+          <w:rFonts w:ascii="Sylfaen" w:hAnsi="Sylfaen"/>
+          <w:sz w:val="20"/>
+          <w:szCs w:val="20"/>
+        </w:rPr>
+        <w:t>see</w:t>
+      </w:r>
+      <w:r>
+        <w:rPr>
+          <w:rFonts w:ascii="Sylfaen" w:hAnsi="Sylfaen"/>
+          <w:i/>
+          <w:iCs/>
+          <w:sz w:val="20"/>
+          <w:szCs w:val="20"/>
+        </w:rPr>
+        <w:t xml:space="preserve"> F</w:t>
+      </w:r>
+      <w:r>
+        <w:rPr>
+          <w:rFonts w:ascii="Sylfaen" w:hAnsi="Sylfaen"/>
+          <w:i/>
+          <w:iCs/>
+          <w:sz w:val="20"/>
+          <w:szCs w:val="20"/>
+        </w:rPr>
+        <w:t>igure 2).</w:t>
+      </w:r>
+      <w:r>
+        <w:rPr>
+          <w:rFonts w:ascii="Sylfaen" w:hAnsi="Sylfaen"/>
+          <w:sz w:val="20"/>
+          <w:szCs w:val="20"/>
+        </w:rPr>
+        <w:t xml:space="preserve"> Participants will then </w:t>
+      </w:r>
+      <w:r>
+        <w:rPr>
+          <w:rFonts w:ascii="Sylfaen" w:hAnsi="Sylfaen"/>
+          <w:sz w:val="20"/>
+          <w:szCs w:val="20"/>
+        </w:rPr>
+        <w:t>experience</w:t>
+      </w:r>
+      <w:r>
+        <w:rPr>
+          <w:rFonts w:ascii="Sylfaen" w:hAnsi="Sylfaen"/>
+          <w:sz w:val="20"/>
+          <w:szCs w:val="20"/>
+        </w:rPr>
+        <w:t xml:space="preserve"> a</w:t>
+      </w:r>
+      <w:r>
+        <w:rPr>
+          <w:rFonts w:ascii="Sylfaen" w:hAnsi="Sylfaen"/>
+          <w:sz w:val="20"/>
+          <w:szCs w:val="20"/>
+        </w:rPr>
+        <w:t xml:space="preserve"> </w:t>
+      </w:r>
+      <w:r>
+        <w:rPr>
+          <w:rFonts w:ascii="Sylfaen" w:hAnsi="Sylfaen"/>
+          <w:sz w:val="20"/>
+          <w:szCs w:val="20"/>
+        </w:rPr>
+        <w:t>72-trial</w:t>
+      </w:r>
+      <w:r>
+        <w:rPr>
+          <w:rFonts w:ascii="Sylfaen" w:hAnsi="Sylfaen"/>
+          <w:sz w:val="20"/>
+          <w:szCs w:val="20"/>
+        </w:rPr>
+        <w:t xml:space="preserve"> test phase</w:t>
+      </w:r>
+      <w:r>
+        <w:rPr>
+          <w:rFonts w:ascii="Sylfaen" w:hAnsi="Sylfaen"/>
+          <w:sz w:val="20"/>
+          <w:szCs w:val="20"/>
+        </w:rPr>
+        <w:t xml:space="preserve"> in which they will </w:t>
+      </w:r>
+      <w:r>
+        <w:rPr>
+          <w:rFonts w:ascii="Sylfaen" w:hAnsi="Sylfaen"/>
+          <w:sz w:val="20"/>
+          <w:szCs w:val="20"/>
+        </w:rPr>
+        <w:t>hear both talkers independently produce a six-increment s/</w:t>
+      </w:r>
+      <w:proofErr w:type="spellStart"/>
+      <w:r>
+        <w:rPr>
+          <w:rFonts w:ascii="Sylfaen" w:hAnsi="Sylfaen"/>
+          <w:sz w:val="20"/>
+          <w:szCs w:val="20"/>
+        </w:rPr>
+        <w:t>sh</w:t>
+      </w:r>
+      <w:proofErr w:type="spellEnd"/>
+      <w:r>
+        <w:rPr>
+          <w:rFonts w:ascii="Sylfaen" w:hAnsi="Sylfaen"/>
+          <w:sz w:val="20"/>
+          <w:szCs w:val="20"/>
+        </w:rPr>
+        <w:t xml:space="preserve"> test continuum 6 times</w:t>
+      </w:r>
+      <w:r>
+        <w:rPr>
+          <w:rFonts w:ascii="Sylfaen" w:hAnsi="Sylfaen"/>
+          <w:sz w:val="20"/>
+          <w:szCs w:val="20"/>
+        </w:rPr>
+        <w:t>. T</w:t>
+      </w:r>
+      <w:r>
+        <w:rPr>
+          <w:rFonts w:ascii="Sylfaen" w:hAnsi="Sylfaen"/>
+          <w:sz w:val="20"/>
+          <w:szCs w:val="20"/>
+        </w:rPr>
+        <w:t>hey will</w:t>
+      </w:r>
+      <w:r>
+        <w:rPr>
+          <w:rFonts w:ascii="Sylfaen" w:hAnsi="Sylfaen"/>
+          <w:sz w:val="20"/>
+          <w:szCs w:val="20"/>
+        </w:rPr>
+        <w:t xml:space="preserve"> perform </w:t>
+      </w:r>
+      <w:r>
+        <w:rPr>
+          <w:rFonts w:ascii="Sylfaen" w:hAnsi="Sylfaen"/>
+          <w:sz w:val="20"/>
+          <w:szCs w:val="20"/>
+        </w:rPr>
+        <w:t xml:space="preserve">a </w:t>
+      </w:r>
+      <w:r>
+        <w:rPr>
+          <w:rFonts w:ascii="Sylfaen" w:hAnsi="Sylfaen"/>
+          <w:sz w:val="20"/>
+          <w:szCs w:val="20"/>
+        </w:rPr>
+        <w:t>2</w:t>
+      </w:r>
+      <w:r>
+        <w:rPr>
+          <w:rFonts w:ascii="Sylfaen" w:hAnsi="Sylfaen"/>
+          <w:sz w:val="20"/>
+          <w:szCs w:val="20"/>
+        </w:rPr>
+        <w:t>A</w:t>
+      </w:r>
+      <w:r>
+        <w:rPr>
+          <w:rFonts w:ascii="Sylfaen" w:hAnsi="Sylfaen"/>
+          <w:sz w:val="20"/>
+          <w:szCs w:val="20"/>
+        </w:rPr>
+        <w:t>FC lexical decision task</w:t>
+      </w:r>
+      <w:r>
+        <w:rPr>
+          <w:rFonts w:ascii="Sylfaen" w:hAnsi="Sylfaen"/>
+          <w:sz w:val="20"/>
+          <w:szCs w:val="20"/>
+        </w:rPr>
+        <w:t xml:space="preserve"> for each </w:t>
+      </w:r>
+      <w:r>
+        <w:rPr>
+          <w:rFonts w:ascii="Sylfaen" w:hAnsi="Sylfaen"/>
+          <w:sz w:val="20"/>
+          <w:szCs w:val="20"/>
+        </w:rPr>
+        <w:t>trial</w:t>
+      </w:r>
+      <w:r>
+        <w:rPr>
+          <w:rFonts w:ascii="Sylfaen" w:hAnsi="Sylfaen"/>
+          <w:sz w:val="20"/>
+          <w:szCs w:val="20"/>
+        </w:rPr>
+        <w:t xml:space="preserve"> to determine the categorization boundary for both talkers. </w:t>
+      </w:r>
+      <w:r>
+        <w:rPr>
+          <w:rFonts w:ascii="Sylfaen" w:hAnsi="Sylfaen" w:cs="Times New Roman"/>
+          <w:sz w:val="20"/>
+          <w:szCs w:val="20"/>
+        </w:rPr>
+        <w:t>W</w:t>
+      </w:r>
+      <w:r>
+        <w:rPr>
+          <w:rFonts w:ascii="Sylfaen" w:hAnsi="Sylfaen" w:cs="Times New Roman"/>
+          <w:sz w:val="20"/>
+          <w:szCs w:val="20"/>
+        </w:rPr>
+        <w:t xml:space="preserve">e will compare </w:t>
+      </w:r>
+      <w:r>
+        <w:rPr>
+          <w:rFonts w:ascii="Sylfaen" w:hAnsi="Sylfaen" w:cs="Times New Roman"/>
+          <w:sz w:val="20"/>
+          <w:szCs w:val="20"/>
+        </w:rPr>
+        <w:t xml:space="preserve">the </w:t>
+      </w:r>
+      <w:r>
+        <w:rPr>
+          <w:rFonts w:ascii="Sylfaen" w:hAnsi="Sylfaen" w:cs="Times New Roman"/>
+          <w:sz w:val="20"/>
+          <w:szCs w:val="20"/>
+        </w:rPr>
+        <w:t xml:space="preserve">responses for both talkers </w:t>
+      </w:r>
+      <w:r>
+        <w:rPr>
+          <w:rFonts w:ascii="Sylfaen" w:hAnsi="Sylfaen" w:cs="Times New Roman"/>
+          <w:sz w:val="20"/>
+          <w:szCs w:val="20"/>
+        </w:rPr>
+        <w:t>within-</w:t>
+      </w:r>
+      <w:r>
+        <w:rPr>
+          <w:rFonts w:ascii="Sylfaen" w:hAnsi="Sylfaen" w:cs="Times New Roman"/>
+          <w:sz w:val="20"/>
+          <w:szCs w:val="20"/>
+        </w:rPr>
+        <w:t>participant</w:t>
+      </w:r>
+      <w:r>
+        <w:rPr>
+          <w:rFonts w:ascii="Sylfaen" w:hAnsi="Sylfaen" w:cs="Times New Roman"/>
+          <w:sz w:val="20"/>
+          <w:szCs w:val="20"/>
+        </w:rPr>
+        <w:t xml:space="preserve"> (</w:t>
+      </w:r>
+      <w:r>
+        <w:rPr>
+          <w:rFonts w:ascii="Sylfaen" w:hAnsi="Sylfaen" w:cs="Times New Roman"/>
+          <w:sz w:val="20"/>
+          <w:szCs w:val="20"/>
+        </w:rPr>
+        <w:t>see</w:t>
+      </w:r>
+      <w:r>
+        <w:rPr>
+          <w:rFonts w:ascii="Sylfaen" w:hAnsi="Sylfaen" w:cs="Times New Roman"/>
+          <w:i/>
+          <w:iCs/>
+          <w:sz w:val="20"/>
+          <w:szCs w:val="20"/>
+        </w:rPr>
+        <w:t xml:space="preserve"> Figure 1)</w:t>
+      </w:r>
+      <w:r>
+        <w:rPr>
+          <w:rFonts w:ascii="Sylfaen" w:hAnsi="Sylfaen"/>
+          <w:sz w:val="20"/>
+          <w:szCs w:val="20"/>
+        </w:rPr>
+        <w:t>. If there are limits to the automaticity of speech perception, then we can expect listeners will adapt their perceived categorical boundary to align better with the attended talker’s speech compared to their adjustment for the unattended talker. Conversely, complete adaptation to both talkers could suggest that speech perception adaptation is automatically shaped by any speech in a listener’s environment.</w:t>
+      </w:r>
+    </w:p>
+    <w:p>
+      <w:pPr>
+        <w:spacing w:before="120" w:after="0"/>
+        <w:rPr>
+          <w:rFonts w:ascii="Sylfaen" w:hAnsi="Sylfaen"/>
+          <w:sz w:val="20"/>
+          <w:szCs w:val="20"/>
+        </w:rPr>
+      </w:pPr>
+      <w:r>
+        <w:rPr>
+          <w:rFonts w:ascii="Sylfaen" w:hAnsi="Sylfaen"/>
+          <w:b/>
+          <w:bCs/>
+          <w:sz w:val="20"/>
+          <w:szCs w:val="20"/>
+        </w:rPr>
+        <w:t>Ro</w:t>
+      </w:r>
+      <w:r>
+        <w:rPr>
+          <w:rFonts w:ascii="Sylfaen" w:hAnsi="Sylfaen"/>
+          <w:b/>
+          <w:bCs/>
+          <w:sz w:val="20"/>
+          <w:szCs w:val="20"/>
+        </w:rPr>
+        <w:t xml:space="preserve">les </w:t>
+      </w:r>
+    </w:p>
+    <w:p>
+      <w:pPr>
+        <w:pStyle w:val="Default"/>
+        <w:rPr>
+          <w:rFonts w:ascii="Sylfaen" w:hAnsi="Sylfaen"/>
+          <w:color w:val="auto"/>
+          <w:sz w:val="16"/>
+          <w:szCs w:val="16"/>
+        </w:rPr>
+      </w:pPr>
+      <w:r>
+        <w:rPr>
+          <w:rFonts w:ascii="Sylfaen" w:hAnsi="Sylfaen"/>
+          <w:i/>
+          <w:iCs/>
           <w:noProof/>
+          <w:sz w:val="14"/>
+          <w:szCs w:val="14"/>
         </w:rPr>
         <mc:AlternateContent>
           <mc:Choice Requires="wps">
             <w:drawing>
-              <wp:anchor distT="0" distB="0" distL="114300" distR="114300" simplePos="0" relativeHeight="251668480" behindDoc="0" locked="0" layoutInCell="1" allowOverlap="1" wp14:anchorId="3A9BE5C5" wp14:editId="3532C48A">
+              <wp:anchor distT="45720" distB="45720" distL="114300" distR="114300" simplePos="0" relativeHeight="251658236" behindDoc="0" locked="0" layoutInCell="1" allowOverlap="1" wp14:anchorId="15133A9A" wp14:editId="0E96F61B">
                 <wp:simplePos x="0" y="0"/>
                 <wp:positionH relativeFrom="margin">
-                  <wp:align>right</wp:align>
+                  <wp:posOffset>3337560</wp:posOffset>
                 </wp:positionH>
                 <wp:positionV relativeFrom="paragraph">
-                  <wp:posOffset>3838575</wp:posOffset>
+                  <wp:posOffset>-217170</wp:posOffset>
                 </wp:positionV>
-                <wp:extent cx="5939790" cy="626110"/>
-                <wp:effectExtent l="0" t="0" r="3810" b="2540"/>
+                <wp:extent cx="2790190" cy="3279775"/>
+                <wp:effectExtent l="0" t="0" r="0" b="0"/>
                 <wp:wrapSquare wrapText="bothSides"/>
-                <wp:docPr id="4" name="Text Box 4"/>
-                <wp:cNvGraphicFramePr/>
+                <wp:docPr id="8" name="Text Box 2"/>
+                <wp:cNvGraphicFramePr>
+                  <a:graphicFrameLocks xmlns:a="http://schemas.openxmlformats.org/drawingml/2006/main"/>
+                </wp:cNvGraphicFramePr>
                 <a:graphic xmlns:a="http://schemas.openxmlformats.org/drawingml/2006/main">
                   <a:graphicData uri="http://schemas.microsoft.com/office/word/2010/wordprocessingShape">
                     <wps:wsp>
-                      <wps:cNvSpPr txBox="1"/>
-                      <wps:spPr>
+                      <wps:cNvSpPr txBox="1">
+                        <a:spLocks noChangeArrowheads="1"/>
+                      </wps:cNvSpPr>
+                      <wps:spPr bwMode="auto">
                         <a:xfrm>
                           <a:off x="0" y="0"/>
-                          <a:ext cx="5939790" cy="626110"/>
+                          <a:ext cx="2790190" cy="3279775"/>
                         </a:xfrm>
                         <a:prstGeom prst="rect">
                           <a:avLst/>
                         </a:prstGeom>
                         <a:solidFill>
-                          <a:prstClr val="white"/>
+                          <a:srgbClr val="FFFFFF"/>
                         </a:solidFill>
-                        <a:ln>
+                        <a:ln w="9525">
                           <a:noFill/>
+                          <a:miter lim="800000"/>
+                          <a:headEnd/>
+                          <a:tailEnd/>
                         </a:ln>
                       </wps:spPr>
                       <wps:txbx>
                         <w:txbxContent>
                           <w:p>
                             <w:pPr>
-                              <w:pStyle w:val="Caption"/>
+                              <w:pStyle w:val="Default"/>
                               <w:rPr>
                                 <w:rFonts w:ascii="Sylfaen" w:hAnsi="Sylfaen"/>
-                                <w:noProof/>
+                                <w:b/>
+                                <w:bCs/>
+                                <w:color w:val="auto"/>
+                                <w:sz w:val="20"/>
+                                <w:szCs w:val="20"/>
                               </w:rPr>
                             </w:pPr>
                             <w:r>
                               <w:rPr>
                                 <w:rFonts w:ascii="Sylfaen" w:hAnsi="Sylfaen"/>
-                                <w:sz w:val="16"/>
-                                <w:szCs w:val="16"/>
-                              </w:rPr>
-                              <w:t xml:space="preserve">Figure </w:t>
-                            </w:r>
-                            <w:r>
-                              <w:rPr>
-                                <w:rFonts w:ascii="Sylfaen" w:hAnsi="Sylfaen"/>
-                                <w:sz w:val="16"/>
-                                <w:szCs w:val="16"/>
-                              </w:rPr>
-                              <w:fldChar w:fldCharType="begin"/>
-                            </w:r>
-                            <w:r>
-                              <w:rPr>
-                                <w:rFonts w:ascii="Sylfaen" w:hAnsi="Sylfaen"/>
-                                <w:sz w:val="16"/>
-                                <w:szCs w:val="16"/>
-                              </w:rPr>
-                              <w:instrText xml:space="preserve"> SEQ Figure \* ARABIC </w:instrText>
-                            </w:r>
-                            <w:r>
-                              <w:rPr>
-                                <w:rFonts w:ascii="Sylfaen" w:hAnsi="Sylfaen"/>
-                                <w:sz w:val="16"/>
-                                <w:szCs w:val="16"/>
-                              </w:rPr>
-                              <w:fldChar w:fldCharType="separate"/>
-                            </w:r>
-                            <w:r>
-                              <w:rPr>
-                                <w:rFonts w:ascii="Sylfaen" w:hAnsi="Sylfaen"/>
-                                <w:noProof/>
-                                <w:sz w:val="16"/>
-                                <w:szCs w:val="16"/>
-                              </w:rPr>
-                              <w:t>2</w:t>
-                            </w:r>
-                            <w:r>
-                              <w:rPr>
-                                <w:rFonts w:ascii="Sylfaen" w:hAnsi="Sylfaen"/>
-                                <w:noProof/>
-                                <w:sz w:val="16"/>
-                                <w:szCs w:val="16"/>
-                              </w:rPr>
-                              <w:fldChar w:fldCharType="end"/>
-                            </w:r>
-                            <w:r>
-                              <w:rPr>
-                                <w:rFonts w:ascii="Sylfaen" w:hAnsi="Sylfaen"/>
-                                <w:sz w:val="16"/>
-                                <w:szCs w:val="16"/>
-                              </w:rPr>
-                              <w:t xml:space="preserve">: A visual </w:t>
-                            </w:r>
-                            <w:r>
-                              <w:rPr>
-                                <w:rFonts w:ascii="Sylfaen" w:hAnsi="Sylfaen"/>
-                                <w:sz w:val="16"/>
-                                <w:szCs w:val="16"/>
-                              </w:rPr>
-                              <w:t>diagram</w:t>
-                            </w:r>
-                            <w:r>
-                              <w:rPr>
-                                <w:rFonts w:ascii="Sylfaen" w:hAnsi="Sylfaen"/>
-                                <w:sz w:val="16"/>
-                                <w:szCs w:val="16"/>
-                              </w:rPr>
-                              <w:t xml:space="preserve"> of a single trial. Participants will be instructed to attend to </w:t>
-                            </w:r>
-                            <w:r>
-                              <w:rPr>
-                                <w:rFonts w:ascii="Sylfaen" w:hAnsi="Sylfaen"/>
-                                <w:sz w:val="16"/>
-                                <w:szCs w:val="16"/>
-                              </w:rPr>
-                              <w:t xml:space="preserve">either </w:t>
-                            </w:r>
-                            <w:r>
-                              <w:rPr>
-                                <w:rFonts w:ascii="Sylfaen" w:hAnsi="Sylfaen"/>
-                                <w:sz w:val="16"/>
-                                <w:szCs w:val="16"/>
-                              </w:rPr>
-                              <w:t>the male or female talker at the beginning of the experiment (</w:t>
-                            </w:r>
-                            <w:r>
-                              <w:rPr>
-                                <w:rFonts w:ascii="Sylfaen" w:hAnsi="Sylfaen"/>
-                                <w:sz w:val="16"/>
-                                <w:szCs w:val="16"/>
-                              </w:rPr>
-                              <w:t>l</w:t>
-                            </w:r>
-                            <w:r>
-                              <w:rPr>
-                                <w:rFonts w:ascii="Sylfaen" w:hAnsi="Sylfaen"/>
-                                <w:sz w:val="16"/>
-                                <w:szCs w:val="16"/>
-                              </w:rPr>
-                              <w:t>eft,</w:t>
-                            </w:r>
-                            <w:r>
-                              <w:rPr>
-                                <w:rFonts w:ascii="Sylfaen" w:hAnsi="Sylfaen"/>
-                                <w:sz w:val="16"/>
-                                <w:szCs w:val="16"/>
-                              </w:rPr>
-                              <w:t xml:space="preserve"> </w:t>
-                            </w:r>
-                            <w:r>
-                              <w:rPr>
-                                <w:rFonts w:ascii="Sylfaen" w:hAnsi="Sylfaen"/>
-                                <w:sz w:val="16"/>
-                                <w:szCs w:val="16"/>
-                              </w:rPr>
-                              <w:t xml:space="preserve">green box). Each </w:t>
-                            </w:r>
-                            <w:r>
-                              <w:rPr>
-                                <w:rFonts w:ascii="Sylfaen" w:hAnsi="Sylfaen"/>
-                                <w:color w:val="44546A"/>
-                                <w:sz w:val="16"/>
-                                <w:szCs w:val="16"/>
-                              </w:rPr>
-                              <w:t>subsequent</w:t>
-                            </w:r>
-                            <w:r>
-                              <w:rPr>
-                                <w:rFonts w:ascii="Sylfaen" w:hAnsi="Sylfaen"/>
-                                <w:sz w:val="16"/>
-                                <w:szCs w:val="16"/>
-                              </w:rPr>
-                              <w:t xml:space="preserve"> exposure trial will feature two talkers, either in a </w:t>
-                            </w:r>
-                            <w:r>
-                              <w:rPr>
-                                <w:rFonts w:ascii="Sylfaen" w:hAnsi="Sylfaen"/>
-                                <w:sz w:val="16"/>
-                                <w:szCs w:val="16"/>
-                              </w:rPr>
-                              <w:t xml:space="preserve">critical trial (top) </w:t>
-                            </w:r>
-                            <w:r>
+                                <w:b/>
+                                <w:bCs/>
+                                <w:color w:val="auto"/>
+                                <w:sz w:val="20"/>
+                                <w:szCs w:val="20"/>
+                              </w:rPr>
+                              <w:t xml:space="preserve">References </w:t>
+                            </w:r>
+                          </w:p>
+                          <w:p>
+                            <w:pPr>
+                              <w:spacing w:after="0"/>
                               <w:rPr>
                                 <w:rFonts w:ascii="Sylfaen" w:hAnsi="Sylfaen" w:cs="Times New Roman"/>
-                                <w:sz w:val="16"/>
-                                <w:szCs w:val="16"/>
-                              </w:rPr>
-                              <w:t>where both talkers produce a word that contains a s/</w:t>
-                            </w:r>
+                                <w:sz w:val="12"/>
+                                <w:szCs w:val="12"/>
+                              </w:rPr>
+                            </w:pPr>
                             <w:r>
                               <w:rPr>
                                 <w:rFonts w:ascii="Sylfaen" w:hAnsi="Sylfaen" w:cs="Times New Roman"/>
-                                <w:sz w:val="16"/>
-                                <w:szCs w:val="16"/>
-                              </w:rPr>
-                              <w:t>sh sound</w:t>
+                                <w:sz w:val="12"/>
+                                <w:szCs w:val="12"/>
+                              </w:rPr>
+                              <w:t>Corretge, Ramon (20</w:t>
                             </w:r>
                             <w:r>
                               <w:rPr>
                                 <w:rFonts w:ascii="Sylfaen" w:hAnsi="Sylfaen" w:cs="Times New Roman"/>
-                                <w:sz w:val="16"/>
-                                <w:szCs w:val="16"/>
-                              </w:rPr>
-                              <w:t xml:space="preserve">, or a </w:t>
-                            </w:r>
-                            <w:r>
-                              <w:rPr>
-                                <w:rFonts w:ascii="Sylfaen" w:hAnsi="Sylfaen"/>
-                                <w:sz w:val="16"/>
-                                <w:szCs w:val="16"/>
-                              </w:rPr>
-                              <w:t>filler trial (</w:t>
-                            </w:r>
-                            <w:r>
-                              <w:rPr>
-                                <w:rFonts w:ascii="Sylfaen" w:hAnsi="Sylfaen"/>
-                                <w:sz w:val="16"/>
-                                <w:szCs w:val="16"/>
-                              </w:rPr>
-                              <w:t>bottom</w:t>
+                                <w:sz w:val="12"/>
+                                <w:szCs w:val="12"/>
+                              </w:rPr>
+                              <w:t>22</w:t>
                             </w:r>
                             <w:r>
                               <w:rPr>
                                 <w:rFonts w:ascii="Sylfaen" w:hAnsi="Sylfaen" w:cs="Times New Roman"/>
-                                <w:sz w:val="16"/>
-                                <w:szCs w:val="16"/>
-                              </w:rPr>
-                              <w:t>) where one talker produces a word and the other a nonword</w:t>
+                                <w:sz w:val="12"/>
+                                <w:szCs w:val="12"/>
+                              </w:rPr>
+                              <w:t xml:space="preserve">). Praat Vocal Toolkit. </w:t>
                             </w:r>
                             <w:r>
                               <w:rPr>
                                 <w:rFonts w:ascii="Sylfaen" w:hAnsi="Sylfaen" w:cs="Times New Roman"/>
-                                <w:sz w:val="16"/>
-                                <w:szCs w:val="16"/>
-                              </w:rPr>
-                              <w:t xml:space="preserve">. </w:t>
-                            </w:r>
-                            <w:r>
+                                <w:sz w:val="12"/>
+                                <w:szCs w:val="12"/>
+                              </w:rPr>
+                              <w:t xml:space="preserve">   </w:t>
+                            </w:r>
+                          </w:p>
+                          <w:p>
+                            <w:pPr>
+                              <w:spacing w:after="0"/>
                               <w:rPr>
                                 <w:rFonts w:ascii="Sylfaen" w:hAnsi="Sylfaen" w:cs="Times New Roman"/>
-                                <w:sz w:val="16"/>
-                                <w:szCs w:val="16"/>
-                              </w:rPr>
-                              <w:t xml:space="preserve">The participant must then select if the </w:t>
-                            </w:r>
+                                <w:sz w:val="12"/>
+                                <w:szCs w:val="12"/>
+                              </w:rPr>
+                            </w:pPr>
                             <w:r>
                               <w:rPr>
                                 <w:rFonts w:ascii="Sylfaen" w:hAnsi="Sylfaen" w:cs="Times New Roman"/>
-                                <w:sz w:val="16"/>
-                                <w:szCs w:val="16"/>
-                              </w:rPr>
-                              <w:t>A</w:t>
+                                <w:sz w:val="12"/>
+                                <w:szCs w:val="12"/>
+                              </w:rPr>
+                              <w:t xml:space="preserve">      </w:t>
                             </w:r>
                             <w:r>
                               <w:rPr>
                                 <w:rFonts w:ascii="Sylfaen" w:hAnsi="Sylfaen" w:cs="Times New Roman"/>
-                                <w:sz w:val="16"/>
-                                <w:szCs w:val="16"/>
-                              </w:rPr>
-                              <w:t xml:space="preserve">ttended </w:t>
-                            </w:r>
-                            <w:r>
+                                <w:sz w:val="12"/>
+                                <w:szCs w:val="12"/>
+                              </w:rPr>
+                              <w:t>https://www.praatvocaltoolkit.com</w:t>
+                            </w:r>
+                          </w:p>
+                          <w:p>
+                            <w:pPr>
+                              <w:spacing w:after="0"/>
                               <w:rPr>
                                 <w:rFonts w:ascii="Sylfaen" w:hAnsi="Sylfaen" w:cs="Times New Roman"/>
-                                <w:sz w:val="16"/>
-                                <w:szCs w:val="16"/>
-                              </w:rPr>
-                              <w:t>T</w:t>
-                            </w:r>
+                                <w:sz w:val="12"/>
+                                <w:szCs w:val="12"/>
+                              </w:rPr>
+                            </w:pPr>
                             <w:r>
                               <w:rPr>
                                 <w:rFonts w:ascii="Sylfaen" w:hAnsi="Sylfaen" w:cs="Times New Roman"/>
-                                <w:sz w:val="16"/>
-                                <w:szCs w:val="16"/>
-                              </w:rPr>
-                              <w:t>alker produced a word or a nonword</w:t>
-                            </w:r>
-                            <w:r>
+                                <w:sz w:val="12"/>
+                                <w:szCs w:val="12"/>
+                              </w:rPr>
+                              <w:t xml:space="preserve">Cummings, S. N., &amp; Theodore, R. M. (2022). Perceptual learning of </w:t>
+                            </w:r>
+                          </w:p>
+                          <w:p>
+                            <w:pPr>
+                              <w:spacing w:after="0"/>
                               <w:rPr>
                                 <w:rFonts w:ascii="Sylfaen" w:hAnsi="Sylfaen" w:cs="Times New Roman"/>
-                                <w:sz w:val="16"/>
-                                <w:szCs w:val="16"/>
-                              </w:rPr>
-                              <w:t xml:space="preserve"> for each exposure trial</w:t>
-                            </w:r>
+                                <w:sz w:val="12"/>
+                                <w:szCs w:val="12"/>
+                              </w:rPr>
+                            </w:pPr>
                             <w:r>
                               <w:rPr>
                                 <w:rFonts w:ascii="Sylfaen" w:hAnsi="Sylfaen" w:cs="Times New Roman"/>
-                                <w:sz w:val="16"/>
-                                <w:szCs w:val="16"/>
-                              </w:rPr>
-                              <w:t xml:space="preserve"> (right)</w:t>
-                            </w:r>
-                            <w:r>
+                                <w:sz w:val="12"/>
+                                <w:szCs w:val="12"/>
+                              </w:rPr>
+                              <w:t xml:space="preserve">    multiple talkers: Determinants, characteristics, and limitations.     </w:t>
+                            </w:r>
+                          </w:p>
+                          <w:p>
+                            <w:pPr>
+                              <w:spacing w:after="0"/>
                               <w:rPr>
                                 <w:rFonts w:ascii="Sylfaen" w:hAnsi="Sylfaen" w:cs="Times New Roman"/>
-                                <w:sz w:val="16"/>
-                                <w:szCs w:val="16"/>
-                              </w:rPr>
-                              <w:t>.</w:t>
+                                <w:sz w:val="12"/>
+                                <w:szCs w:val="12"/>
+                              </w:rPr>
+                            </w:pPr>
+                            <w:r>
+                              <w:rPr>
+                                <w:rFonts w:ascii="Sylfaen" w:hAnsi="Sylfaen" w:cs="Times New Roman"/>
+                                <w:sz w:val="12"/>
+                                <w:szCs w:val="12"/>
+                              </w:rPr>
+                              <w:t xml:space="preserve">    </w:t>
+                            </w:r>
+                            <w:r>
+                              <w:rPr>
+                                <w:rFonts w:ascii="Sylfaen" w:hAnsi="Sylfaen" w:cs="Times New Roman"/>
+                                <w:i/>
+                                <w:iCs/>
+                                <w:sz w:val="12"/>
+                                <w:szCs w:val="12"/>
+                              </w:rPr>
+                              <w:t>Attention, perception &amp; psychophysics</w:t>
+                            </w:r>
+                            <w:r>
+                              <w:rPr>
+                                <w:rFonts w:ascii="Sylfaen" w:hAnsi="Sylfaen" w:cs="Times New Roman"/>
+                                <w:sz w:val="12"/>
+                                <w:szCs w:val="12"/>
+                              </w:rPr>
+                              <w:t xml:space="preserve">, 84(7), 2335–2359.    </w:t>
                             </w:r>
                           </w:p>
+                          <w:p>
+                            <w:pPr>
+                              <w:spacing w:after="0"/>
+                              <w:rPr>
+                                <w:rFonts w:ascii="Sylfaen" w:hAnsi="Sylfaen" w:cs="Times New Roman"/>
+                                <w:sz w:val="12"/>
+                                <w:szCs w:val="12"/>
+                              </w:rPr>
+                            </w:pPr>
+                            <w:r>
+                              <w:rPr>
+                                <w:rFonts w:ascii="Sylfaen" w:hAnsi="Sylfaen" w:cs="Times New Roman"/>
+                                <w:sz w:val="12"/>
+                                <w:szCs w:val="12"/>
+                              </w:rPr>
+                              <w:t xml:space="preserve">    </w:t>
+                            </w:r>
+                            <w:hyperlink r:id="rId11" w:history="1">
+                              <w:r>
+                                <w:rPr>
+                                  <w:rStyle w:val="Hyperlink"/>
+                                  <w:rFonts w:ascii="Sylfaen" w:hAnsi="Sylfaen" w:cs="Times New Roman"/>
+                                  <w:sz w:val="12"/>
+                                  <w:szCs w:val="12"/>
+                                </w:rPr>
+                                <w:t>https://doi.org/10.3758/s13414-022-02556-6</w:t>
+                              </w:r>
+                            </w:hyperlink>
+                          </w:p>
+                          <w:p>
+                            <w:pPr>
+                              <w:spacing w:after="0"/>
+                              <w:rPr>
+                                <w:rFonts w:ascii="Sylfaen" w:hAnsi="Sylfaen" w:cs="Times New Roman"/>
+                                <w:sz w:val="12"/>
+                                <w:szCs w:val="12"/>
+                              </w:rPr>
+                            </w:pPr>
+                            <w:r>
+                              <w:rPr>
+                                <w:rFonts w:ascii="Sylfaen" w:hAnsi="Sylfaen" w:cs="Times New Roman"/>
+                                <w:sz w:val="12"/>
+                                <w:szCs w:val="12"/>
+                              </w:rPr>
+                              <w:t xml:space="preserve">Kleinschmidt, D. F., &amp; Jaeger, T. F. (2015). Robust speech </w:t>
+                            </w:r>
+                          </w:p>
+                          <w:p>
+                            <w:pPr>
+                              <w:spacing w:after="0"/>
+                              <w:rPr>
+                                <w:rFonts w:ascii="Sylfaen" w:hAnsi="Sylfaen" w:cs="Times New Roman"/>
+                                <w:sz w:val="12"/>
+                                <w:szCs w:val="12"/>
+                              </w:rPr>
+                            </w:pPr>
+                            <w:r>
+                              <w:rPr>
+                                <w:rFonts w:ascii="Sylfaen" w:hAnsi="Sylfaen" w:cs="Times New Roman"/>
+                                <w:sz w:val="12"/>
+                                <w:szCs w:val="12"/>
+                              </w:rPr>
+                              <w:t xml:space="preserve">    </w:t>
+                            </w:r>
+                            <w:r>
+                              <w:rPr>
+                                <w:rFonts w:ascii="Sylfaen" w:hAnsi="Sylfaen" w:cs="Times New Roman"/>
+                                <w:sz w:val="12"/>
+                                <w:szCs w:val="12"/>
+                              </w:rPr>
+                              <w:t xml:space="preserve">perception: Recognize the familiar, generalize to the similar, and </w:t>
+                            </w:r>
+                          </w:p>
+                          <w:p>
+                            <w:pPr>
+                              <w:spacing w:after="0"/>
+                              <w:rPr>
+                                <w:rFonts w:ascii="Sylfaen" w:hAnsi="Sylfaen" w:cs="Times New Roman"/>
+                                <w:sz w:val="12"/>
+                                <w:szCs w:val="12"/>
+                              </w:rPr>
+                            </w:pPr>
+                            <w:r>
+                              <w:rPr>
+                                <w:rFonts w:ascii="Sylfaen" w:hAnsi="Sylfaen" w:cs="Times New Roman"/>
+                                <w:sz w:val="12"/>
+                                <w:szCs w:val="12"/>
+                              </w:rPr>
+                              <w:t xml:space="preserve">    </w:t>
+                            </w:r>
+                            <w:r>
+                              <w:rPr>
+                                <w:rFonts w:ascii="Sylfaen" w:hAnsi="Sylfaen" w:cs="Times New Roman"/>
+                                <w:sz w:val="12"/>
+                                <w:szCs w:val="12"/>
+                              </w:rPr>
+                              <w:t xml:space="preserve">adapt to the novel. </w:t>
+                            </w:r>
+                            <w:r>
+                              <w:rPr>
+                                <w:rFonts w:ascii="Sylfaen" w:hAnsi="Sylfaen" w:cs="Times New Roman"/>
+                                <w:i/>
+                                <w:iCs/>
+                                <w:sz w:val="12"/>
+                                <w:szCs w:val="12"/>
+                              </w:rPr>
+                              <w:t>Psychological Review</w:t>
+                            </w:r>
+                            <w:r>
+                              <w:rPr>
+                                <w:rFonts w:ascii="Sylfaen" w:hAnsi="Sylfaen" w:cs="Times New Roman"/>
+                                <w:sz w:val="12"/>
+                                <w:szCs w:val="12"/>
+                              </w:rPr>
+                              <w:t xml:space="preserve">, 122(2), 148–203. </w:t>
+                            </w:r>
+                          </w:p>
+                          <w:p>
+                            <w:pPr>
+                              <w:spacing w:after="0"/>
+                              <w:rPr>
+                                <w:rFonts w:ascii="Sylfaen" w:hAnsi="Sylfaen" w:cs="Times New Roman"/>
+                                <w:sz w:val="12"/>
+                                <w:szCs w:val="12"/>
+                              </w:rPr>
+                            </w:pPr>
+                            <w:r>
+                              <w:rPr>
+                                <w:rFonts w:ascii="Sylfaen" w:hAnsi="Sylfaen" w:cs="Times New Roman"/>
+                                <w:sz w:val="12"/>
+                                <w:szCs w:val="12"/>
+                              </w:rPr>
+                              <w:t xml:space="preserve">    </w:t>
+                            </w:r>
+                            <w:hyperlink r:id="rId12" w:history="1">
+                              <w:r>
+                                <w:rPr>
+                                  <w:rStyle w:val="Hyperlink"/>
+                                  <w:rFonts w:ascii="Sylfaen" w:hAnsi="Sylfaen" w:cs="Times New Roman"/>
+                                  <w:sz w:val="12"/>
+                                  <w:szCs w:val="12"/>
+                                </w:rPr>
+                                <w:t>https://doi.org/10.1037/a0038695</w:t>
+                              </w:r>
+                            </w:hyperlink>
+                          </w:p>
+                          <w:p>
+                            <w:pPr>
+                              <w:spacing w:after="0"/>
+                              <w:rPr>
+                                <w:rFonts w:ascii="Sylfaen" w:hAnsi="Sylfaen" w:cs="Times New Roman"/>
+                                <w:sz w:val="12"/>
+                                <w:szCs w:val="12"/>
+                              </w:rPr>
+                            </w:pPr>
+                            <w:r>
+                              <w:rPr>
+                                <w:rFonts w:ascii="Sylfaen" w:hAnsi="Sylfaen" w:cs="Times New Roman"/>
+                                <w:sz w:val="12"/>
+                                <w:szCs w:val="12"/>
+                              </w:rPr>
+                              <w:t xml:space="preserve">Kraljic, T., &amp; Samuel, A. G. (2005). Perceptual learning for speech: </w:t>
+                            </w:r>
+                          </w:p>
+                          <w:p>
+                            <w:pPr>
+                              <w:spacing w:after="0"/>
+                              <w:rPr>
+                                <w:rFonts w:ascii="Sylfaen" w:hAnsi="Sylfaen" w:cs="Times New Roman"/>
+                                <w:sz w:val="12"/>
+                                <w:szCs w:val="12"/>
+                              </w:rPr>
+                            </w:pPr>
+                            <w:r>
+                              <w:rPr>
+                                <w:rFonts w:ascii="Sylfaen" w:hAnsi="Sylfaen" w:cs="Times New Roman"/>
+                                <w:sz w:val="12"/>
+                                <w:szCs w:val="12"/>
+                              </w:rPr>
+                              <w:t xml:space="preserve">    </w:t>
+                            </w:r>
+                            <w:r>
+                              <w:rPr>
+                                <w:rFonts w:ascii="Sylfaen" w:hAnsi="Sylfaen" w:cs="Times New Roman"/>
+                                <w:sz w:val="12"/>
+                                <w:szCs w:val="12"/>
+                              </w:rPr>
+                              <w:t xml:space="preserve">Is there a return to normal? </w:t>
+                            </w:r>
+                            <w:r>
+                              <w:rPr>
+                                <w:rFonts w:ascii="Sylfaen" w:hAnsi="Sylfaen" w:cs="Times New Roman"/>
+                                <w:i/>
+                                <w:iCs/>
+                                <w:sz w:val="12"/>
+                                <w:szCs w:val="12"/>
+                              </w:rPr>
+                              <w:t>Cognitive Psychology</w:t>
+                            </w:r>
+                            <w:r>
+                              <w:rPr>
+                                <w:rFonts w:ascii="Sylfaen" w:hAnsi="Sylfaen" w:cs="Times New Roman"/>
+                                <w:sz w:val="12"/>
+                                <w:szCs w:val="12"/>
+                              </w:rPr>
+                              <w:t>, 51(2), 141–</w:t>
+                            </w:r>
+                          </w:p>
+                          <w:p>
+                            <w:pPr>
+                              <w:spacing w:after="0"/>
+                              <w:rPr>
+                                <w:rStyle w:val="Hyperlink"/>
+                                <w:rFonts w:ascii="Sylfaen" w:hAnsi="Sylfaen" w:cs="Times New Roman"/>
+                                <w:sz w:val="12"/>
+                                <w:szCs w:val="12"/>
+                              </w:rPr>
+                            </w:pPr>
+                            <w:r>
+                              <w:rPr>
+                                <w:rFonts w:ascii="Sylfaen" w:hAnsi="Sylfaen" w:cs="Times New Roman"/>
+                                <w:sz w:val="12"/>
+                                <w:szCs w:val="12"/>
+                              </w:rPr>
+                              <w:t xml:space="preserve">    </w:t>
+                            </w:r>
+                            <w:r>
+                              <w:rPr>
+                                <w:rFonts w:ascii="Sylfaen" w:hAnsi="Sylfaen" w:cs="Times New Roman"/>
+                                <w:sz w:val="12"/>
+                                <w:szCs w:val="12"/>
+                              </w:rPr>
+                              <w:t xml:space="preserve">178. </w:t>
+                            </w:r>
+                            <w:hyperlink r:id="rId13" w:history="1">
+                              <w:r>
+                                <w:rPr>
+                                  <w:rStyle w:val="Hyperlink"/>
+                                  <w:rFonts w:ascii="Sylfaen" w:hAnsi="Sylfaen" w:cs="Times New Roman"/>
+                                  <w:sz w:val="12"/>
+                                  <w:szCs w:val="12"/>
+                                </w:rPr>
+                                <w:t>https://doi.org/10.1016/j.cogpsych.2005.05.001</w:t>
+                              </w:r>
+                            </w:hyperlink>
+                          </w:p>
+                          <w:p>
+                            <w:pPr>
+                              <w:spacing w:after="0"/>
+                              <w:rPr>
+                                <w:rFonts w:ascii="Sylfaen" w:hAnsi="Sylfaen" w:cs="Times New Roman"/>
+                                <w:sz w:val="12"/>
+                                <w:szCs w:val="12"/>
+                              </w:rPr>
+                            </w:pPr>
+                            <w:r>
+                              <w:rPr>
+                                <w:rFonts w:ascii="Sylfaen" w:hAnsi="Sylfaen" w:cs="Times New Roman"/>
+                                <w:sz w:val="12"/>
+                                <w:szCs w:val="12"/>
+                              </w:rPr>
+                              <w:t xml:space="preserve">Kraljic, T., &amp; Samuel, A. G. (2011). Perceptual learning evidence </w:t>
+                            </w:r>
+                          </w:p>
+                          <w:p>
+                            <w:pPr>
+                              <w:spacing w:after="0"/>
+                              <w:rPr>
+                                <w:rFonts w:ascii="Sylfaen" w:hAnsi="Sylfaen" w:cs="Times New Roman"/>
+                                <w:sz w:val="12"/>
+                                <w:szCs w:val="12"/>
+                              </w:rPr>
+                            </w:pPr>
+                            <w:r>
+                              <w:rPr>
+                                <w:rFonts w:ascii="Sylfaen" w:hAnsi="Sylfaen" w:cs="Times New Roman"/>
+                                <w:sz w:val="12"/>
+                                <w:szCs w:val="12"/>
+                              </w:rPr>
+                              <w:t xml:space="preserve">     for contextually-specific representations. Cognition, 121(3),    </w:t>
+                            </w:r>
+                          </w:p>
+                          <w:p>
+                            <w:pPr>
+                              <w:spacing w:after="0"/>
+                              <w:rPr>
+                                <w:rFonts w:ascii="Sylfaen" w:hAnsi="Sylfaen" w:cs="Times New Roman"/>
+                                <w:sz w:val="12"/>
+                                <w:szCs w:val="12"/>
+                              </w:rPr>
+                            </w:pPr>
+                            <w:r>
+                              <w:rPr>
+                                <w:rFonts w:ascii="Sylfaen" w:hAnsi="Sylfaen" w:cs="Times New Roman"/>
+                                <w:sz w:val="12"/>
+                                <w:szCs w:val="12"/>
+                              </w:rPr>
+                              <w:t xml:space="preserve">     459-465.</w:t>
+                            </w:r>
+                          </w:p>
+                          <w:p>
+                            <w:pPr>
+                              <w:spacing w:after="0"/>
+                              <w:rPr>
+                                <w:rFonts w:ascii="Sylfaen" w:hAnsi="Sylfaen" w:cs="Times New Roman"/>
+                                <w:sz w:val="12"/>
+                                <w:szCs w:val="12"/>
+                              </w:rPr>
+                            </w:pPr>
+                            <w:r>
+                              <w:rPr>
+                                <w:rFonts w:ascii="Sylfaen" w:hAnsi="Sylfaen" w:cs="Times New Roman"/>
+                                <w:sz w:val="12"/>
+                                <w:szCs w:val="12"/>
+                              </w:rPr>
+                              <w:t xml:space="preserve">Luthra, S., Mechtenberg, H., &amp; Myers, E. B. (2021). Perceptual </w:t>
+                            </w:r>
+                          </w:p>
+                          <w:p>
+                            <w:pPr>
+                              <w:spacing w:after="0"/>
+                              <w:ind w:left="140"/>
+                              <w:rPr>
+                                <w:rFonts w:ascii="Sylfaen" w:hAnsi="Sylfaen" w:cs="Times New Roman"/>
+                                <w:sz w:val="12"/>
+                                <w:szCs w:val="12"/>
+                              </w:rPr>
+                            </w:pPr>
+                            <w:r>
+                              <w:rPr>
+                                <w:rFonts w:ascii="Sylfaen" w:hAnsi="Sylfaen" w:cs="Times New Roman"/>
+                                <w:sz w:val="12"/>
+                                <w:szCs w:val="12"/>
+                              </w:rPr>
+                              <w:t xml:space="preserve">learning of multiple talkers requires additional exposure. </w:t>
+                            </w:r>
+                            <w:r>
+                              <w:rPr>
+                                <w:rFonts w:ascii="Sylfaen" w:hAnsi="Sylfaen" w:cs="Times New Roman"/>
+                                <w:i/>
+                                <w:iCs/>
+                                <w:sz w:val="12"/>
+                                <w:szCs w:val="12"/>
+                              </w:rPr>
+                              <w:t>Attention, Perception, &amp; Psychophysics</w:t>
+                            </w:r>
+                            <w:r>
+                              <w:rPr>
+                                <w:rFonts w:ascii="Sylfaen" w:hAnsi="Sylfaen" w:cs="Times New Roman"/>
+                                <w:sz w:val="12"/>
+                                <w:szCs w:val="12"/>
+                              </w:rPr>
+                              <w:t xml:space="preserve">, 83(5), 2217–2228. </w:t>
+                            </w:r>
+                            <w:r>
+                              <w:rPr>
+                                <w:rFonts w:ascii="Sylfaen" w:hAnsi="Sylfaen" w:cs="Times New Roman"/>
+                                <w:sz w:val="12"/>
+                                <w:szCs w:val="12"/>
+                              </w:rPr>
+                              <w:t xml:space="preserve">   </w:t>
+                            </w:r>
+                          </w:p>
+                          <w:p>
+                            <w:pPr>
+                              <w:spacing w:after="0"/>
+                              <w:ind w:firstLine="140"/>
+                              <w:rPr>
+                                <w:rFonts w:ascii="Sylfaen" w:hAnsi="Sylfaen" w:cs="Times New Roman"/>
+                                <w:sz w:val="12"/>
+                                <w:szCs w:val="12"/>
+                              </w:rPr>
+                            </w:pPr>
+                            <w:hyperlink r:id="rId14" w:history="1">
+                              <w:r>
+                                <w:rPr>
+                                  <w:rStyle w:val="Hyperlink"/>
+                                  <w:rFonts w:ascii="Sylfaen" w:hAnsi="Sylfaen" w:cs="Times New Roman"/>
+                                  <w:sz w:val="12"/>
+                                  <w:szCs w:val="12"/>
+                                </w:rPr>
+                                <w:t>https://doi.org/10.3758/s13414-021-02261-w</w:t>
+                              </w:r>
+                            </w:hyperlink>
+                          </w:p>
+                          <w:p>
+                            <w:pPr>
+                              <w:spacing w:after="0"/>
+                              <w:rPr>
+                                <w:rFonts w:ascii="Sylfaen" w:hAnsi="Sylfaen" w:cs="Times New Roman"/>
+                                <w:sz w:val="12"/>
+                                <w:szCs w:val="12"/>
+                              </w:rPr>
+                            </w:pPr>
+                            <w:r>
+                              <w:rPr>
+                                <w:rFonts w:ascii="Sylfaen" w:hAnsi="Sylfaen" w:cs="Times New Roman"/>
+                                <w:sz w:val="12"/>
+                                <w:szCs w:val="12"/>
+                              </w:rPr>
+                              <w:t xml:space="preserve">Samuel, A. G. (2016). Lexical representations are malleable for </w:t>
+                            </w:r>
+                          </w:p>
+                          <w:p>
+                            <w:pPr>
+                              <w:spacing w:after="0"/>
+                              <w:ind w:left="140"/>
+                              <w:rPr>
+                                <w:rFonts w:ascii="Sylfaen" w:hAnsi="Sylfaen" w:cs="Times New Roman"/>
+                                <w:sz w:val="12"/>
+                                <w:szCs w:val="12"/>
+                              </w:rPr>
+                            </w:pPr>
+                            <w:r>
+                              <w:rPr>
+                                <w:rFonts w:ascii="Sylfaen" w:hAnsi="Sylfaen" w:cs="Times New Roman"/>
+                                <w:sz w:val="12"/>
+                                <w:szCs w:val="12"/>
+                              </w:rPr>
+                              <w:t xml:space="preserve">about on second: Evidence for the non-automaticity of perceptual recalibration. </w:t>
+                            </w:r>
+                            <w:r>
+                              <w:rPr>
+                                <w:rFonts w:ascii="Sylfaen" w:hAnsi="Sylfaen" w:cs="Times New Roman"/>
+                                <w:i/>
+                                <w:iCs/>
+                                <w:sz w:val="12"/>
+                                <w:szCs w:val="12"/>
+                              </w:rPr>
+                              <w:t>Cognitive Psychology</w:t>
+                            </w:r>
+                            <w:r>
+                              <w:rPr>
+                                <w:rFonts w:ascii="Sylfaen" w:hAnsi="Sylfaen" w:cs="Times New Roman"/>
+                                <w:sz w:val="12"/>
+                                <w:szCs w:val="12"/>
+                              </w:rPr>
+                              <w:t xml:space="preserve">, 88, 88–114. </w:t>
+                            </w:r>
+                            <w:hyperlink r:id="rId15" w:history="1">
+                              <w:r>
+                                <w:rPr>
+                                  <w:rStyle w:val="Hyperlink"/>
+                                  <w:rFonts w:ascii="Sylfaen" w:hAnsi="Sylfaen" w:cs="Times New Roman"/>
+                                  <w:sz w:val="12"/>
+                                  <w:szCs w:val="12"/>
+                                </w:rPr>
+                                <w:t>https://doi.org/10.1016/j.cogpsych.2016.06.007</w:t>
+                              </w:r>
+                            </w:hyperlink>
+                          </w:p>
+                          <w:p>
+                            <w:pPr>
+                              <w:spacing w:after="0"/>
+                              <w:rPr>
+                                <w:rFonts w:ascii="Sylfaen" w:hAnsi="Sylfaen" w:cs="Times New Roman"/>
+                                <w:sz w:val="12"/>
+                                <w:szCs w:val="12"/>
+                              </w:rPr>
+                            </w:pPr>
+                            <w:r>
+                              <w:rPr>
+                                <w:rFonts w:ascii="Sylfaen" w:hAnsi="Sylfaen" w:cs="Times New Roman"/>
+                                <w:sz w:val="12"/>
+                                <w:szCs w:val="12"/>
+                              </w:rPr>
+                              <w:t xml:space="preserve">Zhang, X., &amp; Samuel, A. G. (2014). Perceptual learning of speech </w:t>
+                            </w:r>
+                          </w:p>
+                          <w:p>
+                            <w:pPr>
+                              <w:spacing w:after="0"/>
+                              <w:ind w:left="140"/>
+                              <w:rPr>
+                                <w:rFonts w:ascii="Sylfaen" w:hAnsi="Sylfaen" w:cs="Times New Roman"/>
+                                <w:i/>
+                                <w:iCs/>
+                                <w:sz w:val="12"/>
+                                <w:szCs w:val="12"/>
+                              </w:rPr>
+                            </w:pPr>
+                            <w:r>
+                              <w:rPr>
+                                <w:rFonts w:ascii="Sylfaen" w:hAnsi="Sylfaen" w:cs="Times New Roman"/>
+                                <w:sz w:val="12"/>
+                                <w:szCs w:val="12"/>
+                              </w:rPr>
+                              <w:t xml:space="preserve">under optimal and adverse conditions. </w:t>
+                            </w:r>
+                            <w:r>
+                              <w:rPr>
+                                <w:rFonts w:ascii="Sylfaen" w:hAnsi="Sylfaen" w:cs="Times New Roman"/>
+                                <w:i/>
+                                <w:iCs/>
+                                <w:sz w:val="12"/>
+                                <w:szCs w:val="12"/>
+                              </w:rPr>
+                              <w:t>Journal of Experimental Psychology: Human Perception and Performance</w:t>
+                            </w:r>
+                            <w:r>
+                              <w:rPr>
+                                <w:rFonts w:ascii="Sylfaen" w:hAnsi="Sylfaen" w:cs="Times New Roman"/>
+                                <w:sz w:val="12"/>
+                                <w:szCs w:val="12"/>
+                              </w:rPr>
+                              <w:t>, 40(1), 200–217. https://doi.org/10.1037/a0033182</w:t>
+                            </w:r>
+                          </w:p>
+                          <w:p/>
                         </w:txbxContent>
                       </wps:txbx>
-                      <wps:bodyPr rot="0" spcFirstLastPara="0" vertOverflow="overflow" horzOverflow="overflow" vert="horz" wrap="square" lIns="0" tIns="0" rIns="0" bIns="0" numCol="1" spcCol="0" rtlCol="0" fromWordArt="0" anchor="t" anchorCtr="0" forceAA="0" compatLnSpc="1">
-                        <a:prstTxWarp prst="textNoShape">
-                          <a:avLst/>
-                        </a:prstTxWarp>
+                      <wps:bodyPr rot="0" vert="horz" wrap="square" lIns="91440" tIns="45720" rIns="91440" bIns="45720" anchor="t" anchorCtr="0">
                         <a:noAutofit/>
                       </wps:bodyPr>
                     </wps:wsp>
@@ -7020,285 +6989,682 @@
           </mc:Choice>
           <mc:Fallback>
             <w:pict>
-              <v:shape w14:anchorId="3A9BE5C5" id="Text Box 4" o:spid="_x0000_s1029" type="#_x0000_t202" style="position:absolute;margin-left:416.5pt;margin-top:302.25pt;width:467.7pt;height:49.3pt;z-index:251668480;visibility:visible;mso-wrap-style:square;mso-width-percent:0;mso-height-percent:0;mso-wrap-distance-left:9pt;mso-wrap-distance-top:0;mso-wrap-distance-right:9pt;mso-wrap-distance-bottom:0;mso-position-horizontal:right;mso-position-horizontal-relative:margin;mso-position-vertical:absolute;mso-position-vertical-relative:text;mso-width-percent:0;mso-height-percent:0;mso-width-relative:margin;mso-height-relative:margin;v-text-anchor:top" o:gfxdata="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" stroked="f">
-                <v:textbox inset="0,0,0,0">
+              <v:shape w14:anchorId="15133A9A" id="_x0000_s1029" type="#_x0000_t202" style="position:absolute;margin-left:262.8pt;margin-top:-17.1pt;width:219.7pt;height:258.25pt;z-index:251658236;visibility:visible;mso-wrap-style:square;mso-width-percent:0;mso-height-percent:0;mso-wrap-distance-left:9pt;mso-wrap-distance-top:3.6pt;mso-wrap-distance-right:9pt;mso-wrap-distance-bottom:3.6pt;mso-position-horizontal:absolute;mso-position-horizontal-relative:margin;mso-position-vertical:absolute;mso-position-vertical-relative:text;mso-width-percent:0;mso-height-percent:0;mso-width-relative:margin;mso-height-relative:margin;v-text-anchor:top" o:gfxdata="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" stroked="f">
+                <v:textbox>
                   <w:txbxContent>
                     <w:p>
                       <w:pPr>
-                        <w:pStyle w:val="Caption"/>
+                        <w:pStyle w:val="Default"/>
                         <w:rPr>
                           <w:rFonts w:ascii="Sylfaen" w:hAnsi="Sylfaen"/>
-                          <w:noProof/>
+                          <w:b/>
+                          <w:bCs/>
+                          <w:color w:val="auto"/>
+                          <w:sz w:val="20"/>
+                          <w:szCs w:val="20"/>
                         </w:rPr>
                       </w:pPr>
                       <w:r>
                         <w:rPr>
                           <w:rFonts w:ascii="Sylfaen" w:hAnsi="Sylfaen"/>
-                          <w:sz w:val="16"/>
-                          <w:szCs w:val="16"/>
-                        </w:rPr>
-                        <w:t xml:space="preserve">Figure </w:t>
-                      </w:r>
-                      <w:r>
-                        <w:rPr>
-                          <w:rFonts w:ascii="Sylfaen" w:hAnsi="Sylfaen"/>
-                          <w:sz w:val="16"/>
-                          <w:szCs w:val="16"/>
-                        </w:rPr>
-                        <w:fldChar w:fldCharType="begin"/>
-                      </w:r>
-                      <w:r>
-                        <w:rPr>
-                          <w:rFonts w:ascii="Sylfaen" w:hAnsi="Sylfaen"/>
-                          <w:sz w:val="16"/>
-                          <w:szCs w:val="16"/>
-                        </w:rPr>
-                        <w:instrText xml:space="preserve"> SEQ Figure \* ARABIC </w:instrText>
-                      </w:r>
-                      <w:r>
-                        <w:rPr>
-                          <w:rFonts w:ascii="Sylfaen" w:hAnsi="Sylfaen"/>
-                          <w:sz w:val="16"/>
-                          <w:szCs w:val="16"/>
-                        </w:rPr>
-                        <w:fldChar w:fldCharType="separate"/>
-                      </w:r>
-                      <w:r>
-                        <w:rPr>
-                          <w:rFonts w:ascii="Sylfaen" w:hAnsi="Sylfaen"/>
-                          <w:noProof/>
-                          <w:sz w:val="16"/>
-                          <w:szCs w:val="16"/>
-                        </w:rPr>
-                        <w:t>2</w:t>
-                      </w:r>
-                      <w:r>
-                        <w:rPr>
-                          <w:rFonts w:ascii="Sylfaen" w:hAnsi="Sylfaen"/>
-                          <w:noProof/>
-                          <w:sz w:val="16"/>
-                          <w:szCs w:val="16"/>
-                        </w:rPr>
-                        <w:fldChar w:fldCharType="end"/>
-                      </w:r>
-                      <w:r>
-                        <w:rPr>
-                          <w:rFonts w:ascii="Sylfaen" w:hAnsi="Sylfaen"/>
-                          <w:sz w:val="16"/>
-                          <w:szCs w:val="16"/>
-                        </w:rPr>
-                        <w:t xml:space="preserve">: A visual </w:t>
-                      </w:r>
-                      <w:r>
-                        <w:rPr>
-                          <w:rFonts w:ascii="Sylfaen" w:hAnsi="Sylfaen"/>
-                          <w:sz w:val="16"/>
-                          <w:szCs w:val="16"/>
-                        </w:rPr>
-                        <w:t>diagram</w:t>
-                      </w:r>
-                      <w:r>
-                        <w:rPr>
-                          <w:rFonts w:ascii="Sylfaen" w:hAnsi="Sylfaen"/>
-                          <w:sz w:val="16"/>
-                          <w:szCs w:val="16"/>
-                        </w:rPr>
-                        <w:t xml:space="preserve"> of a single trial. Participants will be instructed to attend to </w:t>
-                      </w:r>
-                      <w:r>
-                        <w:rPr>
-                          <w:rFonts w:ascii="Sylfaen" w:hAnsi="Sylfaen"/>
-                          <w:sz w:val="16"/>
-                          <w:szCs w:val="16"/>
-                        </w:rPr>
-                        <w:t xml:space="preserve">either </w:t>
-                      </w:r>
-                      <w:r>
-                        <w:rPr>
-                          <w:rFonts w:ascii="Sylfaen" w:hAnsi="Sylfaen"/>
-                          <w:sz w:val="16"/>
-                          <w:szCs w:val="16"/>
-                        </w:rPr>
-                        <w:t>the male or female talker at the beginning of the experiment (</w:t>
-                      </w:r>
-                      <w:r>
-                        <w:rPr>
-                          <w:rFonts w:ascii="Sylfaen" w:hAnsi="Sylfaen"/>
-                          <w:sz w:val="16"/>
-                          <w:szCs w:val="16"/>
-                        </w:rPr>
-                        <w:t>l</w:t>
-                      </w:r>
-                      <w:r>
-                        <w:rPr>
-                          <w:rFonts w:ascii="Sylfaen" w:hAnsi="Sylfaen"/>
-                          <w:sz w:val="16"/>
-                          <w:szCs w:val="16"/>
-                        </w:rPr>
-                        <w:t>eft,</w:t>
-                      </w:r>
-                      <w:r>
-                        <w:rPr>
-                          <w:rFonts w:ascii="Sylfaen" w:hAnsi="Sylfaen"/>
-                          <w:sz w:val="16"/>
-                          <w:szCs w:val="16"/>
-                        </w:rPr>
-                        <w:t xml:space="preserve"> </w:t>
-                      </w:r>
-                      <w:r>
-                        <w:rPr>
-                          <w:rFonts w:ascii="Sylfaen" w:hAnsi="Sylfaen"/>
-                          <w:sz w:val="16"/>
-                          <w:szCs w:val="16"/>
-                        </w:rPr>
-                        <w:t xml:space="preserve">green box). Each </w:t>
-                      </w:r>
-                      <w:r>
-                        <w:rPr>
-                          <w:rFonts w:ascii="Sylfaen" w:hAnsi="Sylfaen"/>
-                          <w:color w:val="44546A"/>
-                          <w:sz w:val="16"/>
-                          <w:szCs w:val="16"/>
-                        </w:rPr>
-                        <w:t>subsequent</w:t>
-                      </w:r>
-                      <w:r>
-                        <w:rPr>
-                          <w:rFonts w:ascii="Sylfaen" w:hAnsi="Sylfaen"/>
-                          <w:sz w:val="16"/>
-                          <w:szCs w:val="16"/>
-                        </w:rPr>
-                        <w:t xml:space="preserve"> exposure trial will feature two talkers, either in a </w:t>
-                      </w:r>
-                      <w:r>
-                        <w:rPr>
-                          <w:rFonts w:ascii="Sylfaen" w:hAnsi="Sylfaen"/>
-                          <w:sz w:val="16"/>
-                          <w:szCs w:val="16"/>
-                        </w:rPr>
-                        <w:t xml:space="preserve">critical trial (top) </w:t>
-                      </w:r>
-                      <w:r>
+                          <w:b/>
+                          <w:bCs/>
+                          <w:color w:val="auto"/>
+                          <w:sz w:val="20"/>
+                          <w:szCs w:val="20"/>
+                        </w:rPr>
+                        <w:t xml:space="preserve">References </w:t>
+                      </w:r>
+                    </w:p>
+                    <w:p>
+                      <w:pPr>
+                        <w:spacing w:after="0"/>
                         <w:rPr>
                           <w:rFonts w:ascii="Sylfaen" w:hAnsi="Sylfaen" w:cs="Times New Roman"/>
-                          <w:sz w:val="16"/>
-                          <w:szCs w:val="16"/>
-                        </w:rPr>
-                        <w:t>where both talkers produce a word that contains a s/</w:t>
-                      </w:r>
+                          <w:sz w:val="12"/>
+                          <w:szCs w:val="12"/>
+                        </w:rPr>
+                      </w:pPr>
                       <w:r>
                         <w:rPr>
                           <w:rFonts w:ascii="Sylfaen" w:hAnsi="Sylfaen" w:cs="Times New Roman"/>
-                          <w:sz w:val="16"/>
-                          <w:szCs w:val="16"/>
-                        </w:rPr>
-                        <w:t>sh sound</w:t>
+                          <w:sz w:val="12"/>
+                          <w:szCs w:val="12"/>
+                        </w:rPr>
+                        <w:t>Corretge, Ramon (20</w:t>
                       </w:r>
                       <w:r>
                         <w:rPr>
                           <w:rFonts w:ascii="Sylfaen" w:hAnsi="Sylfaen" w:cs="Times New Roman"/>
-                          <w:sz w:val="16"/>
-                          <w:szCs w:val="16"/>
-                        </w:rPr>
-                        <w:t xml:space="preserve">, or a </w:t>
-                      </w:r>
-                      <w:r>
-                        <w:rPr>
-                          <w:rFonts w:ascii="Sylfaen" w:hAnsi="Sylfaen"/>
-                          <w:sz w:val="16"/>
-                          <w:szCs w:val="16"/>
-                        </w:rPr>
-                        <w:t>filler trial (</w:t>
-                      </w:r>
-                      <w:r>
-                        <w:rPr>
-                          <w:rFonts w:ascii="Sylfaen" w:hAnsi="Sylfaen"/>
-                          <w:sz w:val="16"/>
-                          <w:szCs w:val="16"/>
-                        </w:rPr>
-                        <w:t>bottom</w:t>
+                          <w:sz w:val="12"/>
+                          <w:szCs w:val="12"/>
+                        </w:rPr>
+                        <w:t>22</w:t>
                       </w:r>
                       <w:r>
                         <w:rPr>
                           <w:rFonts w:ascii="Sylfaen" w:hAnsi="Sylfaen" w:cs="Times New Roman"/>
-                          <w:sz w:val="16"/>
-                          <w:szCs w:val="16"/>
-                        </w:rPr>
-                        <w:t>) where one talker produces a word and the other a nonword</w:t>
+                          <w:sz w:val="12"/>
+                          <w:szCs w:val="12"/>
+                        </w:rPr>
+                        <w:t xml:space="preserve">). Praat Vocal Toolkit. </w:t>
                       </w:r>
                       <w:r>
                         <w:rPr>
                           <w:rFonts w:ascii="Sylfaen" w:hAnsi="Sylfaen" w:cs="Times New Roman"/>
-                          <w:sz w:val="16"/>
-                          <w:szCs w:val="16"/>
-                        </w:rPr>
-                        <w:t xml:space="preserve">. </w:t>
-                      </w:r>
-                      <w:r>
+                          <w:sz w:val="12"/>
+                          <w:szCs w:val="12"/>
+                        </w:rPr>
+                        <w:t xml:space="preserve">   </w:t>
+                      </w:r>
+                    </w:p>
+                    <w:p>
+                      <w:pPr>
+                        <w:spacing w:after="0"/>
                         <w:rPr>
                           <w:rFonts w:ascii="Sylfaen" w:hAnsi="Sylfaen" w:cs="Times New Roman"/>
-                          <w:sz w:val="16"/>
-                          <w:szCs w:val="16"/>
-                        </w:rPr>
-                        <w:t xml:space="preserve">The participant must then select if the </w:t>
-                      </w:r>
+                          <w:sz w:val="12"/>
+                          <w:szCs w:val="12"/>
+                        </w:rPr>
+                      </w:pPr>
                       <w:r>
                         <w:rPr>
                           <w:rFonts w:ascii="Sylfaen" w:hAnsi="Sylfaen" w:cs="Times New Roman"/>
-                          <w:sz w:val="16"/>
-                          <w:szCs w:val="16"/>
-                        </w:rPr>
-                        <w:t>A</w:t>
+                          <w:sz w:val="12"/>
+                          <w:szCs w:val="12"/>
+                        </w:rPr>
+                        <w:t xml:space="preserve">      </w:t>
                       </w:r>
                       <w:r>
                         <w:rPr>
                           <w:rFonts w:ascii="Sylfaen" w:hAnsi="Sylfaen" w:cs="Times New Roman"/>
-                          <w:sz w:val="16"/>
-                          <w:szCs w:val="16"/>
-                        </w:rPr>
-                        <w:t xml:space="preserve">ttended </w:t>
-                      </w:r>
-                      <w:r>
+                          <w:sz w:val="12"/>
+                          <w:szCs w:val="12"/>
+                        </w:rPr>
+                        <w:t>https://www.praatvocaltoolkit.com</w:t>
+                      </w:r>
+                    </w:p>
+                    <w:p>
+                      <w:pPr>
+                        <w:spacing w:after="0"/>
                         <w:rPr>
                           <w:rFonts w:ascii="Sylfaen" w:hAnsi="Sylfaen" w:cs="Times New Roman"/>
-                          <w:sz w:val="16"/>
-                          <w:szCs w:val="16"/>
-                        </w:rPr>
-                        <w:t>T</w:t>
-                      </w:r>
+                          <w:sz w:val="12"/>
+                          <w:szCs w:val="12"/>
+                        </w:rPr>
+                      </w:pPr>
                       <w:r>
                         <w:rPr>
                           <w:rFonts w:ascii="Sylfaen" w:hAnsi="Sylfaen" w:cs="Times New Roman"/>
-                          <w:sz w:val="16"/>
-                          <w:szCs w:val="16"/>
-                        </w:rPr>
-                        <w:t>alker produced a word or a nonword</w:t>
-                      </w:r>
-                      <w:r>
+                          <w:sz w:val="12"/>
+                          <w:szCs w:val="12"/>
+                        </w:rPr>
+                        <w:t xml:space="preserve">Cummings, S. N., &amp; Theodore, R. M. (2022). Perceptual learning of </w:t>
+                      </w:r>
+                    </w:p>
+                    <w:p>
+                      <w:pPr>
+                        <w:spacing w:after="0"/>
                         <w:rPr>
                           <w:rFonts w:ascii="Sylfaen" w:hAnsi="Sylfaen" w:cs="Times New Roman"/>
-                          <w:sz w:val="16"/>
-                          <w:szCs w:val="16"/>
-                        </w:rPr>
-                        <w:t xml:space="preserve"> for each exposure trial</w:t>
-                      </w:r>
+                          <w:sz w:val="12"/>
+                          <w:szCs w:val="12"/>
+                        </w:rPr>
+                      </w:pPr>
                       <w:r>
                         <w:rPr>
                           <w:rFonts w:ascii="Sylfaen" w:hAnsi="Sylfaen" w:cs="Times New Roman"/>
-                          <w:sz w:val="16"/>
-                          <w:szCs w:val="16"/>
-                        </w:rPr>
-                        <w:t xml:space="preserve"> (right)</w:t>
-                      </w:r>
-                      <w:r>
+                          <w:sz w:val="12"/>
+                          <w:szCs w:val="12"/>
+                        </w:rPr>
+                        <w:t xml:space="preserve">    multiple talkers: Determinants, characteristics, and limitations.     </w:t>
+                      </w:r>
+                    </w:p>
+                    <w:p>
+                      <w:pPr>
+                        <w:spacing w:after="0"/>
                         <w:rPr>
                           <w:rFonts w:ascii="Sylfaen" w:hAnsi="Sylfaen" w:cs="Times New Roman"/>
-                          <w:sz w:val="16"/>
-                          <w:szCs w:val="16"/>
-                        </w:rPr>
-                        <w:t>.</w:t>
+                          <w:sz w:val="12"/>
+                          <w:szCs w:val="12"/>
+                        </w:rPr>
+                      </w:pPr>
+                      <w:r>
+                        <w:rPr>
+                          <w:rFonts w:ascii="Sylfaen" w:hAnsi="Sylfaen" w:cs="Times New Roman"/>
+                          <w:sz w:val="12"/>
+                          <w:szCs w:val="12"/>
+                        </w:rPr>
+                        <w:t xml:space="preserve">    </w:t>
+                      </w:r>
+                      <w:r>
+                        <w:rPr>
+                          <w:rFonts w:ascii="Sylfaen" w:hAnsi="Sylfaen" w:cs="Times New Roman"/>
+                          <w:i/>
+                          <w:iCs/>
+                          <w:sz w:val="12"/>
+                          <w:szCs w:val="12"/>
+                        </w:rPr>
+                        <w:t>Attention, perception &amp; psychophysics</w:t>
+                      </w:r>
+                      <w:r>
+                        <w:rPr>
+                          <w:rFonts w:ascii="Sylfaen" w:hAnsi="Sylfaen" w:cs="Times New Roman"/>
+                          <w:sz w:val="12"/>
+                          <w:szCs w:val="12"/>
+                        </w:rPr>
+                        <w:t xml:space="preserve">, 84(7), 2335–2359.    </w:t>
                       </w:r>
                     </w:p>
+                    <w:p>
+                      <w:pPr>
+                        <w:spacing w:after="0"/>
+                        <w:rPr>
+                          <w:rFonts w:ascii="Sylfaen" w:hAnsi="Sylfaen" w:cs="Times New Roman"/>
+                          <w:sz w:val="12"/>
+                          <w:szCs w:val="12"/>
+                        </w:rPr>
+                      </w:pPr>
+                      <w:r>
+                        <w:rPr>
+                          <w:rFonts w:ascii="Sylfaen" w:hAnsi="Sylfaen" w:cs="Times New Roman"/>
+                          <w:sz w:val="12"/>
+                          <w:szCs w:val="12"/>
+                        </w:rPr>
+                        <w:t xml:space="preserve">    </w:t>
+                      </w:r>
+                      <w:hyperlink r:id="rId16" w:history="1">
+                        <w:r>
+                          <w:rPr>
+                            <w:rStyle w:val="Hyperlink"/>
+                            <w:rFonts w:ascii="Sylfaen" w:hAnsi="Sylfaen" w:cs="Times New Roman"/>
+                            <w:sz w:val="12"/>
+                            <w:szCs w:val="12"/>
+                          </w:rPr>
+                          <w:t>https://doi.org/10.3758/s13414-022-02556-6</w:t>
+                        </w:r>
+                      </w:hyperlink>
+                    </w:p>
+                    <w:p>
+                      <w:pPr>
+                        <w:spacing w:after="0"/>
+                        <w:rPr>
+                          <w:rFonts w:ascii="Sylfaen" w:hAnsi="Sylfaen" w:cs="Times New Roman"/>
+                          <w:sz w:val="12"/>
+                          <w:szCs w:val="12"/>
+                        </w:rPr>
+                      </w:pPr>
+                      <w:r>
+                        <w:rPr>
+                          <w:rFonts w:ascii="Sylfaen" w:hAnsi="Sylfaen" w:cs="Times New Roman"/>
+                          <w:sz w:val="12"/>
+                          <w:szCs w:val="12"/>
+                        </w:rPr>
+                        <w:t xml:space="preserve">Kleinschmidt, D. F., &amp; Jaeger, T. F. (2015). Robust speech </w:t>
+                      </w:r>
+                    </w:p>
+                    <w:p>
+                      <w:pPr>
+                        <w:spacing w:after="0"/>
+                        <w:rPr>
+                          <w:rFonts w:ascii="Sylfaen" w:hAnsi="Sylfaen" w:cs="Times New Roman"/>
+                          <w:sz w:val="12"/>
+                          <w:szCs w:val="12"/>
+                        </w:rPr>
+                      </w:pPr>
+                      <w:r>
+                        <w:rPr>
+                          <w:rFonts w:ascii="Sylfaen" w:hAnsi="Sylfaen" w:cs="Times New Roman"/>
+                          <w:sz w:val="12"/>
+                          <w:szCs w:val="12"/>
+                        </w:rPr>
+                        <w:t xml:space="preserve">    </w:t>
+                      </w:r>
+                      <w:r>
+                        <w:rPr>
+                          <w:rFonts w:ascii="Sylfaen" w:hAnsi="Sylfaen" w:cs="Times New Roman"/>
+                          <w:sz w:val="12"/>
+                          <w:szCs w:val="12"/>
+                        </w:rPr>
+                        <w:t xml:space="preserve">perception: Recognize the familiar, generalize to the similar, and </w:t>
+                      </w:r>
+                    </w:p>
+                    <w:p>
+                      <w:pPr>
+                        <w:spacing w:after="0"/>
+                        <w:rPr>
+                          <w:rFonts w:ascii="Sylfaen" w:hAnsi="Sylfaen" w:cs="Times New Roman"/>
+                          <w:sz w:val="12"/>
+                          <w:szCs w:val="12"/>
+                        </w:rPr>
+                      </w:pPr>
+                      <w:r>
+                        <w:rPr>
+                          <w:rFonts w:ascii="Sylfaen" w:hAnsi="Sylfaen" w:cs="Times New Roman"/>
+                          <w:sz w:val="12"/>
+                          <w:szCs w:val="12"/>
+                        </w:rPr>
+                        <w:t xml:space="preserve">    </w:t>
+                      </w:r>
+                      <w:r>
+                        <w:rPr>
+                          <w:rFonts w:ascii="Sylfaen" w:hAnsi="Sylfaen" w:cs="Times New Roman"/>
+                          <w:sz w:val="12"/>
+                          <w:szCs w:val="12"/>
+                        </w:rPr>
+                        <w:t xml:space="preserve">adapt to the novel. </w:t>
+                      </w:r>
+                      <w:r>
+                        <w:rPr>
+                          <w:rFonts w:ascii="Sylfaen" w:hAnsi="Sylfaen" w:cs="Times New Roman"/>
+                          <w:i/>
+                          <w:iCs/>
+                          <w:sz w:val="12"/>
+                          <w:szCs w:val="12"/>
+                        </w:rPr>
+                        <w:t>Psychological Review</w:t>
+                      </w:r>
+                      <w:r>
+                        <w:rPr>
+                          <w:rFonts w:ascii="Sylfaen" w:hAnsi="Sylfaen" w:cs="Times New Roman"/>
+                          <w:sz w:val="12"/>
+                          <w:szCs w:val="12"/>
+                        </w:rPr>
+                        <w:t xml:space="preserve">, 122(2), 148–203. </w:t>
+                      </w:r>
+                    </w:p>
+                    <w:p>
+                      <w:pPr>
+                        <w:spacing w:after="0"/>
+                        <w:rPr>
+                          <w:rFonts w:ascii="Sylfaen" w:hAnsi="Sylfaen" w:cs="Times New Roman"/>
+                          <w:sz w:val="12"/>
+                          <w:szCs w:val="12"/>
+                        </w:rPr>
+                      </w:pPr>
+                      <w:r>
+                        <w:rPr>
+                          <w:rFonts w:ascii="Sylfaen" w:hAnsi="Sylfaen" w:cs="Times New Roman"/>
+                          <w:sz w:val="12"/>
+                          <w:szCs w:val="12"/>
+                        </w:rPr>
+                        <w:t xml:space="preserve">    </w:t>
+                      </w:r>
+                      <w:hyperlink r:id="rId17" w:history="1">
+                        <w:r>
+                          <w:rPr>
+                            <w:rStyle w:val="Hyperlink"/>
+                            <w:rFonts w:ascii="Sylfaen" w:hAnsi="Sylfaen" w:cs="Times New Roman"/>
+                            <w:sz w:val="12"/>
+                            <w:szCs w:val="12"/>
+                          </w:rPr>
+                          <w:t>https://doi.org/10.1037/a0038695</w:t>
+                        </w:r>
+                      </w:hyperlink>
+                    </w:p>
+                    <w:p>
+                      <w:pPr>
+                        <w:spacing w:after="0"/>
+                        <w:rPr>
+                          <w:rFonts w:ascii="Sylfaen" w:hAnsi="Sylfaen" w:cs="Times New Roman"/>
+                          <w:sz w:val="12"/>
+                          <w:szCs w:val="12"/>
+                        </w:rPr>
+                      </w:pPr>
+                      <w:r>
+                        <w:rPr>
+                          <w:rFonts w:ascii="Sylfaen" w:hAnsi="Sylfaen" w:cs="Times New Roman"/>
+                          <w:sz w:val="12"/>
+                          <w:szCs w:val="12"/>
+                        </w:rPr>
+                        <w:t xml:space="preserve">Kraljic, T., &amp; Samuel, A. G. (2005). Perceptual learning for speech: </w:t>
+                      </w:r>
+                    </w:p>
+                    <w:p>
+                      <w:pPr>
+                        <w:spacing w:after="0"/>
+                        <w:rPr>
+                          <w:rFonts w:ascii="Sylfaen" w:hAnsi="Sylfaen" w:cs="Times New Roman"/>
+                          <w:sz w:val="12"/>
+                          <w:szCs w:val="12"/>
+                        </w:rPr>
+                      </w:pPr>
+                      <w:r>
+                        <w:rPr>
+                          <w:rFonts w:ascii="Sylfaen" w:hAnsi="Sylfaen" w:cs="Times New Roman"/>
+                          <w:sz w:val="12"/>
+                          <w:szCs w:val="12"/>
+                        </w:rPr>
+                        <w:t xml:space="preserve">    </w:t>
+                      </w:r>
+                      <w:r>
+                        <w:rPr>
+                          <w:rFonts w:ascii="Sylfaen" w:hAnsi="Sylfaen" w:cs="Times New Roman"/>
+                          <w:sz w:val="12"/>
+                          <w:szCs w:val="12"/>
+                        </w:rPr>
+                        <w:t xml:space="preserve">Is there a return to normal? </w:t>
+                      </w:r>
+                      <w:r>
+                        <w:rPr>
+                          <w:rFonts w:ascii="Sylfaen" w:hAnsi="Sylfaen" w:cs="Times New Roman"/>
+                          <w:i/>
+                          <w:iCs/>
+                          <w:sz w:val="12"/>
+                          <w:szCs w:val="12"/>
+                        </w:rPr>
+                        <w:t>Cognitive Psychology</w:t>
+                      </w:r>
+                      <w:r>
+                        <w:rPr>
+                          <w:rFonts w:ascii="Sylfaen" w:hAnsi="Sylfaen" w:cs="Times New Roman"/>
+                          <w:sz w:val="12"/>
+                          <w:szCs w:val="12"/>
+                        </w:rPr>
+                        <w:t>, 51(2), 141–</w:t>
+                      </w:r>
+                    </w:p>
+                    <w:p>
+                      <w:pPr>
+                        <w:spacing w:after="0"/>
+                        <w:rPr>
+                          <w:rStyle w:val="Hyperlink"/>
+                          <w:rFonts w:ascii="Sylfaen" w:hAnsi="Sylfaen" w:cs="Times New Roman"/>
+                          <w:sz w:val="12"/>
+                          <w:szCs w:val="12"/>
+                        </w:rPr>
+                      </w:pPr>
+                      <w:r>
+                        <w:rPr>
+                          <w:rFonts w:ascii="Sylfaen" w:hAnsi="Sylfaen" w:cs="Times New Roman"/>
+                          <w:sz w:val="12"/>
+                          <w:szCs w:val="12"/>
+                        </w:rPr>
+                        <w:t xml:space="preserve">    </w:t>
+                      </w:r>
+                      <w:r>
+                        <w:rPr>
+                          <w:rFonts w:ascii="Sylfaen" w:hAnsi="Sylfaen" w:cs="Times New Roman"/>
+                          <w:sz w:val="12"/>
+                          <w:szCs w:val="12"/>
+                        </w:rPr>
+                        <w:t xml:space="preserve">178. </w:t>
+                      </w:r>
+                      <w:hyperlink r:id="rId18" w:history="1">
+                        <w:r>
+                          <w:rPr>
+                            <w:rStyle w:val="Hyperlink"/>
+                            <w:rFonts w:ascii="Sylfaen" w:hAnsi="Sylfaen" w:cs="Times New Roman"/>
+                            <w:sz w:val="12"/>
+                            <w:szCs w:val="12"/>
+                          </w:rPr>
+                          <w:t>https://doi.org/10.1016/j.cogpsych.2005.05.001</w:t>
+                        </w:r>
+                      </w:hyperlink>
+                    </w:p>
+                    <w:p>
+                      <w:pPr>
+                        <w:spacing w:after="0"/>
+                        <w:rPr>
+                          <w:rFonts w:ascii="Sylfaen" w:hAnsi="Sylfaen" w:cs="Times New Roman"/>
+                          <w:sz w:val="12"/>
+                          <w:szCs w:val="12"/>
+                        </w:rPr>
+                      </w:pPr>
+                      <w:r>
+                        <w:rPr>
+                          <w:rFonts w:ascii="Sylfaen" w:hAnsi="Sylfaen" w:cs="Times New Roman"/>
+                          <w:sz w:val="12"/>
+                          <w:szCs w:val="12"/>
+                        </w:rPr>
+                        <w:t xml:space="preserve">Kraljic, T., &amp; Samuel, A. G. (2011). Perceptual learning evidence </w:t>
+                      </w:r>
+                    </w:p>
+                    <w:p>
+                      <w:pPr>
+                        <w:spacing w:after="0"/>
+                        <w:rPr>
+                          <w:rFonts w:ascii="Sylfaen" w:hAnsi="Sylfaen" w:cs="Times New Roman"/>
+                          <w:sz w:val="12"/>
+                          <w:szCs w:val="12"/>
+                        </w:rPr>
+                      </w:pPr>
+                      <w:r>
+                        <w:rPr>
+                          <w:rFonts w:ascii="Sylfaen" w:hAnsi="Sylfaen" w:cs="Times New Roman"/>
+                          <w:sz w:val="12"/>
+                          <w:szCs w:val="12"/>
+                        </w:rPr>
+                        <w:t xml:space="preserve">     for contextually-specific representations. Cognition, 121(3),    </w:t>
+                      </w:r>
+                    </w:p>
+                    <w:p>
+                      <w:pPr>
+                        <w:spacing w:after="0"/>
+                        <w:rPr>
+                          <w:rFonts w:ascii="Sylfaen" w:hAnsi="Sylfaen" w:cs="Times New Roman"/>
+                          <w:sz w:val="12"/>
+                          <w:szCs w:val="12"/>
+                        </w:rPr>
+                      </w:pPr>
+                      <w:r>
+                        <w:rPr>
+                          <w:rFonts w:ascii="Sylfaen" w:hAnsi="Sylfaen" w:cs="Times New Roman"/>
+                          <w:sz w:val="12"/>
+                          <w:szCs w:val="12"/>
+                        </w:rPr>
+                        <w:t xml:space="preserve">     459-465.</w:t>
+                      </w:r>
+                    </w:p>
+                    <w:p>
+                      <w:pPr>
+                        <w:spacing w:after="0"/>
+                        <w:rPr>
+                          <w:rFonts w:ascii="Sylfaen" w:hAnsi="Sylfaen" w:cs="Times New Roman"/>
+                          <w:sz w:val="12"/>
+                          <w:szCs w:val="12"/>
+                        </w:rPr>
+                      </w:pPr>
+                      <w:r>
+                        <w:rPr>
+                          <w:rFonts w:ascii="Sylfaen" w:hAnsi="Sylfaen" w:cs="Times New Roman"/>
+                          <w:sz w:val="12"/>
+                          <w:szCs w:val="12"/>
+                        </w:rPr>
+                        <w:t xml:space="preserve">Luthra, S., Mechtenberg, H., &amp; Myers, E. B. (2021). Perceptual </w:t>
+                      </w:r>
+                    </w:p>
+                    <w:p>
+                      <w:pPr>
+                        <w:spacing w:after="0"/>
+                        <w:ind w:left="140"/>
+                        <w:rPr>
+                          <w:rFonts w:ascii="Sylfaen" w:hAnsi="Sylfaen" w:cs="Times New Roman"/>
+                          <w:sz w:val="12"/>
+                          <w:szCs w:val="12"/>
+                        </w:rPr>
+                      </w:pPr>
+                      <w:r>
+                        <w:rPr>
+                          <w:rFonts w:ascii="Sylfaen" w:hAnsi="Sylfaen" w:cs="Times New Roman"/>
+                          <w:sz w:val="12"/>
+                          <w:szCs w:val="12"/>
+                        </w:rPr>
+                        <w:t xml:space="preserve">learning of multiple talkers requires additional exposure. </w:t>
+                      </w:r>
+                      <w:r>
+                        <w:rPr>
+                          <w:rFonts w:ascii="Sylfaen" w:hAnsi="Sylfaen" w:cs="Times New Roman"/>
+                          <w:i/>
+                          <w:iCs/>
+                          <w:sz w:val="12"/>
+                          <w:szCs w:val="12"/>
+                        </w:rPr>
+                        <w:t>Attention, Perception, &amp; Psychophysics</w:t>
+                      </w:r>
+                      <w:r>
+                        <w:rPr>
+                          <w:rFonts w:ascii="Sylfaen" w:hAnsi="Sylfaen" w:cs="Times New Roman"/>
+                          <w:sz w:val="12"/>
+                          <w:szCs w:val="12"/>
+                        </w:rPr>
+                        <w:t xml:space="preserve">, 83(5), 2217–2228. </w:t>
+                      </w:r>
+                      <w:r>
+                        <w:rPr>
+                          <w:rFonts w:ascii="Sylfaen" w:hAnsi="Sylfaen" w:cs="Times New Roman"/>
+                          <w:sz w:val="12"/>
+                          <w:szCs w:val="12"/>
+                        </w:rPr>
+                        <w:t xml:space="preserve">   </w:t>
+                      </w:r>
+                    </w:p>
+                    <w:p>
+                      <w:pPr>
+                        <w:spacing w:after="0"/>
+                        <w:ind w:firstLine="140"/>
+                        <w:rPr>
+                          <w:rFonts w:ascii="Sylfaen" w:hAnsi="Sylfaen" w:cs="Times New Roman"/>
+                          <w:sz w:val="12"/>
+                          <w:szCs w:val="12"/>
+                        </w:rPr>
+                      </w:pPr>
+                      <w:hyperlink r:id="rId19" w:history="1">
+                        <w:r>
+                          <w:rPr>
+                            <w:rStyle w:val="Hyperlink"/>
+                            <w:rFonts w:ascii="Sylfaen" w:hAnsi="Sylfaen" w:cs="Times New Roman"/>
+                            <w:sz w:val="12"/>
+                            <w:szCs w:val="12"/>
+                          </w:rPr>
+                          <w:t>https://doi.org/10.3758/s13414-021-02261-w</w:t>
+                        </w:r>
+                      </w:hyperlink>
+                    </w:p>
+                    <w:p>
+                      <w:pPr>
+                        <w:spacing w:after="0"/>
+                        <w:rPr>
+                          <w:rFonts w:ascii="Sylfaen" w:hAnsi="Sylfaen" w:cs="Times New Roman"/>
+                          <w:sz w:val="12"/>
+                          <w:szCs w:val="12"/>
+                        </w:rPr>
+                      </w:pPr>
+                      <w:r>
+                        <w:rPr>
+                          <w:rFonts w:ascii="Sylfaen" w:hAnsi="Sylfaen" w:cs="Times New Roman"/>
+                          <w:sz w:val="12"/>
+                          <w:szCs w:val="12"/>
+                        </w:rPr>
+                        <w:t xml:space="preserve">Samuel, A. G. (2016). Lexical representations are malleable for </w:t>
+                      </w:r>
+                    </w:p>
+                    <w:p>
+                      <w:pPr>
+                        <w:spacing w:after="0"/>
+                        <w:ind w:left="140"/>
+                        <w:rPr>
+                          <w:rFonts w:ascii="Sylfaen" w:hAnsi="Sylfaen" w:cs="Times New Roman"/>
+                          <w:sz w:val="12"/>
+                          <w:szCs w:val="12"/>
+                        </w:rPr>
+                      </w:pPr>
+                      <w:r>
+                        <w:rPr>
+                          <w:rFonts w:ascii="Sylfaen" w:hAnsi="Sylfaen" w:cs="Times New Roman"/>
+                          <w:sz w:val="12"/>
+                          <w:szCs w:val="12"/>
+                        </w:rPr>
+                        <w:t xml:space="preserve">about on second: Evidence for the non-automaticity of perceptual recalibration. </w:t>
+                      </w:r>
+                      <w:r>
+                        <w:rPr>
+                          <w:rFonts w:ascii="Sylfaen" w:hAnsi="Sylfaen" w:cs="Times New Roman"/>
+                          <w:i/>
+                          <w:iCs/>
+                          <w:sz w:val="12"/>
+                          <w:szCs w:val="12"/>
+                        </w:rPr>
+                        <w:t>Cognitive Psychology</w:t>
+                      </w:r>
+                      <w:r>
+                        <w:rPr>
+                          <w:rFonts w:ascii="Sylfaen" w:hAnsi="Sylfaen" w:cs="Times New Roman"/>
+                          <w:sz w:val="12"/>
+                          <w:szCs w:val="12"/>
+                        </w:rPr>
+                        <w:t xml:space="preserve">, 88, 88–114. </w:t>
+                      </w:r>
+                      <w:hyperlink r:id="rId20" w:history="1">
+                        <w:r>
+                          <w:rPr>
+                            <w:rStyle w:val="Hyperlink"/>
+                            <w:rFonts w:ascii="Sylfaen" w:hAnsi="Sylfaen" w:cs="Times New Roman"/>
+                            <w:sz w:val="12"/>
+                            <w:szCs w:val="12"/>
+                          </w:rPr>
+                          <w:t>https://doi.org/10.1016/j.cogpsych.2016.06.007</w:t>
+                        </w:r>
+                      </w:hyperlink>
+                    </w:p>
+                    <w:p>
+                      <w:pPr>
+                        <w:spacing w:after="0"/>
+                        <w:rPr>
+                          <w:rFonts w:ascii="Sylfaen" w:hAnsi="Sylfaen" w:cs="Times New Roman"/>
+                          <w:sz w:val="12"/>
+                          <w:szCs w:val="12"/>
+                        </w:rPr>
+                      </w:pPr>
+                      <w:r>
+                        <w:rPr>
+                          <w:rFonts w:ascii="Sylfaen" w:hAnsi="Sylfaen" w:cs="Times New Roman"/>
+                          <w:sz w:val="12"/>
+                          <w:szCs w:val="12"/>
+                        </w:rPr>
+                        <w:t xml:space="preserve">Zhang, X., &amp; Samuel, A. G. (2014). Perceptual learning of speech </w:t>
+                      </w:r>
+                    </w:p>
+                    <w:p>
+                      <w:pPr>
+                        <w:spacing w:after="0"/>
+                        <w:ind w:left="140"/>
+                        <w:rPr>
+                          <w:rFonts w:ascii="Sylfaen" w:hAnsi="Sylfaen" w:cs="Times New Roman"/>
+                          <w:i/>
+                          <w:iCs/>
+                          <w:sz w:val="12"/>
+                          <w:szCs w:val="12"/>
+                        </w:rPr>
+                      </w:pPr>
+                      <w:r>
+                        <w:rPr>
+                          <w:rFonts w:ascii="Sylfaen" w:hAnsi="Sylfaen" w:cs="Times New Roman"/>
+                          <w:sz w:val="12"/>
+                          <w:szCs w:val="12"/>
+                        </w:rPr>
+                        <w:t xml:space="preserve">under optimal and adverse conditions. </w:t>
+                      </w:r>
+                      <w:r>
+                        <w:rPr>
+                          <w:rFonts w:ascii="Sylfaen" w:hAnsi="Sylfaen" w:cs="Times New Roman"/>
+                          <w:i/>
+                          <w:iCs/>
+                          <w:sz w:val="12"/>
+                          <w:szCs w:val="12"/>
+                        </w:rPr>
+                        <w:t>Journal of Experimental Psychology: Human Perception and Performance</w:t>
+                      </w:r>
+                      <w:r>
+                        <w:rPr>
+                          <w:rFonts w:ascii="Sylfaen" w:hAnsi="Sylfaen" w:cs="Times New Roman"/>
+                          <w:sz w:val="12"/>
+                          <w:szCs w:val="12"/>
+                        </w:rPr>
+                        <w:t>, 40(1), 200–217. https://doi.org/10.1037/a0033182</w:t>
+                      </w:r>
+                    </w:p>
+                    <w:p/>
                   </w:txbxContent>
                 </v:textbox>
                 <w10:wrap type="square" anchorx="margin"/>
@@ -7310,427 +7676,12 @@
       <w:r>
         <w:rPr>
           <w:rFonts w:ascii="Sylfaen" w:hAnsi="Sylfaen"/>
-          <w:noProof/>
-          <w:sz w:val="20"/>
-          <w:szCs w:val="20"/>
-        </w:rPr>
-        <w:drawing>
-          <wp:anchor distT="0" distB="0" distL="114300" distR="114300" simplePos="0" relativeHeight="251659261" behindDoc="0" locked="0" layoutInCell="1" allowOverlap="1" wp14:anchorId="49284BB2" wp14:editId="0D21EFAA">
-            <wp:simplePos x="0" y="0"/>
-            <wp:positionH relativeFrom="margin">
-              <wp:align>center</wp:align>
-            </wp:positionH>
-            <wp:positionV relativeFrom="paragraph">
-              <wp:posOffset>1980654</wp:posOffset>
-            </wp:positionV>
-            <wp:extent cx="4143375" cy="1860550"/>
-            <wp:effectExtent l="0" t="0" r="9525" b="6350"/>
-            <wp:wrapTopAndBottom/>
-            <wp:docPr id="15" name="Picture 15" descr="Diagram&#10;&#10;Description automatically generated"/>
-            <wp:cNvGraphicFramePr>
-              <a:graphicFrameLocks xmlns:a="http://schemas.openxmlformats.org/drawingml/2006/main" noChangeAspect="1"/>
-            </wp:cNvGraphicFramePr>
-            <a:graphic xmlns:a="http://schemas.openxmlformats.org/drawingml/2006/main">
-              <a:graphicData uri="http://schemas.openxmlformats.org/drawingml/2006/picture">
-                <pic:pic xmlns:pic="http://schemas.openxmlformats.org/drawingml/2006/picture">
-                  <pic:nvPicPr>
-                    <pic:cNvPr id="15" name="Picture 15" descr="Diagram&#10;&#10;Description automatically generated"/>
-                    <pic:cNvPicPr/>
-                  </pic:nvPicPr>
-                  <pic:blipFill>
-                    <a:blip r:embed="rId20" cstate="print">
-                      <a:extLst>
-                        <a:ext uri="{28A0092B-C50C-407E-A947-70E740481C1C}">
-                          <a14:useLocalDpi xmlns:a14="http://schemas.microsoft.com/office/drawing/2010/main" val="0"/>
-                        </a:ext>
-                      </a:extLst>
-                    </a:blip>
-                    <a:stretch>
-                      <a:fillRect/>
-                    </a:stretch>
-                  </pic:blipFill>
-                  <pic:spPr>
-                    <a:xfrm>
-                      <a:off x="0" y="0"/>
-                      <a:ext cx="4143375" cy="1860550"/>
-                    </a:xfrm>
-                    <a:prstGeom prst="rect">
-                      <a:avLst/>
-                    </a:prstGeom>
-                  </pic:spPr>
-                </pic:pic>
-              </a:graphicData>
-            </a:graphic>
-            <wp14:sizeRelH relativeFrom="margin">
-              <wp14:pctWidth>0</wp14:pctWidth>
-            </wp14:sizeRelH>
-            <wp14:sizeRelV relativeFrom="margin">
-              <wp14:pctHeight>0</wp14:pctHeight>
-            </wp14:sizeRelV>
-          </wp:anchor>
-        </w:drawing>
-      </w:r>
-      <w:r>
-        <w:rPr>
-          <w:rFonts w:ascii="Sylfaen" w:hAnsi="Sylfaen"/>
-          <w:sz w:val="20"/>
-          <w:szCs w:val="20"/>
-        </w:rPr>
-        <w:t xml:space="preserve">In each experiment, participants first experience an exposure phase that will consist of 80 randomized trials. 20 of these trials will be critical trials, and 60 trials will be filler trials. Participants will be instructed to </w:t>
-      </w:r>
-      <w:r>
-        <w:rPr>
-          <w:rFonts w:ascii="Sylfaen" w:hAnsi="Sylfaen"/>
-          <w:sz w:val="20"/>
-          <w:szCs w:val="20"/>
-        </w:rPr>
-        <w:t>attend</w:t>
-      </w:r>
-      <w:r>
-        <w:rPr>
-          <w:rFonts w:ascii="Sylfaen" w:hAnsi="Sylfaen"/>
-          <w:sz w:val="20"/>
-          <w:szCs w:val="20"/>
-        </w:rPr>
-        <w:t xml:space="preserve"> to either the female talker or the male talker, and to then perform a lexical </w:t>
-      </w:r>
-      <w:r>
-        <w:rPr>
-          <w:rFonts w:ascii="Sylfaen" w:hAnsi="Sylfaen"/>
-          <w:sz w:val="20"/>
-          <w:szCs w:val="20"/>
-        </w:rPr>
-        <w:t xml:space="preserve">recognition </w:t>
-      </w:r>
-      <w:r>
-        <w:rPr>
-          <w:rFonts w:ascii="Sylfaen" w:hAnsi="Sylfaen"/>
-          <w:sz w:val="20"/>
-          <w:szCs w:val="20"/>
-        </w:rPr>
-        <w:t xml:space="preserve">task </w:t>
-      </w:r>
-      <w:r>
-        <w:rPr>
-          <w:rFonts w:ascii="Sylfaen" w:hAnsi="Sylfaen"/>
-          <w:sz w:val="20"/>
-          <w:szCs w:val="20"/>
-        </w:rPr>
-        <w:t>(</w:t>
-      </w:r>
-      <w:r>
-        <w:rPr>
-          <w:rFonts w:ascii="Sylfaen" w:hAnsi="Sylfaen"/>
-          <w:sz w:val="20"/>
-          <w:szCs w:val="20"/>
-        </w:rPr>
-        <w:t>see</w:t>
-      </w:r>
-      <w:r>
-        <w:rPr>
-          <w:rFonts w:ascii="Sylfaen" w:hAnsi="Sylfaen"/>
-          <w:i/>
-          <w:iCs/>
-          <w:sz w:val="20"/>
-          <w:szCs w:val="20"/>
-        </w:rPr>
-        <w:t xml:space="preserve"> F</w:t>
-      </w:r>
-      <w:r>
-        <w:rPr>
-          <w:rFonts w:ascii="Sylfaen" w:hAnsi="Sylfaen"/>
-          <w:i/>
-          <w:iCs/>
-          <w:sz w:val="20"/>
-          <w:szCs w:val="20"/>
-        </w:rPr>
-        <w:t>igure 2).</w:t>
-      </w:r>
-      <w:r>
-        <w:rPr>
-          <w:rFonts w:ascii="Sylfaen" w:hAnsi="Sylfaen"/>
-          <w:sz w:val="20"/>
-          <w:szCs w:val="20"/>
-        </w:rPr>
-        <w:t xml:space="preserve"> Participants will then </w:t>
-      </w:r>
-      <w:r>
-        <w:rPr>
-          <w:rFonts w:ascii="Sylfaen" w:hAnsi="Sylfaen"/>
-          <w:sz w:val="20"/>
-          <w:szCs w:val="20"/>
-        </w:rPr>
-        <w:t>experience</w:t>
-      </w:r>
-      <w:r>
-        <w:rPr>
-          <w:rFonts w:ascii="Sylfaen" w:hAnsi="Sylfaen"/>
-          <w:sz w:val="20"/>
-          <w:szCs w:val="20"/>
-        </w:rPr>
-        <w:t xml:space="preserve"> a</w:t>
-      </w:r>
-      <w:r>
-        <w:rPr>
-          <w:rFonts w:ascii="Sylfaen" w:hAnsi="Sylfaen"/>
-          <w:sz w:val="20"/>
-          <w:szCs w:val="20"/>
-        </w:rPr>
-        <w:t xml:space="preserve"> </w:t>
-      </w:r>
-      <w:r>
-        <w:rPr>
-          <w:rFonts w:ascii="Sylfaen" w:hAnsi="Sylfaen"/>
-          <w:sz w:val="20"/>
-          <w:szCs w:val="20"/>
-        </w:rPr>
-        <w:t>72-trial</w:t>
-      </w:r>
-      <w:r>
-        <w:rPr>
-          <w:rFonts w:ascii="Sylfaen" w:hAnsi="Sylfaen"/>
-          <w:sz w:val="20"/>
-          <w:szCs w:val="20"/>
-        </w:rPr>
-        <w:t xml:space="preserve"> test phase</w:t>
-      </w:r>
-      <w:r>
-        <w:rPr>
-          <w:rFonts w:ascii="Sylfaen" w:hAnsi="Sylfaen"/>
-          <w:sz w:val="20"/>
-          <w:szCs w:val="20"/>
-        </w:rPr>
-        <w:t xml:space="preserve"> in which they will </w:t>
-      </w:r>
-      <w:r>
-        <w:rPr>
-          <w:rFonts w:ascii="Sylfaen" w:hAnsi="Sylfaen"/>
-          <w:sz w:val="20"/>
-          <w:szCs w:val="20"/>
-        </w:rPr>
-        <w:t>hear both talkers independently produce a six-increment s/</w:t>
-      </w:r>
-      <w:proofErr w:type="spellStart"/>
-      <w:r>
-        <w:rPr>
-          <w:rFonts w:ascii="Sylfaen" w:hAnsi="Sylfaen"/>
-          <w:sz w:val="20"/>
-          <w:szCs w:val="20"/>
-        </w:rPr>
-        <w:t>sh</w:t>
-      </w:r>
-      <w:proofErr w:type="spellEnd"/>
-      <w:r>
-        <w:rPr>
-          <w:rFonts w:ascii="Sylfaen" w:hAnsi="Sylfaen"/>
-          <w:sz w:val="20"/>
-          <w:szCs w:val="20"/>
-        </w:rPr>
-        <w:t xml:space="preserve"> test continuum 6 times</w:t>
-      </w:r>
-      <w:r>
-        <w:rPr>
-          <w:rFonts w:ascii="Sylfaen" w:hAnsi="Sylfaen"/>
-          <w:sz w:val="20"/>
-          <w:szCs w:val="20"/>
-        </w:rPr>
-        <w:t>. T</w:t>
-      </w:r>
-      <w:r>
-        <w:rPr>
-          <w:rFonts w:ascii="Sylfaen" w:hAnsi="Sylfaen"/>
-          <w:sz w:val="20"/>
-          <w:szCs w:val="20"/>
-        </w:rPr>
-        <w:t>hey will</w:t>
-      </w:r>
-      <w:r>
-        <w:rPr>
-          <w:rFonts w:ascii="Sylfaen" w:hAnsi="Sylfaen"/>
-          <w:sz w:val="20"/>
-          <w:szCs w:val="20"/>
-        </w:rPr>
-        <w:t xml:space="preserve"> perform </w:t>
-      </w:r>
-      <w:r>
-        <w:rPr>
-          <w:rFonts w:ascii="Sylfaen" w:hAnsi="Sylfaen"/>
-          <w:sz w:val="20"/>
-          <w:szCs w:val="20"/>
-        </w:rPr>
-        <w:t xml:space="preserve">a </w:t>
-      </w:r>
-      <w:r>
-        <w:rPr>
-          <w:rFonts w:ascii="Sylfaen" w:hAnsi="Sylfaen"/>
-          <w:sz w:val="20"/>
-          <w:szCs w:val="20"/>
-        </w:rPr>
-        <w:t>2</w:t>
-      </w:r>
-      <w:r>
-        <w:rPr>
-          <w:rFonts w:ascii="Sylfaen" w:hAnsi="Sylfaen"/>
-          <w:sz w:val="20"/>
-          <w:szCs w:val="20"/>
-        </w:rPr>
-        <w:t>A</w:t>
-      </w:r>
-      <w:r>
-        <w:rPr>
-          <w:rFonts w:ascii="Sylfaen" w:hAnsi="Sylfaen"/>
-          <w:sz w:val="20"/>
-          <w:szCs w:val="20"/>
-        </w:rPr>
-        <w:t>FC lexical decision task</w:t>
-      </w:r>
-      <w:r>
-        <w:rPr>
-          <w:rFonts w:ascii="Sylfaen" w:hAnsi="Sylfaen"/>
-          <w:sz w:val="20"/>
-          <w:szCs w:val="20"/>
-        </w:rPr>
-        <w:t xml:space="preserve"> for each </w:t>
-      </w:r>
-      <w:r>
-        <w:rPr>
-          <w:rFonts w:ascii="Sylfaen" w:hAnsi="Sylfaen"/>
-          <w:sz w:val="20"/>
-          <w:szCs w:val="20"/>
-        </w:rPr>
-        <w:t>trial</w:t>
-      </w:r>
-      <w:r>
-        <w:rPr>
-          <w:rFonts w:ascii="Sylfaen" w:hAnsi="Sylfaen"/>
-          <w:sz w:val="20"/>
-          <w:szCs w:val="20"/>
-        </w:rPr>
-        <w:t xml:space="preserve"> to determine the categorization boundary for both talkers. </w:t>
-      </w:r>
-      <w:r>
-        <w:rPr>
-          <w:rFonts w:ascii="Sylfaen" w:hAnsi="Sylfaen" w:cs="Times New Roman"/>
-          <w:sz w:val="20"/>
-          <w:szCs w:val="20"/>
-        </w:rPr>
-        <w:t>W</w:t>
-      </w:r>
-      <w:r>
-        <w:rPr>
-          <w:rFonts w:ascii="Sylfaen" w:hAnsi="Sylfaen" w:cs="Times New Roman"/>
-          <w:sz w:val="20"/>
-          <w:szCs w:val="20"/>
-        </w:rPr>
-        <w:t xml:space="preserve">e will compare </w:t>
-      </w:r>
-      <w:r>
-        <w:rPr>
-          <w:rFonts w:ascii="Sylfaen" w:hAnsi="Sylfaen" w:cs="Times New Roman"/>
-          <w:sz w:val="20"/>
-          <w:szCs w:val="20"/>
-        </w:rPr>
-        <w:t xml:space="preserve">the </w:t>
-      </w:r>
-      <w:r>
-        <w:rPr>
-          <w:rFonts w:ascii="Sylfaen" w:hAnsi="Sylfaen" w:cs="Times New Roman"/>
-          <w:sz w:val="20"/>
-          <w:szCs w:val="20"/>
-        </w:rPr>
-        <w:t xml:space="preserve">responses for both talkers </w:t>
-      </w:r>
-      <w:r>
-        <w:rPr>
-          <w:rFonts w:ascii="Sylfaen" w:hAnsi="Sylfaen" w:cs="Times New Roman"/>
-          <w:sz w:val="20"/>
-          <w:szCs w:val="20"/>
-        </w:rPr>
-        <w:t>within-</w:t>
-      </w:r>
-      <w:r>
-        <w:rPr>
-          <w:rFonts w:ascii="Sylfaen" w:hAnsi="Sylfaen" w:cs="Times New Roman"/>
-          <w:sz w:val="20"/>
-          <w:szCs w:val="20"/>
-        </w:rPr>
-        <w:t>participant</w:t>
-      </w:r>
-      <w:r>
-        <w:rPr>
-          <w:rFonts w:ascii="Sylfaen" w:hAnsi="Sylfaen" w:cs="Times New Roman"/>
-          <w:sz w:val="20"/>
-          <w:szCs w:val="20"/>
-        </w:rPr>
-        <w:t xml:space="preserve"> (</w:t>
-      </w:r>
-      <w:r>
-        <w:rPr>
-          <w:rFonts w:ascii="Sylfaen" w:hAnsi="Sylfaen" w:cs="Times New Roman"/>
-          <w:sz w:val="20"/>
-          <w:szCs w:val="20"/>
-        </w:rPr>
-        <w:t>see</w:t>
-      </w:r>
-      <w:r>
-        <w:rPr>
-          <w:rFonts w:ascii="Sylfaen" w:hAnsi="Sylfaen" w:cs="Times New Roman"/>
-          <w:i/>
-          <w:iCs/>
-          <w:sz w:val="20"/>
-          <w:szCs w:val="20"/>
-        </w:rPr>
-        <w:t xml:space="preserve"> Figure 1)</w:t>
-      </w:r>
-      <w:r>
-        <w:rPr>
-          <w:rFonts w:ascii="Sylfaen" w:hAnsi="Sylfaen"/>
-          <w:sz w:val="20"/>
-          <w:szCs w:val="20"/>
-        </w:rPr>
-        <w:t>. If there are limits to the automaticity of speech perception, then we can expect listeners will adapt their perceived categorical boundary to align better with the attended talker’s speech compared to their adjustment for the unattended talker. Conversely, complete adaptation to both talkers could suggest that speech perception adaptation is automatically shaped by any speech in a listener’s environment.</w:t>
-      </w:r>
-    </w:p>
-    <w:p>
-      <w:pPr>
-        <w:spacing w:before="120" w:after="0"/>
-        <w:rPr>
-          <w:rFonts w:ascii="Sylfaen" w:hAnsi="Sylfaen"/>
-          <w:sz w:val="20"/>
-          <w:szCs w:val="20"/>
-        </w:rPr>
-      </w:pPr>
-      <w:r>
-        <w:rPr>
-          <w:rFonts w:ascii="Sylfaen" w:hAnsi="Sylfaen"/>
-          <w:b/>
-          <w:bCs/>
-          <w:sz w:val="20"/>
-          <w:szCs w:val="20"/>
-        </w:rPr>
-        <w:t>Ro</w:t>
-      </w:r>
-      <w:r>
-        <w:rPr>
-          <w:rFonts w:ascii="Sylfaen" w:hAnsi="Sylfaen"/>
-          <w:b/>
-          <w:bCs/>
-          <w:sz w:val="20"/>
-          <w:szCs w:val="20"/>
-        </w:rPr>
-        <w:t xml:space="preserve">les </w:t>
-      </w:r>
-    </w:p>
-    <w:p>
-      <w:pPr>
-        <w:pStyle w:val="Default"/>
-        <w:rPr>
-          <w:rFonts w:ascii="Sylfaen" w:hAnsi="Sylfaen"/>
           <w:color w:val="auto"/>
           <w:sz w:val="16"/>
           <w:szCs w:val="16"/>
         </w:rPr>
-      </w:pPr>
+        <w:t>I greatly appreciate m</w:t>
+      </w:r>
       <w:r>
         <w:rPr>
           <w:rFonts w:ascii="Sylfaen" w:hAnsi="Sylfaen"/>
@@ -7738,7 +7689,7 @@
           <w:sz w:val="16"/>
           <w:szCs w:val="16"/>
         </w:rPr>
-        <w:t>I greatly appreciate m</w:t>
+        <w:t>y PI</w:t>
       </w:r>
       <w:r>
         <w:rPr>
@@ -7747,7 +7698,7 @@
           <w:sz w:val="16"/>
           <w:szCs w:val="16"/>
         </w:rPr>
-        <w:t>y PI</w:t>
+        <w:t>’s</w:t>
       </w:r>
       <w:r>
         <w:rPr>
@@ -7756,7 +7707,7 @@
           <w:sz w:val="16"/>
           <w:szCs w:val="16"/>
         </w:rPr>
-        <w:t>’s</w:t>
+        <w:t xml:space="preserve"> help</w:t>
       </w:r>
       <w:r>
         <w:rPr>
@@ -7765,7 +7716,7 @@
           <w:sz w:val="16"/>
           <w:szCs w:val="16"/>
         </w:rPr>
-        <w:t xml:space="preserve"> help</w:t>
+        <w:t xml:space="preserve"> thus far with shaping the question I proposed and providing guidance in crafting the experimental design. </w:t>
       </w:r>
       <w:r>
         <w:rPr>
@@ -7774,7 +7725,7 @@
           <w:sz w:val="16"/>
           <w:szCs w:val="16"/>
         </w:rPr>
-        <w:t xml:space="preserve"> thus far with shaping the question I proposed and providing guidance in crafting the experimental design. </w:t>
+        <w:t>Moving forward</w:t>
       </w:r>
       <w:r>
         <w:rPr>
@@ -7783,8 +7734,9 @@
           <w:sz w:val="16"/>
           <w:szCs w:val="16"/>
         </w:rPr>
-        <w:t>Moving forward</w:t>
-      </w:r>
+        <w:t xml:space="preserve">, my PI has agreed to run the necessary java coding portion of the experiment on Prolific, help me code my analyses in </w:t>
+      </w:r>
+      <w:proofErr w:type="spellStart"/>
       <w:r>
         <w:rPr>
           <w:rFonts w:ascii="Sylfaen" w:hAnsi="Sylfaen"/>
@@ -7792,9 +7744,9 @@
           <w:sz w:val="16"/>
           <w:szCs w:val="16"/>
         </w:rPr>
-        <w:t xml:space="preserve">, my PI has agreed to run the necessary java coding portion of the experiment on Prolific, help me code my analyses in </w:t>
-      </w:r>
-      <w:proofErr w:type="spellStart"/>
+        <w:t>Rstudio</w:t>
+      </w:r>
+      <w:proofErr w:type="spellEnd"/>
       <w:r>
         <w:rPr>
           <w:rFonts w:ascii="Sylfaen" w:hAnsi="Sylfaen"/>
@@ -7802,9 +7754,8 @@
           <w:sz w:val="16"/>
           <w:szCs w:val="16"/>
         </w:rPr>
-        <w:t>Rstudio</w:t>
-      </w:r>
-      <w:proofErr w:type="spellEnd"/>
+        <w:t xml:space="preserve">, and provide feedback on my thesis. </w:t>
+      </w:r>
       <w:r>
         <w:rPr>
           <w:rFonts w:ascii="Sylfaen" w:hAnsi="Sylfaen"/>
@@ -7812,7 +7763,34 @@
           <w:sz w:val="16"/>
           <w:szCs w:val="16"/>
         </w:rPr>
-        <w:t xml:space="preserve">, and provide feedback on my thesis. </w:t>
+        <w:t>To accomplish this, I will m</w:t>
+      </w:r>
+      <w:r>
+        <w:rPr>
+          <w:rFonts w:ascii="Sylfaen" w:hAnsi="Sylfaen"/>
+          <w:color w:val="auto"/>
+          <w:sz w:val="16"/>
+          <w:szCs w:val="16"/>
+        </w:rPr>
+        <w:t>eet</w:t>
+      </w:r>
+      <w:r>
+        <w:rPr>
+          <w:rFonts w:ascii="Sylfaen" w:hAnsi="Sylfaen"/>
+          <w:color w:val="auto"/>
+          <w:sz w:val="16"/>
+          <w:szCs w:val="16"/>
+        </w:rPr>
+        <w:t xml:space="preserve"> with my PI on a weekly basis with the intention of following the provided timeline. I </w:t>
+      </w:r>
+      <w:r>
+        <w:rPr>
+          <w:rFonts w:ascii="Sylfaen" w:hAnsi="Sylfaen"/>
+          <w:color w:val="auto"/>
+          <w:sz w:val="16"/>
+          <w:szCs w:val="16"/>
+        </w:rPr>
+        <w:t xml:space="preserve">may also seek feedback and advice from other members of the HLP lab. </w:t>
       </w:r>
     </w:p>
     <w:p>
@@ -8032,16 +8010,16 @@
           <w:szCs w:val="20"/>
         </w:rPr>
         <w:drawing>
-          <wp:anchor distT="0" distB="0" distL="114300" distR="114300" simplePos="0" relativeHeight="251672576" behindDoc="1" locked="0" layoutInCell="1" allowOverlap="1" wp14:anchorId="4D5546B8" wp14:editId="09408083">
+          <wp:anchor distT="0" distB="0" distL="114300" distR="114300" simplePos="0" relativeHeight="251672576" behindDoc="1" locked="0" layoutInCell="1" allowOverlap="1" wp14:anchorId="4D5546B8" wp14:editId="2279E40C">
             <wp:simplePos x="0" y="0"/>
             <wp:positionH relativeFrom="margin">
               <wp:align>left</wp:align>
             </wp:positionH>
             <wp:positionV relativeFrom="paragraph">
-              <wp:posOffset>54433</wp:posOffset>
+              <wp:posOffset>47625</wp:posOffset>
             </wp:positionV>
-            <wp:extent cx="3139653" cy="1590675"/>
-            <wp:effectExtent l="0" t="0" r="3810" b="0"/>
+            <wp:extent cx="2895251" cy="1422400"/>
+            <wp:effectExtent l="0" t="0" r="635" b="6350"/>
             <wp:wrapNone/>
             <wp:docPr id="1" name="Picture 1" descr="Table&#10;&#10;Description automatically generated"/>
             <wp:cNvGraphicFramePr>
@@ -8068,7 +8046,7 @@
                   <pic:spPr bwMode="auto">
                     <a:xfrm>
                       <a:off x="0" y="0"/>
-                      <a:ext cx="3139653" cy="1590675"/>
+                      <a:ext cx="2903277" cy="1426343"/>
                     </a:xfrm>
                     <a:prstGeom prst="rect">
                       <a:avLst/>

</xml_diff>